<commit_message>
feat: Proje gereksinimleri yazım hataları düzeltildi
</commit_message>
<xml_diff>
--- a/docs/Proje_Gereksinimleri.docx
+++ b/docs/Proje_Gereksinimleri.docx
@@ -32,7 +32,31 @@
           <w:szCs w:val="28"/>
           <w:lang w:val="tr-TR"/>
         </w:rPr>
-        <w:t>2. Notlandırma - Proje Gereksinimleri</w:t>
+        <w:t xml:space="preserve">2. </w:t>
+      </w:r>
+      <w:proofErr w:type="spellStart"/>
+      <w:r>
+        <w:rPr>
+          <w:rFonts w:ascii="Arial" w:eastAsia="Arial" w:hAnsi="Arial" w:cs="Arial"/>
+          <w:b/>
+          <w:color w:val="000000"/>
+          <w:sz w:val="28"/>
+          <w:szCs w:val="28"/>
+          <w:lang w:val="tr-TR"/>
+        </w:rPr>
+        <w:t>Notlandırma</w:t>
+      </w:r>
+      <w:proofErr w:type="spellEnd"/>
+      <w:r>
+        <w:rPr>
+          <w:rFonts w:ascii="Arial" w:eastAsia="Arial" w:hAnsi="Arial" w:cs="Arial"/>
+          <w:b/>
+          <w:color w:val="000000"/>
+          <w:sz w:val="28"/>
+          <w:szCs w:val="28"/>
+          <w:lang w:val="tr-TR"/>
+        </w:rPr>
+        <w:t xml:space="preserve"> - Proje Gereksinimleri</w:t>
       </w:r>
       <w:r>
         <w:rPr>
@@ -85,6 +109,7 @@
       </w:pPr>
       <w:bookmarkStart w:id="0" w:name="_heading=h.gjdgxs" w:colFirst="0" w:colLast="0"/>
       <w:bookmarkEnd w:id="0"/>
+      <w:proofErr w:type="spellStart"/>
       <w:r>
         <w:rPr>
           <w:rFonts w:ascii="Calibri" w:eastAsia="Calibri" w:hAnsi="Calibri" w:cs="Calibri"/>
@@ -94,7 +119,19 @@
           <w:szCs w:val="22"/>
           <w:lang w:val="tr-TR"/>
         </w:rPr>
-        <w:t xml:space="preserve">Notlandırma tarihleri: </w:t>
+        <w:t>Notlandırma</w:t>
+      </w:r>
+      <w:proofErr w:type="spellEnd"/>
+      <w:r>
+        <w:rPr>
+          <w:rFonts w:ascii="Calibri" w:eastAsia="Calibri" w:hAnsi="Calibri" w:cs="Calibri"/>
+          <w:b/>
+          <w:color w:val="FF0000"/>
+          <w:sz w:val="22"/>
+          <w:szCs w:val="22"/>
+          <w:lang w:val="tr-TR"/>
+        </w:rPr>
+        <w:t xml:space="preserve"> tarihleri: </w:t>
       </w:r>
       <w:r>
         <w:rPr>
@@ -116,7 +153,31 @@
           <w:szCs w:val="22"/>
           <w:lang w:val="tr-TR"/>
         </w:rPr>
-        <w:t xml:space="preserve"> Kasım (I.Öğretim),   </w:t>
+        <w:t xml:space="preserve"> Kasım (</w:t>
+      </w:r>
+      <w:proofErr w:type="spellStart"/>
+      <w:r>
+        <w:rPr>
+          <w:rFonts w:ascii="Calibri" w:eastAsia="Calibri" w:hAnsi="Calibri" w:cs="Calibri"/>
+          <w:b/>
+          <w:color w:val="FF0000"/>
+          <w:sz w:val="22"/>
+          <w:szCs w:val="22"/>
+          <w:lang w:val="tr-TR"/>
+        </w:rPr>
+        <w:t>I.Öğretim</w:t>
+      </w:r>
+      <w:proofErr w:type="spellEnd"/>
+      <w:r>
+        <w:rPr>
+          <w:rFonts w:ascii="Calibri" w:eastAsia="Calibri" w:hAnsi="Calibri" w:cs="Calibri"/>
+          <w:b/>
+          <w:color w:val="FF0000"/>
+          <w:sz w:val="22"/>
+          <w:szCs w:val="22"/>
+          <w:lang w:val="tr-TR"/>
+        </w:rPr>
+        <w:t xml:space="preserve">),   </w:t>
       </w:r>
       <w:r>
         <w:rPr>
@@ -170,7 +231,29 @@
           <w:szCs w:val="18"/>
           <w:lang w:val="tr-TR"/>
         </w:rPr>
-        <w:t xml:space="preserve">2. Notlandırmada dikkat edilecek hususlar: </w:t>
+        <w:t xml:space="preserve">2. </w:t>
+      </w:r>
+      <w:proofErr w:type="spellStart"/>
+      <w:r>
+        <w:rPr>
+          <w:rFonts w:ascii="Arial" w:eastAsia="Arial" w:hAnsi="Arial" w:cs="Arial"/>
+          <w:color w:val="000000"/>
+          <w:sz w:val="18"/>
+          <w:szCs w:val="18"/>
+          <w:lang w:val="tr-TR"/>
+        </w:rPr>
+        <w:t>Notlandırmada</w:t>
+      </w:r>
+      <w:proofErr w:type="spellEnd"/>
+      <w:r>
+        <w:rPr>
+          <w:rFonts w:ascii="Arial" w:eastAsia="Arial" w:hAnsi="Arial" w:cs="Arial"/>
+          <w:color w:val="000000"/>
+          <w:sz w:val="18"/>
+          <w:szCs w:val="18"/>
+          <w:lang w:val="tr-TR"/>
+        </w:rPr>
+        <w:t xml:space="preserve"> dikkat edilecek hususlar: </w:t>
       </w:r>
     </w:p>
     <w:p>
@@ -283,7 +366,73 @@
           <w:szCs w:val="18"/>
           <w:lang w:val="tr-TR"/>
         </w:rPr>
-        <w:t xml:space="preserve">2. Notlandırma yukarıda belirtilen tarihlerde lab. saatinde yapılacak, öğrenciler proje gereksinimlerini ve E-R diyagramlarını </w:t>
+        <w:t xml:space="preserve">2. </w:t>
+      </w:r>
+      <w:proofErr w:type="spellStart"/>
+      <w:r>
+        <w:rPr>
+          <w:rFonts w:ascii="Arial" w:eastAsia="Arial" w:hAnsi="Arial" w:cs="Arial"/>
+          <w:color w:val="000000"/>
+          <w:sz w:val="18"/>
+          <w:szCs w:val="18"/>
+          <w:lang w:val="tr-TR"/>
+        </w:rPr>
+        <w:t>Notlandırma</w:t>
+      </w:r>
+      <w:proofErr w:type="spellEnd"/>
+      <w:r>
+        <w:rPr>
+          <w:rFonts w:ascii="Arial" w:eastAsia="Arial" w:hAnsi="Arial" w:cs="Arial"/>
+          <w:color w:val="000000"/>
+          <w:sz w:val="18"/>
+          <w:szCs w:val="18"/>
+          <w:lang w:val="tr-TR"/>
+        </w:rPr>
+        <w:t xml:space="preserve"> yukarıda belirtilen tarihlerde </w:t>
+      </w:r>
+      <w:proofErr w:type="spellStart"/>
+      <w:r>
+        <w:rPr>
+          <w:rFonts w:ascii="Arial" w:eastAsia="Arial" w:hAnsi="Arial" w:cs="Arial"/>
+          <w:color w:val="000000"/>
+          <w:sz w:val="18"/>
+          <w:szCs w:val="18"/>
+          <w:lang w:val="tr-TR"/>
+        </w:rPr>
+        <w:t>lab</w:t>
+      </w:r>
+      <w:proofErr w:type="spellEnd"/>
+      <w:r>
+        <w:rPr>
+          <w:rFonts w:ascii="Arial" w:eastAsia="Arial" w:hAnsi="Arial" w:cs="Arial"/>
+          <w:color w:val="000000"/>
+          <w:sz w:val="18"/>
+          <w:szCs w:val="18"/>
+          <w:lang w:val="tr-TR"/>
+        </w:rPr>
+        <w:t xml:space="preserve">. </w:t>
+      </w:r>
+      <w:proofErr w:type="gramStart"/>
+      <w:r>
+        <w:rPr>
+          <w:rFonts w:ascii="Arial" w:eastAsia="Arial" w:hAnsi="Arial" w:cs="Arial"/>
+          <w:color w:val="000000"/>
+          <w:sz w:val="18"/>
+          <w:szCs w:val="18"/>
+          <w:lang w:val="tr-TR"/>
+        </w:rPr>
+        <w:t>saatinde</w:t>
+      </w:r>
+      <w:proofErr w:type="gramEnd"/>
+      <w:r>
+        <w:rPr>
+          <w:rFonts w:ascii="Arial" w:eastAsia="Arial" w:hAnsi="Arial" w:cs="Arial"/>
+          <w:color w:val="000000"/>
+          <w:sz w:val="18"/>
+          <w:szCs w:val="18"/>
+          <w:lang w:val="tr-TR"/>
+        </w:rPr>
+        <w:t xml:space="preserve"> yapılacak, öğrenciler proje gereksinimlerini ve E-R diyagramlarını </w:t>
       </w:r>
       <w:r>
         <w:rPr>
@@ -699,7 +848,29 @@
           <w:szCs w:val="18"/>
           <w:lang w:val="tr-TR"/>
         </w:rPr>
-        <w:t xml:space="preserve"> beklenmektedir. Örneğin bir e-ticaret veritabanı projesi için “Müşterilerin şimdiye </w:t>
+        <w:t xml:space="preserve"> beklenmektedir. Örneğin bir e-ticaret </w:t>
+      </w:r>
+      <w:proofErr w:type="spellStart"/>
+      <w:r>
+        <w:rPr>
+          <w:rFonts w:ascii="Arial" w:eastAsia="Arial" w:hAnsi="Arial" w:cs="Arial"/>
+          <w:color w:val="000000"/>
+          <w:sz w:val="18"/>
+          <w:szCs w:val="18"/>
+          <w:lang w:val="tr-TR"/>
+        </w:rPr>
+        <w:t>veritabanı</w:t>
+      </w:r>
+      <w:proofErr w:type="spellEnd"/>
+      <w:r>
+        <w:rPr>
+          <w:rFonts w:ascii="Arial" w:eastAsia="Arial" w:hAnsi="Arial" w:cs="Arial"/>
+          <w:color w:val="000000"/>
+          <w:sz w:val="18"/>
+          <w:szCs w:val="18"/>
+          <w:lang w:val="tr-TR"/>
+        </w:rPr>
+        <w:t xml:space="preserve"> projesi için “Müşterilerin şimdiye </w:t>
       </w:r>
       <w:r>
         <w:rPr>
@@ -845,8 +1016,20 @@
           <w:szCs w:val="18"/>
           <w:lang w:val="tr-TR"/>
         </w:rPr>
-        <w:t xml:space="preserve">Proje grupları veri tabanı dönem projelerinin gereksinimleri detaylı bir şekilde açıklanacaktır. Projede olması gereken özellikler yapılacak işlemler açıklanacaktır. Projede hangi varlıkların olacağı bu varlıkların niteliklerinin neler olacağı, bu varlıklar arasında ne gibi ilişkiler olacağı, ilişkilerde ne gibi sayısal kısıtlamalar (1:1,1:n, n:m vb.) olacağı (örneğin bir müşteri birden fazla sipariş verebilecek, ancak her sipariş tek bir müşteri tarafından yapılabilecek), varlıkların nitelikleri ile ilgili ne gibi kısıtlamalar olacağı açıklayacaklardır. </w:t>
+        <w:t xml:space="preserve">Proje grupları veri tabanı dönem projelerinin gereksinimleri detaylı bir şekilde açıklanacaktır. Projede olması gereken özellikler yapılacak işlemler açıklanacaktır. </w:t>
       </w:r>
+      <w:proofErr w:type="gramStart"/>
+      <w:r>
+        <w:rPr>
+          <w:rFonts w:ascii="Arial" w:eastAsia="Arial" w:hAnsi="Arial" w:cs="Arial"/>
+          <w:color w:val="000000"/>
+          <w:sz w:val="18"/>
+          <w:szCs w:val="18"/>
+          <w:lang w:val="tr-TR"/>
+        </w:rPr>
+        <w:t xml:space="preserve">Projede hangi varlıkların olacağı bu varlıkların niteliklerinin neler olacağı, bu varlıklar arasında ne gibi ilişkiler olacağı, ilişkilerde ne gibi sayısal kısıtlamalar (1:1,1:n, n:m vb.) olacağı (örneğin bir müşteri birden fazla sipariş verebilecek, ancak her sipariş tek bir müşteri tarafından yapılabilecek), varlıkların nitelikleri ile ilgili ne gibi kısıtlamalar olacağı açıklayacaklardır. </w:t>
+      </w:r>
+      <w:proofErr w:type="gramEnd"/>
     </w:p>
     <w:p>
       <w:pPr>
@@ -1062,7 +1245,29 @@
                 <w:szCs w:val="18"/>
                 <w:lang w:val="tr-TR"/>
               </w:rPr>
-              <w:t xml:space="preserve">Bu projenin amacı, çiftçilerin tarımsal faaliyetlerini daha verimli ve bilinçli bir şekilde yönetmelerini sağlayan bir veri tabanı sistemi tasarlamaktır. Sistem, tarlalara yerleştirilen sensörlerden gelen verileri (toprak, nem, sıcaklık vb.) toplayarak bu verileri analiz edecek. Sonrasında çiftçilere sulama, gübreleme gibi konularda öneriler ve uyarılar sunacaktır. Ayrıca geçmiş verileri raporlayarak ve ekin takibi yaparak tarımsal verimliliğin arttırılmasına yardımcı olacaktır. </w:t>
+              <w:t xml:space="preserve">Bu projenin amacı, çiftçilerin tarımsal faaliyetlerini daha verimli ve bilinçli bir şekilde yönetmelerini sağlayan bir veri tabanı sistemi tasarlamaktır. Sistem, tarlalara yerleştirilen </w:t>
+            </w:r>
+            <w:proofErr w:type="spellStart"/>
+            <w:r>
+              <w:rPr>
+                <w:rFonts w:ascii="Arial" w:eastAsia="Arial" w:hAnsi="Arial" w:cs="Arial"/>
+                <w:color w:val="000000"/>
+                <w:sz w:val="18"/>
+                <w:szCs w:val="18"/>
+                <w:lang w:val="tr-TR"/>
+              </w:rPr>
+              <w:t>sensörlerden</w:t>
+            </w:r>
+            <w:proofErr w:type="spellEnd"/>
+            <w:r>
+              <w:rPr>
+                <w:rFonts w:ascii="Arial" w:eastAsia="Arial" w:hAnsi="Arial" w:cs="Arial"/>
+                <w:color w:val="000000"/>
+                <w:sz w:val="18"/>
+                <w:szCs w:val="18"/>
+                <w:lang w:val="tr-TR"/>
+              </w:rPr>
+              <w:t xml:space="preserve"> gelen verileri (toprak, nem, sıcaklık vb.) toplayarak bu verileri analiz edecek. Sonrasında çiftçilere sulama, gübreleme gibi konularda öneriler ve uyarılar sunacaktır. Ayrıca geçmiş verileri raporlayarak ve ekin takibi yaparak tarımsal verimliliğin arttırılmasına yardımcı olacaktır. </w:t>
             </w:r>
           </w:p>
           <w:p>
@@ -1228,6 +1433,7 @@
                 <w:lang w:val="tr-TR"/>
               </w:rPr>
             </w:pPr>
+            <w:proofErr w:type="spellStart"/>
             <w:r>
               <w:rPr>
                 <w:rFonts w:ascii="Arial" w:eastAsia="Arial" w:hAnsi="Arial" w:cs="Arial"/>
@@ -1237,7 +1443,19 @@
                 <w:szCs w:val="18"/>
                 <w:lang w:val="tr-TR"/>
               </w:rPr>
-              <w:t>Ciftci:</w:t>
+              <w:t>Ciftci</w:t>
+            </w:r>
+            <w:proofErr w:type="spellEnd"/>
+            <w:r>
+              <w:rPr>
+                <w:rFonts w:ascii="Arial" w:eastAsia="Arial" w:hAnsi="Arial" w:cs="Arial"/>
+                <w:b/>
+                <w:color w:val="000000"/>
+                <w:sz w:val="18"/>
+                <w:szCs w:val="18"/>
+                <w:lang w:val="tr-TR"/>
+              </w:rPr>
+              <w:t>:</w:t>
             </w:r>
             <w:r>
               <w:rPr>
@@ -1276,16 +1494,62 @@
                 <w:lang w:val="tr-TR"/>
               </w:rPr>
             </w:pPr>
-            <w:r>
-              <w:rPr>
-                <w:rFonts w:ascii="Arial" w:eastAsia="Arial" w:hAnsi="Arial" w:cs="Arial"/>
-                <w:color w:val="000000"/>
-                <w:sz w:val="18"/>
-                <w:szCs w:val="18"/>
-                <w:lang w:val="tr-TR"/>
-              </w:rPr>
-              <w:t>id, ad, soyad, telefon_numarasi</w:t>
-            </w:r>
+            <w:proofErr w:type="spellStart"/>
+            <w:r>
+              <w:rPr>
+                <w:rFonts w:ascii="Arial" w:eastAsia="Arial" w:hAnsi="Arial" w:cs="Arial"/>
+                <w:color w:val="000000"/>
+                <w:sz w:val="18"/>
+                <w:szCs w:val="18"/>
+                <w:lang w:val="tr-TR"/>
+              </w:rPr>
+              <w:t>id</w:t>
+            </w:r>
+            <w:proofErr w:type="spellEnd"/>
+            <w:r>
+              <w:rPr>
+                <w:rFonts w:ascii="Arial" w:eastAsia="Arial" w:hAnsi="Arial" w:cs="Arial"/>
+                <w:color w:val="000000"/>
+                <w:sz w:val="18"/>
+                <w:szCs w:val="18"/>
+                <w:lang w:val="tr-TR"/>
+              </w:rPr>
+              <w:t xml:space="preserve">, ad, </w:t>
+            </w:r>
+            <w:proofErr w:type="spellStart"/>
+            <w:r>
+              <w:rPr>
+                <w:rFonts w:ascii="Arial" w:eastAsia="Arial" w:hAnsi="Arial" w:cs="Arial"/>
+                <w:color w:val="000000"/>
+                <w:sz w:val="18"/>
+                <w:szCs w:val="18"/>
+                <w:lang w:val="tr-TR"/>
+              </w:rPr>
+              <w:t>soyad</w:t>
+            </w:r>
+            <w:proofErr w:type="spellEnd"/>
+            <w:r>
+              <w:rPr>
+                <w:rFonts w:ascii="Arial" w:eastAsia="Arial" w:hAnsi="Arial" w:cs="Arial"/>
+                <w:color w:val="000000"/>
+                <w:sz w:val="18"/>
+                <w:szCs w:val="18"/>
+                <w:lang w:val="tr-TR"/>
+              </w:rPr>
+              <w:t xml:space="preserve">, </w:t>
+            </w:r>
+            <w:proofErr w:type="spellStart"/>
+            <w:r>
+              <w:rPr>
+                <w:rFonts w:ascii="Arial" w:eastAsia="Arial" w:hAnsi="Arial" w:cs="Arial"/>
+                <w:color w:val="000000"/>
+                <w:sz w:val="18"/>
+                <w:szCs w:val="18"/>
+                <w:lang w:val="tr-TR"/>
+              </w:rPr>
+              <w:t>telefon_numarasi</w:t>
+            </w:r>
+            <w:proofErr w:type="spellEnd"/>
           </w:p>
           <w:p>
             <w:pPr>
@@ -1361,15 +1625,137 @@
                 <w:lang w:val="tr-TR"/>
               </w:rPr>
             </w:pPr>
-            <w:r>
-              <w:rPr>
-                <w:rFonts w:ascii="Arial" w:eastAsia="Arial" w:hAnsi="Arial" w:cs="Arial"/>
-                <w:color w:val="000000"/>
-                <w:sz w:val="18"/>
-                <w:szCs w:val="18"/>
-                <w:lang w:val="tr-TR"/>
-              </w:rPr>
-              <w:t>id, çiftçi_id(FK), konum, tarla_en, tarla_boy, tarla_boyut, toprak_tipi.</w:t>
+            <w:proofErr w:type="spellStart"/>
+            <w:r>
+              <w:rPr>
+                <w:rFonts w:ascii="Arial" w:eastAsia="Arial" w:hAnsi="Arial" w:cs="Arial"/>
+                <w:color w:val="000000"/>
+                <w:sz w:val="18"/>
+                <w:szCs w:val="18"/>
+                <w:lang w:val="tr-TR"/>
+              </w:rPr>
+              <w:t>id</w:t>
+            </w:r>
+            <w:proofErr w:type="spellEnd"/>
+            <w:r>
+              <w:rPr>
+                <w:rFonts w:ascii="Arial" w:eastAsia="Arial" w:hAnsi="Arial" w:cs="Arial"/>
+                <w:color w:val="000000"/>
+                <w:sz w:val="18"/>
+                <w:szCs w:val="18"/>
+                <w:lang w:val="tr-TR"/>
+              </w:rPr>
+              <w:t xml:space="preserve">, </w:t>
+            </w:r>
+            <w:proofErr w:type="spellStart"/>
+            <w:r>
+              <w:rPr>
+                <w:rFonts w:ascii="Arial" w:eastAsia="Arial" w:hAnsi="Arial" w:cs="Arial"/>
+                <w:color w:val="000000"/>
+                <w:sz w:val="18"/>
+                <w:szCs w:val="18"/>
+                <w:lang w:val="tr-TR"/>
+              </w:rPr>
+              <w:t>çiftçi_id</w:t>
+            </w:r>
+            <w:proofErr w:type="spellEnd"/>
+            <w:r>
+              <w:rPr>
+                <w:rFonts w:ascii="Arial" w:eastAsia="Arial" w:hAnsi="Arial" w:cs="Arial"/>
+                <w:color w:val="000000"/>
+                <w:sz w:val="18"/>
+                <w:szCs w:val="18"/>
+                <w:lang w:val="tr-TR"/>
+              </w:rPr>
+              <w:t xml:space="preserve">(FK), konum, </w:t>
+            </w:r>
+            <w:proofErr w:type="spellStart"/>
+            <w:r>
+              <w:rPr>
+                <w:rFonts w:ascii="Arial" w:eastAsia="Arial" w:hAnsi="Arial" w:cs="Arial"/>
+                <w:color w:val="000000"/>
+                <w:sz w:val="18"/>
+                <w:szCs w:val="18"/>
+                <w:lang w:val="tr-TR"/>
+              </w:rPr>
+              <w:t>tarla_en</w:t>
+            </w:r>
+            <w:proofErr w:type="spellEnd"/>
+            <w:r>
+              <w:rPr>
+                <w:rFonts w:ascii="Arial" w:eastAsia="Arial" w:hAnsi="Arial" w:cs="Arial"/>
+                <w:color w:val="000000"/>
+                <w:sz w:val="18"/>
+                <w:szCs w:val="18"/>
+                <w:lang w:val="tr-TR"/>
+              </w:rPr>
+              <w:t xml:space="preserve">, </w:t>
+            </w:r>
+            <w:proofErr w:type="spellStart"/>
+            <w:r>
+              <w:rPr>
+                <w:rFonts w:ascii="Arial" w:eastAsia="Arial" w:hAnsi="Arial" w:cs="Arial"/>
+                <w:color w:val="000000"/>
+                <w:sz w:val="18"/>
+                <w:szCs w:val="18"/>
+                <w:lang w:val="tr-TR"/>
+              </w:rPr>
+              <w:t>tarla_boy</w:t>
+            </w:r>
+            <w:proofErr w:type="spellEnd"/>
+            <w:r>
+              <w:rPr>
+                <w:rFonts w:ascii="Arial" w:eastAsia="Arial" w:hAnsi="Arial" w:cs="Arial"/>
+                <w:color w:val="000000"/>
+                <w:sz w:val="18"/>
+                <w:szCs w:val="18"/>
+                <w:lang w:val="tr-TR"/>
+              </w:rPr>
+              <w:t xml:space="preserve">, </w:t>
+            </w:r>
+            <w:proofErr w:type="spellStart"/>
+            <w:r>
+              <w:rPr>
+                <w:rFonts w:ascii="Arial" w:eastAsia="Arial" w:hAnsi="Arial" w:cs="Arial"/>
+                <w:color w:val="000000"/>
+                <w:sz w:val="18"/>
+                <w:szCs w:val="18"/>
+                <w:lang w:val="tr-TR"/>
+              </w:rPr>
+              <w:t>tarla_boyut</w:t>
+            </w:r>
+            <w:proofErr w:type="spellEnd"/>
+            <w:r>
+              <w:rPr>
+                <w:rFonts w:ascii="Arial" w:eastAsia="Arial" w:hAnsi="Arial" w:cs="Arial"/>
+                <w:color w:val="000000"/>
+                <w:sz w:val="18"/>
+                <w:szCs w:val="18"/>
+                <w:lang w:val="tr-TR"/>
+              </w:rPr>
+              <w:t xml:space="preserve">, </w:t>
+            </w:r>
+            <w:proofErr w:type="spellStart"/>
+            <w:r>
+              <w:rPr>
+                <w:rFonts w:ascii="Arial" w:eastAsia="Arial" w:hAnsi="Arial" w:cs="Arial"/>
+                <w:color w:val="000000"/>
+                <w:sz w:val="18"/>
+                <w:szCs w:val="18"/>
+                <w:lang w:val="tr-TR"/>
+              </w:rPr>
+              <w:t>toprak_tipi</w:t>
+            </w:r>
+            <w:proofErr w:type="spellEnd"/>
+            <w:r>
+              <w:rPr>
+                <w:rFonts w:ascii="Arial" w:eastAsia="Arial" w:hAnsi="Arial" w:cs="Arial"/>
+                <w:color w:val="000000"/>
+                <w:sz w:val="18"/>
+                <w:szCs w:val="18"/>
+                <w:lang w:val="tr-TR"/>
+              </w:rPr>
+              <w:t>.</w:t>
             </w:r>
           </w:p>
           <w:p>
@@ -1446,15 +1832,27 @@
                 <w:lang w:val="tr-TR"/>
               </w:rPr>
             </w:pPr>
-            <w:r>
-              <w:rPr>
-                <w:rFonts w:ascii="Arial" w:eastAsia="Arial" w:hAnsi="Arial" w:cs="Arial"/>
-                <w:color w:val="000000"/>
-                <w:sz w:val="18"/>
-                <w:szCs w:val="18"/>
-                <w:lang w:val="tr-TR"/>
-              </w:rPr>
-              <w:t>id: Benzersiz ekin numarası</w:t>
+            <w:proofErr w:type="spellStart"/>
+            <w:r>
+              <w:rPr>
+                <w:rFonts w:ascii="Arial" w:eastAsia="Arial" w:hAnsi="Arial" w:cs="Arial"/>
+                <w:color w:val="000000"/>
+                <w:sz w:val="18"/>
+                <w:szCs w:val="18"/>
+                <w:lang w:val="tr-TR"/>
+              </w:rPr>
+              <w:t>id</w:t>
+            </w:r>
+            <w:proofErr w:type="spellEnd"/>
+            <w:r>
+              <w:rPr>
+                <w:rFonts w:ascii="Arial" w:eastAsia="Arial" w:hAnsi="Arial" w:cs="Arial"/>
+                <w:color w:val="000000"/>
+                <w:sz w:val="18"/>
+                <w:szCs w:val="18"/>
+                <w:lang w:val="tr-TR"/>
+              </w:rPr>
+              <w:t>: Benzersiz ekin numarası</w:t>
             </w:r>
           </w:p>
           <w:p>
@@ -1483,15 +1881,27 @@
                 <w:lang w:val="tr-TR"/>
               </w:rPr>
             </w:pPr>
-            <w:r>
-              <w:rPr>
-                <w:rFonts w:ascii="Arial" w:eastAsia="Arial" w:hAnsi="Arial" w:cs="Arial"/>
-                <w:color w:val="000000"/>
-                <w:sz w:val="18"/>
-                <w:szCs w:val="18"/>
-                <w:lang w:val="tr-TR"/>
-              </w:rPr>
-              <w:t>ad: Ekinin genel adı</w:t>
+            <w:proofErr w:type="gramStart"/>
+            <w:r>
+              <w:rPr>
+                <w:rFonts w:ascii="Arial" w:eastAsia="Arial" w:hAnsi="Arial" w:cs="Arial"/>
+                <w:color w:val="000000"/>
+                <w:sz w:val="18"/>
+                <w:szCs w:val="18"/>
+                <w:lang w:val="tr-TR"/>
+              </w:rPr>
+              <w:t>ad</w:t>
+            </w:r>
+            <w:proofErr w:type="gramEnd"/>
+            <w:r>
+              <w:rPr>
+                <w:rFonts w:ascii="Arial" w:eastAsia="Arial" w:hAnsi="Arial" w:cs="Arial"/>
+                <w:color w:val="000000"/>
+                <w:sz w:val="18"/>
+                <w:szCs w:val="18"/>
+                <w:lang w:val="tr-TR"/>
+              </w:rPr>
+              <w:t>: Ekinin genel adı</w:t>
             </w:r>
           </w:p>
           <w:p>
@@ -1520,6 +1930,7 @@
                 <w:lang w:val="tr-TR"/>
               </w:rPr>
             </w:pPr>
+            <w:proofErr w:type="gramStart"/>
             <w:r>
               <w:rPr>
                 <w:rFonts w:ascii="Arial" w:eastAsia="Arial" w:hAnsi="Arial" w:cs="Arial"/>
@@ -1538,7 +1949,18 @@
                 <w:szCs w:val="18"/>
                 <w:lang w:val="tr-TR"/>
               </w:rPr>
-              <w:t>te: Ekinin özel türü, cinsi</w:t>
+              <w:t>te</w:t>
+            </w:r>
+            <w:proofErr w:type="gramEnd"/>
+            <w:r>
+              <w:rPr>
+                <w:rFonts w:ascii="Arial" w:eastAsia="Arial" w:hAnsi="Arial" w:cs="Arial"/>
+                <w:color w:val="000000"/>
+                <w:sz w:val="18"/>
+                <w:szCs w:val="18"/>
+                <w:lang w:val="tr-TR"/>
+              </w:rPr>
+              <w:t>: Ekinin özel türü, cinsi</w:t>
             </w:r>
           </w:p>
           <w:p>
@@ -1567,6 +1989,7 @@
                 <w:lang w:val="tr-TR"/>
               </w:rPr>
             </w:pPr>
+            <w:proofErr w:type="spellStart"/>
             <w:r>
               <w:rPr>
                 <w:rFonts w:ascii="Arial" w:eastAsia="Arial" w:hAnsi="Arial" w:cs="Arial"/>
@@ -1576,7 +1999,19 @@
                 <w:szCs w:val="18"/>
                 <w:lang w:val="tr-TR"/>
               </w:rPr>
-              <w:t>Tarla_Ekinleri:</w:t>
+              <w:t>Tarla_Ekinleri</w:t>
+            </w:r>
+            <w:proofErr w:type="spellEnd"/>
+            <w:r>
+              <w:rPr>
+                <w:rFonts w:ascii="Arial" w:eastAsia="Arial" w:hAnsi="Arial" w:cs="Arial"/>
+                <w:b/>
+                <w:color w:val="000000"/>
+                <w:sz w:val="18"/>
+                <w:szCs w:val="18"/>
+                <w:lang w:val="tr-TR"/>
+              </w:rPr>
+              <w:t>:</w:t>
             </w:r>
             <w:r>
               <w:rPr>
@@ -1615,15 +2050,39 @@
                 <w:lang w:val="tr-TR"/>
               </w:rPr>
             </w:pPr>
-            <w:r>
-              <w:rPr>
-                <w:rFonts w:ascii="Arial" w:eastAsia="Arial" w:hAnsi="Arial" w:cs="Arial"/>
-                <w:color w:val="000000"/>
-                <w:sz w:val="18"/>
-                <w:szCs w:val="18"/>
-                <w:lang w:val="tr-TR"/>
-              </w:rPr>
-              <w:t>tarla_id (FK): İşlemin yapıldığı tarla</w:t>
+            <w:proofErr w:type="spellStart"/>
+            <w:proofErr w:type="gramStart"/>
+            <w:r>
+              <w:rPr>
+                <w:rFonts w:ascii="Arial" w:eastAsia="Arial" w:hAnsi="Arial" w:cs="Arial"/>
+                <w:color w:val="000000"/>
+                <w:sz w:val="18"/>
+                <w:szCs w:val="18"/>
+                <w:lang w:val="tr-TR"/>
+              </w:rPr>
+              <w:t>tarla</w:t>
+            </w:r>
+            <w:proofErr w:type="gramEnd"/>
+            <w:r>
+              <w:rPr>
+                <w:rFonts w:ascii="Arial" w:eastAsia="Arial" w:hAnsi="Arial" w:cs="Arial"/>
+                <w:color w:val="000000"/>
+                <w:sz w:val="18"/>
+                <w:szCs w:val="18"/>
+                <w:lang w:val="tr-TR"/>
+              </w:rPr>
+              <w:t>_id</w:t>
+            </w:r>
+            <w:proofErr w:type="spellEnd"/>
+            <w:r>
+              <w:rPr>
+                <w:rFonts w:ascii="Arial" w:eastAsia="Arial" w:hAnsi="Arial" w:cs="Arial"/>
+                <w:color w:val="000000"/>
+                <w:sz w:val="18"/>
+                <w:szCs w:val="18"/>
+                <w:lang w:val="tr-TR"/>
+              </w:rPr>
+              <w:t xml:space="preserve"> (FK): İşlemin yapıldığı tarla</w:t>
             </w:r>
           </w:p>
           <w:p>
@@ -1652,15 +2111,39 @@
                 <w:lang w:val="tr-TR"/>
               </w:rPr>
             </w:pPr>
-            <w:r>
-              <w:rPr>
-                <w:rFonts w:ascii="Arial" w:eastAsia="Arial" w:hAnsi="Arial" w:cs="Arial"/>
-                <w:color w:val="000000"/>
-                <w:sz w:val="18"/>
-                <w:szCs w:val="18"/>
-                <w:lang w:val="tr-TR"/>
-              </w:rPr>
-              <w:t>ekin_id (FK): Tarlaya ekilen ekin.</w:t>
+            <w:proofErr w:type="spellStart"/>
+            <w:proofErr w:type="gramStart"/>
+            <w:r>
+              <w:rPr>
+                <w:rFonts w:ascii="Arial" w:eastAsia="Arial" w:hAnsi="Arial" w:cs="Arial"/>
+                <w:color w:val="000000"/>
+                <w:sz w:val="18"/>
+                <w:szCs w:val="18"/>
+                <w:lang w:val="tr-TR"/>
+              </w:rPr>
+              <w:t>ekin</w:t>
+            </w:r>
+            <w:proofErr w:type="gramEnd"/>
+            <w:r>
+              <w:rPr>
+                <w:rFonts w:ascii="Arial" w:eastAsia="Arial" w:hAnsi="Arial" w:cs="Arial"/>
+                <w:color w:val="000000"/>
+                <w:sz w:val="18"/>
+                <w:szCs w:val="18"/>
+                <w:lang w:val="tr-TR"/>
+              </w:rPr>
+              <w:t>_id</w:t>
+            </w:r>
+            <w:proofErr w:type="spellEnd"/>
+            <w:r>
+              <w:rPr>
+                <w:rFonts w:ascii="Arial" w:eastAsia="Arial" w:hAnsi="Arial" w:cs="Arial"/>
+                <w:color w:val="000000"/>
+                <w:sz w:val="18"/>
+                <w:szCs w:val="18"/>
+                <w:lang w:val="tr-TR"/>
+              </w:rPr>
+              <w:t xml:space="preserve"> (FK): Tarlaya ekilen ekin.</w:t>
             </w:r>
           </w:p>
           <w:p>
@@ -1689,15 +2172,39 @@
                 <w:lang w:val="tr-TR"/>
               </w:rPr>
             </w:pPr>
-            <w:r>
-              <w:rPr>
-                <w:rFonts w:ascii="Arial" w:eastAsia="Arial" w:hAnsi="Arial" w:cs="Arial"/>
-                <w:color w:val="000000"/>
-                <w:sz w:val="18"/>
-                <w:szCs w:val="18"/>
-                <w:lang w:val="tr-TR"/>
-              </w:rPr>
-              <w:t>ekim_tarihi: Ekinin tarlaya ekildiği tarih.</w:t>
+            <w:proofErr w:type="spellStart"/>
+            <w:proofErr w:type="gramStart"/>
+            <w:r>
+              <w:rPr>
+                <w:rFonts w:ascii="Arial" w:eastAsia="Arial" w:hAnsi="Arial" w:cs="Arial"/>
+                <w:color w:val="000000"/>
+                <w:sz w:val="18"/>
+                <w:szCs w:val="18"/>
+                <w:lang w:val="tr-TR"/>
+              </w:rPr>
+              <w:t>ekim</w:t>
+            </w:r>
+            <w:proofErr w:type="gramEnd"/>
+            <w:r>
+              <w:rPr>
+                <w:rFonts w:ascii="Arial" w:eastAsia="Arial" w:hAnsi="Arial" w:cs="Arial"/>
+                <w:color w:val="000000"/>
+                <w:sz w:val="18"/>
+                <w:szCs w:val="18"/>
+                <w:lang w:val="tr-TR"/>
+              </w:rPr>
+              <w:t>_tarihi</w:t>
+            </w:r>
+            <w:proofErr w:type="spellEnd"/>
+            <w:r>
+              <w:rPr>
+                <w:rFonts w:ascii="Arial" w:eastAsia="Arial" w:hAnsi="Arial" w:cs="Arial"/>
+                <w:color w:val="000000"/>
+                <w:sz w:val="18"/>
+                <w:szCs w:val="18"/>
+                <w:lang w:val="tr-TR"/>
+              </w:rPr>
+              <w:t>: Ekinin tarlaya ekildiği tarih.</w:t>
             </w:r>
           </w:p>
           <w:p>
@@ -1726,6 +2233,8 @@
                 <w:lang w:val="tr-TR"/>
               </w:rPr>
             </w:pPr>
+            <w:proofErr w:type="spellStart"/>
+            <w:proofErr w:type="gramStart"/>
             <w:r>
               <w:rPr>
                 <w:rFonts w:ascii="Arial" w:eastAsia="Arial" w:hAnsi="Arial" w:cs="Arial"/>
@@ -1735,7 +2244,29 @@
                 <w:lang w:val="tr-TR"/>
               </w:rPr>
               <w:lastRenderedPageBreak/>
-              <w:t>beklenen_hasat_tarihi: Tahmini hasat zamanı.</w:t>
+              <w:t>beklenen</w:t>
+            </w:r>
+            <w:proofErr w:type="gramEnd"/>
+            <w:r>
+              <w:rPr>
+                <w:rFonts w:ascii="Arial" w:eastAsia="Arial" w:hAnsi="Arial" w:cs="Arial"/>
+                <w:color w:val="000000"/>
+                <w:sz w:val="18"/>
+                <w:szCs w:val="18"/>
+                <w:lang w:val="tr-TR"/>
+              </w:rPr>
+              <w:t>_hasat_tarihi</w:t>
+            </w:r>
+            <w:proofErr w:type="spellEnd"/>
+            <w:r>
+              <w:rPr>
+                <w:rFonts w:ascii="Arial" w:eastAsia="Arial" w:hAnsi="Arial" w:cs="Arial"/>
+                <w:color w:val="000000"/>
+                <w:sz w:val="18"/>
+                <w:szCs w:val="18"/>
+                <w:lang w:val="tr-TR"/>
+              </w:rPr>
+              <w:t>: Tahmini hasat zamanı.</w:t>
             </w:r>
           </w:p>
           <w:p>
@@ -1764,15 +2295,27 @@
                 <w:lang w:val="tr-TR"/>
               </w:rPr>
             </w:pPr>
-            <w:r>
-              <w:rPr>
-                <w:rFonts w:ascii="Arial" w:eastAsia="Arial" w:hAnsi="Arial" w:cs="Arial"/>
-                <w:color w:val="000000"/>
-                <w:sz w:val="18"/>
-                <w:szCs w:val="18"/>
-                <w:lang w:val="tr-TR"/>
-              </w:rPr>
-              <w:t>durum: Ekinin güncel durumu.</w:t>
+            <w:proofErr w:type="gramStart"/>
+            <w:r>
+              <w:rPr>
+                <w:rFonts w:ascii="Arial" w:eastAsia="Arial" w:hAnsi="Arial" w:cs="Arial"/>
+                <w:color w:val="000000"/>
+                <w:sz w:val="18"/>
+                <w:szCs w:val="18"/>
+                <w:lang w:val="tr-TR"/>
+              </w:rPr>
+              <w:t>durum</w:t>
+            </w:r>
+            <w:proofErr w:type="gramEnd"/>
+            <w:r>
+              <w:rPr>
+                <w:rFonts w:ascii="Arial" w:eastAsia="Arial" w:hAnsi="Arial" w:cs="Arial"/>
+                <w:color w:val="000000"/>
+                <w:sz w:val="18"/>
+                <w:szCs w:val="18"/>
+                <w:lang w:val="tr-TR"/>
+              </w:rPr>
+              <w:t>: Ekinin güncel durumu.</w:t>
             </w:r>
           </w:p>
           <w:p>
@@ -1820,7 +2363,29 @@
                 <w:szCs w:val="18"/>
                 <w:lang w:val="tr-TR"/>
               </w:rPr>
-              <w:t xml:space="preserve"> Tarlalara yerleştirilen ve ölçüm yapan sensörlerin bilgilerini saklar.</w:t>
+              <w:t xml:space="preserve"> Tarlalara yerleştirilen ve ölçüm yapan </w:t>
+            </w:r>
+            <w:proofErr w:type="spellStart"/>
+            <w:r>
+              <w:rPr>
+                <w:rFonts w:ascii="Arial" w:eastAsia="Arial" w:hAnsi="Arial" w:cs="Arial"/>
+                <w:color w:val="000000"/>
+                <w:sz w:val="18"/>
+                <w:szCs w:val="18"/>
+                <w:lang w:val="tr-TR"/>
+              </w:rPr>
+              <w:t>sensörlerin</w:t>
+            </w:r>
+            <w:proofErr w:type="spellEnd"/>
+            <w:r>
+              <w:rPr>
+                <w:rFonts w:ascii="Arial" w:eastAsia="Arial" w:hAnsi="Arial" w:cs="Arial"/>
+                <w:color w:val="000000"/>
+                <w:sz w:val="18"/>
+                <w:szCs w:val="18"/>
+                <w:lang w:val="tr-TR"/>
+              </w:rPr>
+              <w:t xml:space="preserve"> bilgilerini saklar.</w:t>
             </w:r>
           </w:p>
           <w:p>
@@ -1849,15 +2414,83 @@
                 <w:lang w:val="tr-TR"/>
               </w:rPr>
             </w:pPr>
-            <w:r>
-              <w:rPr>
-                <w:rFonts w:ascii="Arial" w:eastAsia="Arial" w:hAnsi="Arial" w:cs="Arial"/>
-                <w:color w:val="000000"/>
-                <w:sz w:val="18"/>
-                <w:szCs w:val="18"/>
-                <w:lang w:val="tr-TR"/>
-              </w:rPr>
-              <w:t>id, sensor_tipi, tarla_id (FK).</w:t>
+            <w:proofErr w:type="spellStart"/>
+            <w:r>
+              <w:rPr>
+                <w:rFonts w:ascii="Arial" w:eastAsia="Arial" w:hAnsi="Arial" w:cs="Arial"/>
+                <w:color w:val="000000"/>
+                <w:sz w:val="18"/>
+                <w:szCs w:val="18"/>
+                <w:lang w:val="tr-TR"/>
+              </w:rPr>
+              <w:t>id</w:t>
+            </w:r>
+            <w:proofErr w:type="spellEnd"/>
+            <w:r>
+              <w:rPr>
+                <w:rFonts w:ascii="Arial" w:eastAsia="Arial" w:hAnsi="Arial" w:cs="Arial"/>
+                <w:color w:val="000000"/>
+                <w:sz w:val="18"/>
+                <w:szCs w:val="18"/>
+                <w:lang w:val="tr-TR"/>
+              </w:rPr>
+              <w:t xml:space="preserve">, </w:t>
+            </w:r>
+            <w:proofErr w:type="spellStart"/>
+            <w:proofErr w:type="gramStart"/>
+            <w:r>
+              <w:rPr>
+                <w:rFonts w:ascii="Arial" w:eastAsia="Arial" w:hAnsi="Arial" w:cs="Arial"/>
+                <w:color w:val="000000"/>
+                <w:sz w:val="18"/>
+                <w:szCs w:val="18"/>
+                <w:lang w:val="tr-TR"/>
+              </w:rPr>
+              <w:t>sensor</w:t>
+            </w:r>
+            <w:proofErr w:type="gramEnd"/>
+            <w:r>
+              <w:rPr>
+                <w:rFonts w:ascii="Arial" w:eastAsia="Arial" w:hAnsi="Arial" w:cs="Arial"/>
+                <w:color w:val="000000"/>
+                <w:sz w:val="18"/>
+                <w:szCs w:val="18"/>
+                <w:lang w:val="tr-TR"/>
+              </w:rPr>
+              <w:t>_tipi</w:t>
+            </w:r>
+            <w:proofErr w:type="spellEnd"/>
+            <w:r>
+              <w:rPr>
+                <w:rFonts w:ascii="Arial" w:eastAsia="Arial" w:hAnsi="Arial" w:cs="Arial"/>
+                <w:color w:val="000000"/>
+                <w:sz w:val="18"/>
+                <w:szCs w:val="18"/>
+                <w:lang w:val="tr-TR"/>
+              </w:rPr>
+              <w:t xml:space="preserve">, </w:t>
+            </w:r>
+            <w:proofErr w:type="spellStart"/>
+            <w:r>
+              <w:rPr>
+                <w:rFonts w:ascii="Arial" w:eastAsia="Arial" w:hAnsi="Arial" w:cs="Arial"/>
+                <w:color w:val="000000"/>
+                <w:sz w:val="18"/>
+                <w:szCs w:val="18"/>
+                <w:lang w:val="tr-TR"/>
+              </w:rPr>
+              <w:t>tarla_id</w:t>
+            </w:r>
+            <w:proofErr w:type="spellEnd"/>
+            <w:r>
+              <w:rPr>
+                <w:rFonts w:ascii="Arial" w:eastAsia="Arial" w:hAnsi="Arial" w:cs="Arial"/>
+                <w:color w:val="000000"/>
+                <w:sz w:val="18"/>
+                <w:szCs w:val="18"/>
+                <w:lang w:val="tr-TR"/>
+              </w:rPr>
+              <w:t xml:space="preserve"> (FK).</w:t>
             </w:r>
           </w:p>
           <w:p>
@@ -1886,6 +2519,7 @@
                 <w:lang w:val="tr-TR"/>
               </w:rPr>
             </w:pPr>
+            <w:proofErr w:type="spellStart"/>
             <w:r>
               <w:rPr>
                 <w:rFonts w:ascii="Arial" w:eastAsia="Arial" w:hAnsi="Arial" w:cs="Arial"/>
@@ -1895,17 +2529,51 @@
                 <w:szCs w:val="18"/>
                 <w:lang w:val="tr-TR"/>
               </w:rPr>
-              <w:t>Olcum:</w:t>
-            </w:r>
-            <w:r>
-              <w:rPr>
-                <w:rFonts w:ascii="Arial" w:eastAsia="Arial" w:hAnsi="Arial" w:cs="Arial"/>
-                <w:color w:val="000000"/>
-                <w:sz w:val="18"/>
-                <w:szCs w:val="18"/>
-                <w:lang w:val="tr-TR"/>
-              </w:rPr>
-              <w:t xml:space="preserve"> Sensörler tarafından anlık olarak kaydedilen verileri tutar. </w:t>
+              <w:t>Olcum</w:t>
+            </w:r>
+            <w:proofErr w:type="spellEnd"/>
+            <w:r>
+              <w:rPr>
+                <w:rFonts w:ascii="Arial" w:eastAsia="Arial" w:hAnsi="Arial" w:cs="Arial"/>
+                <w:b/>
+                <w:color w:val="000000"/>
+                <w:sz w:val="18"/>
+                <w:szCs w:val="18"/>
+                <w:lang w:val="tr-TR"/>
+              </w:rPr>
+              <w:t>:</w:t>
+            </w:r>
+            <w:r>
+              <w:rPr>
+                <w:rFonts w:ascii="Arial" w:eastAsia="Arial" w:hAnsi="Arial" w:cs="Arial"/>
+                <w:color w:val="000000"/>
+                <w:sz w:val="18"/>
+                <w:szCs w:val="18"/>
+                <w:lang w:val="tr-TR"/>
+              </w:rPr>
+              <w:t xml:space="preserve"> </w:t>
+            </w:r>
+            <w:proofErr w:type="spellStart"/>
+            <w:r>
+              <w:rPr>
+                <w:rFonts w:ascii="Arial" w:eastAsia="Arial" w:hAnsi="Arial" w:cs="Arial"/>
+                <w:color w:val="000000"/>
+                <w:sz w:val="18"/>
+                <w:szCs w:val="18"/>
+                <w:lang w:val="tr-TR"/>
+              </w:rPr>
+              <w:t>Sensörler</w:t>
+            </w:r>
+            <w:proofErr w:type="spellEnd"/>
+            <w:r>
+              <w:rPr>
+                <w:rFonts w:ascii="Arial" w:eastAsia="Arial" w:hAnsi="Arial" w:cs="Arial"/>
+                <w:color w:val="000000"/>
+                <w:sz w:val="18"/>
+                <w:szCs w:val="18"/>
+                <w:lang w:val="tr-TR"/>
+              </w:rPr>
+              <w:t xml:space="preserve"> tarafından anlık olarak kaydedilen verileri tutar. </w:t>
             </w:r>
           </w:p>
           <w:p>
@@ -1934,15 +2602,83 @@
                 <w:lang w:val="tr-TR"/>
               </w:rPr>
             </w:pPr>
-            <w:r>
-              <w:rPr>
-                <w:rFonts w:ascii="Arial" w:eastAsia="Arial" w:hAnsi="Arial" w:cs="Arial"/>
-                <w:color w:val="000000"/>
-                <w:sz w:val="18"/>
-                <w:szCs w:val="18"/>
-                <w:lang w:val="tr-TR"/>
-              </w:rPr>
-              <w:t>id, sensor_id (FK), deger, tarih.</w:t>
+            <w:proofErr w:type="spellStart"/>
+            <w:r>
+              <w:rPr>
+                <w:rFonts w:ascii="Arial" w:eastAsia="Arial" w:hAnsi="Arial" w:cs="Arial"/>
+                <w:color w:val="000000"/>
+                <w:sz w:val="18"/>
+                <w:szCs w:val="18"/>
+                <w:lang w:val="tr-TR"/>
+              </w:rPr>
+              <w:t>id</w:t>
+            </w:r>
+            <w:proofErr w:type="spellEnd"/>
+            <w:r>
+              <w:rPr>
+                <w:rFonts w:ascii="Arial" w:eastAsia="Arial" w:hAnsi="Arial" w:cs="Arial"/>
+                <w:color w:val="000000"/>
+                <w:sz w:val="18"/>
+                <w:szCs w:val="18"/>
+                <w:lang w:val="tr-TR"/>
+              </w:rPr>
+              <w:t xml:space="preserve">, </w:t>
+            </w:r>
+            <w:proofErr w:type="spellStart"/>
+            <w:proofErr w:type="gramStart"/>
+            <w:r>
+              <w:rPr>
+                <w:rFonts w:ascii="Arial" w:eastAsia="Arial" w:hAnsi="Arial" w:cs="Arial"/>
+                <w:color w:val="000000"/>
+                <w:sz w:val="18"/>
+                <w:szCs w:val="18"/>
+                <w:lang w:val="tr-TR"/>
+              </w:rPr>
+              <w:t>sensor</w:t>
+            </w:r>
+            <w:proofErr w:type="gramEnd"/>
+            <w:r>
+              <w:rPr>
+                <w:rFonts w:ascii="Arial" w:eastAsia="Arial" w:hAnsi="Arial" w:cs="Arial"/>
+                <w:color w:val="000000"/>
+                <w:sz w:val="18"/>
+                <w:szCs w:val="18"/>
+                <w:lang w:val="tr-TR"/>
+              </w:rPr>
+              <w:t>_id</w:t>
+            </w:r>
+            <w:proofErr w:type="spellEnd"/>
+            <w:r>
+              <w:rPr>
+                <w:rFonts w:ascii="Arial" w:eastAsia="Arial" w:hAnsi="Arial" w:cs="Arial"/>
+                <w:color w:val="000000"/>
+                <w:sz w:val="18"/>
+                <w:szCs w:val="18"/>
+                <w:lang w:val="tr-TR"/>
+              </w:rPr>
+              <w:t xml:space="preserve"> (FK), </w:t>
+            </w:r>
+            <w:proofErr w:type="spellStart"/>
+            <w:r>
+              <w:rPr>
+                <w:rFonts w:ascii="Arial" w:eastAsia="Arial" w:hAnsi="Arial" w:cs="Arial"/>
+                <w:color w:val="000000"/>
+                <w:sz w:val="18"/>
+                <w:szCs w:val="18"/>
+                <w:lang w:val="tr-TR"/>
+              </w:rPr>
+              <w:t>deger</w:t>
+            </w:r>
+            <w:proofErr w:type="spellEnd"/>
+            <w:r>
+              <w:rPr>
+                <w:rFonts w:ascii="Arial" w:eastAsia="Arial" w:hAnsi="Arial" w:cs="Arial"/>
+                <w:color w:val="000000"/>
+                <w:sz w:val="18"/>
+                <w:szCs w:val="18"/>
+                <w:lang w:val="tr-TR"/>
+              </w:rPr>
+              <w:t>, tarih.</w:t>
             </w:r>
           </w:p>
           <w:p>
@@ -1972,6 +2708,7 @@
                 <w:lang w:val="tr-TR"/>
               </w:rPr>
             </w:pPr>
+            <w:proofErr w:type="spellStart"/>
             <w:r>
               <w:rPr>
                 <w:rStyle w:val="ng-star-inserted1"/>
@@ -1981,16 +2718,168 @@
                 <w:sz w:val="18"/>
                 <w:szCs w:val="18"/>
               </w:rPr>
-              <w:t>Olcum:</w:t>
-            </w:r>
-            <w:r>
-              <w:rPr>
-                <w:rStyle w:val="ng-star-inserted1"/>
-                <w:rFonts w:ascii="Arial" w:hAnsi="Arial" w:cs="Arial"/>
-                <w:sz w:val="18"/>
-                <w:szCs w:val="18"/>
-              </w:rPr>
-              <w:t xml:space="preserve"> Sensörler tarafından anlık olarak kaydedilen verileri tutar.</w:t>
+              <w:t>Olcum</w:t>
+            </w:r>
+            <w:proofErr w:type="spellEnd"/>
+            <w:r>
+              <w:rPr>
+                <w:rStyle w:val="ng-star-inserted1"/>
+                <w:rFonts w:ascii="Arial" w:hAnsi="Arial" w:cs="Arial"/>
+                <w:b/>
+                <w:bCs/>
+                <w:sz w:val="18"/>
+                <w:szCs w:val="18"/>
+              </w:rPr>
+              <w:t>:</w:t>
+            </w:r>
+            <w:r>
+              <w:rPr>
+                <w:rStyle w:val="ng-star-inserted1"/>
+                <w:rFonts w:ascii="Arial" w:hAnsi="Arial" w:cs="Arial"/>
+                <w:sz w:val="18"/>
+                <w:szCs w:val="18"/>
+              </w:rPr>
+              <w:t xml:space="preserve"> </w:t>
+            </w:r>
+            <w:proofErr w:type="spellStart"/>
+            <w:r>
+              <w:rPr>
+                <w:rStyle w:val="ng-star-inserted1"/>
+                <w:rFonts w:ascii="Arial" w:hAnsi="Arial" w:cs="Arial"/>
+                <w:sz w:val="18"/>
+                <w:szCs w:val="18"/>
+              </w:rPr>
+              <w:t>Sensörler</w:t>
+            </w:r>
+            <w:proofErr w:type="spellEnd"/>
+            <w:r>
+              <w:rPr>
+                <w:rStyle w:val="ng-star-inserted1"/>
+                <w:rFonts w:ascii="Arial" w:hAnsi="Arial" w:cs="Arial"/>
+                <w:sz w:val="18"/>
+                <w:szCs w:val="18"/>
+              </w:rPr>
+              <w:t xml:space="preserve"> </w:t>
+            </w:r>
+            <w:proofErr w:type="spellStart"/>
+            <w:r>
+              <w:rPr>
+                <w:rStyle w:val="ng-star-inserted1"/>
+                <w:rFonts w:ascii="Arial" w:hAnsi="Arial" w:cs="Arial"/>
+                <w:sz w:val="18"/>
+                <w:szCs w:val="18"/>
+              </w:rPr>
+              <w:t>tarafından</w:t>
+            </w:r>
+            <w:proofErr w:type="spellEnd"/>
+            <w:r>
+              <w:rPr>
+                <w:rStyle w:val="ng-star-inserted1"/>
+                <w:rFonts w:ascii="Arial" w:hAnsi="Arial" w:cs="Arial"/>
+                <w:sz w:val="18"/>
+                <w:szCs w:val="18"/>
+              </w:rPr>
+              <w:t xml:space="preserve"> </w:t>
+            </w:r>
+            <w:proofErr w:type="spellStart"/>
+            <w:r>
+              <w:rPr>
+                <w:rStyle w:val="ng-star-inserted1"/>
+                <w:rFonts w:ascii="Arial" w:hAnsi="Arial" w:cs="Arial"/>
+                <w:sz w:val="18"/>
+                <w:szCs w:val="18"/>
+              </w:rPr>
+              <w:t>anlık</w:t>
+            </w:r>
+            <w:proofErr w:type="spellEnd"/>
+            <w:r>
+              <w:rPr>
+                <w:rStyle w:val="ng-star-inserted1"/>
+                <w:rFonts w:ascii="Arial" w:hAnsi="Arial" w:cs="Arial"/>
+                <w:sz w:val="18"/>
+                <w:szCs w:val="18"/>
+              </w:rPr>
+              <w:t xml:space="preserve"> </w:t>
+            </w:r>
+            <w:proofErr w:type="spellStart"/>
+            <w:r>
+              <w:rPr>
+                <w:rStyle w:val="ng-star-inserted1"/>
+                <w:rFonts w:ascii="Arial" w:hAnsi="Arial" w:cs="Arial"/>
+                <w:sz w:val="18"/>
+                <w:szCs w:val="18"/>
+              </w:rPr>
+              <w:t>olarak</w:t>
+            </w:r>
+            <w:proofErr w:type="spellEnd"/>
+            <w:r>
+              <w:rPr>
+                <w:rStyle w:val="ng-star-inserted1"/>
+                <w:rFonts w:ascii="Arial" w:hAnsi="Arial" w:cs="Arial"/>
+                <w:sz w:val="18"/>
+                <w:szCs w:val="18"/>
+              </w:rPr>
+              <w:t xml:space="preserve"> </w:t>
+            </w:r>
+            <w:proofErr w:type="spellStart"/>
+            <w:r>
+              <w:rPr>
+                <w:rStyle w:val="ng-star-inserted1"/>
+                <w:rFonts w:ascii="Arial" w:hAnsi="Arial" w:cs="Arial"/>
+                <w:sz w:val="18"/>
+                <w:szCs w:val="18"/>
+              </w:rPr>
+              <w:t>kaydedilen</w:t>
+            </w:r>
+            <w:proofErr w:type="spellEnd"/>
+            <w:r>
+              <w:rPr>
+                <w:rStyle w:val="ng-star-inserted1"/>
+                <w:rFonts w:ascii="Arial" w:hAnsi="Arial" w:cs="Arial"/>
+                <w:sz w:val="18"/>
+                <w:szCs w:val="18"/>
+              </w:rPr>
+              <w:t xml:space="preserve"> </w:t>
+            </w:r>
+            <w:proofErr w:type="spellStart"/>
+            <w:r>
+              <w:rPr>
+                <w:rStyle w:val="ng-star-inserted1"/>
+                <w:rFonts w:ascii="Arial" w:hAnsi="Arial" w:cs="Arial"/>
+                <w:sz w:val="18"/>
+                <w:szCs w:val="18"/>
+              </w:rPr>
+              <w:t>verileri</w:t>
+            </w:r>
+            <w:proofErr w:type="spellEnd"/>
+            <w:r>
+              <w:rPr>
+                <w:rStyle w:val="ng-star-inserted1"/>
+                <w:rFonts w:ascii="Arial" w:hAnsi="Arial" w:cs="Arial"/>
+                <w:sz w:val="18"/>
+                <w:szCs w:val="18"/>
+              </w:rPr>
+              <w:t xml:space="preserve"> </w:t>
+            </w:r>
+            <w:proofErr w:type="spellStart"/>
+            <w:r>
+              <w:rPr>
+                <w:rStyle w:val="ng-star-inserted1"/>
+                <w:rFonts w:ascii="Arial" w:hAnsi="Arial" w:cs="Arial"/>
+                <w:sz w:val="18"/>
+                <w:szCs w:val="18"/>
+              </w:rPr>
+              <w:t>tutar</w:t>
+            </w:r>
+            <w:proofErr w:type="spellEnd"/>
+            <w:r>
+              <w:rPr>
+                <w:rStyle w:val="ng-star-inserted1"/>
+                <w:rFonts w:ascii="Arial" w:hAnsi="Arial" w:cs="Arial"/>
+                <w:sz w:val="18"/>
+                <w:szCs w:val="18"/>
+              </w:rPr>
+              <w:t>.</w:t>
             </w:r>
           </w:p>
           <w:p>
@@ -2038,6 +2927,7 @@
               </w:rPr>
               <w:t xml:space="preserve">, </w:t>
             </w:r>
+            <w:proofErr w:type="spellStart"/>
             <w:r>
               <w:rPr>
                 <w:rStyle w:val="inline-code"/>
@@ -2047,6 +2937,7 @@
               </w:rPr>
               <w:t>sensor_id</w:t>
             </w:r>
+            <w:proofErr w:type="spellEnd"/>
             <w:r>
               <w:rPr>
                 <w:rStyle w:val="ng-star-inserted1"/>
@@ -2056,6 +2947,7 @@
               </w:rPr>
               <w:t xml:space="preserve"> (FK), </w:t>
             </w:r>
+            <w:proofErr w:type="spellStart"/>
             <w:r>
               <w:rPr>
                 <w:rStyle w:val="inline-code"/>
@@ -2065,6 +2957,7 @@
               </w:rPr>
               <w:t>deger</w:t>
             </w:r>
+            <w:proofErr w:type="spellEnd"/>
             <w:r>
               <w:rPr>
                 <w:rStyle w:val="ng-star-inserted1"/>
@@ -2074,6 +2967,7 @@
               </w:rPr>
               <w:t xml:space="preserve">, </w:t>
             </w:r>
+            <w:proofErr w:type="spellStart"/>
             <w:r>
               <w:rPr>
                 <w:rStyle w:val="inline-code"/>
@@ -2083,6 +2977,7 @@
               </w:rPr>
               <w:t>tarih</w:t>
             </w:r>
+            <w:proofErr w:type="spellEnd"/>
             <w:r>
               <w:rPr>
                 <w:rStyle w:val="ng-star-inserted1"/>
@@ -2120,6 +3015,7 @@
                 <w:lang w:val="tr-TR"/>
               </w:rPr>
             </w:pPr>
+            <w:proofErr w:type="spellStart"/>
             <w:r>
               <w:rPr>
                 <w:rStyle w:val="ng-star-inserted1"/>
@@ -2129,16 +3025,248 @@
                 <w:sz w:val="18"/>
                 <w:szCs w:val="18"/>
               </w:rPr>
-              <w:t>Oneri:</w:t>
-            </w:r>
-            <w:r>
-              <w:rPr>
-                <w:rStyle w:val="ng-star-inserted1"/>
-                <w:rFonts w:ascii="Arial" w:hAnsi="Arial" w:cs="Arial"/>
-                <w:sz w:val="18"/>
-                <w:szCs w:val="18"/>
-              </w:rPr>
-              <w:t xml:space="preserve"> Sistem tarafından analiz edilen verilere göre tarlalar için oluşturulan tavsiyeleri içerir.</w:t>
+              <w:t>Oneri</w:t>
+            </w:r>
+            <w:proofErr w:type="spellEnd"/>
+            <w:r>
+              <w:rPr>
+                <w:rStyle w:val="ng-star-inserted1"/>
+                <w:rFonts w:ascii="Arial" w:hAnsi="Arial" w:cs="Arial"/>
+                <w:b/>
+                <w:bCs/>
+                <w:sz w:val="18"/>
+                <w:szCs w:val="18"/>
+              </w:rPr>
+              <w:t>:</w:t>
+            </w:r>
+            <w:r>
+              <w:rPr>
+                <w:rStyle w:val="ng-star-inserted1"/>
+                <w:rFonts w:ascii="Arial" w:hAnsi="Arial" w:cs="Arial"/>
+                <w:sz w:val="18"/>
+                <w:szCs w:val="18"/>
+              </w:rPr>
+              <w:t xml:space="preserve"> </w:t>
+            </w:r>
+            <w:proofErr w:type="spellStart"/>
+            <w:r>
+              <w:rPr>
+                <w:rStyle w:val="ng-star-inserted1"/>
+                <w:rFonts w:ascii="Arial" w:hAnsi="Arial" w:cs="Arial"/>
+                <w:sz w:val="18"/>
+                <w:szCs w:val="18"/>
+              </w:rPr>
+              <w:t>Sistem</w:t>
+            </w:r>
+            <w:proofErr w:type="spellEnd"/>
+            <w:r>
+              <w:rPr>
+                <w:rStyle w:val="ng-star-inserted1"/>
+                <w:rFonts w:ascii="Arial" w:hAnsi="Arial" w:cs="Arial"/>
+                <w:sz w:val="18"/>
+                <w:szCs w:val="18"/>
+              </w:rPr>
+              <w:t xml:space="preserve"> </w:t>
+            </w:r>
+            <w:proofErr w:type="spellStart"/>
+            <w:r>
+              <w:rPr>
+                <w:rStyle w:val="ng-star-inserted1"/>
+                <w:rFonts w:ascii="Arial" w:hAnsi="Arial" w:cs="Arial"/>
+                <w:sz w:val="18"/>
+                <w:szCs w:val="18"/>
+              </w:rPr>
+              <w:t>tarafından</w:t>
+            </w:r>
+            <w:proofErr w:type="spellEnd"/>
+            <w:r>
+              <w:rPr>
+                <w:rStyle w:val="ng-star-inserted1"/>
+                <w:rFonts w:ascii="Arial" w:hAnsi="Arial" w:cs="Arial"/>
+                <w:sz w:val="18"/>
+                <w:szCs w:val="18"/>
+              </w:rPr>
+              <w:t xml:space="preserve"> </w:t>
+            </w:r>
+            <w:proofErr w:type="spellStart"/>
+            <w:r>
+              <w:rPr>
+                <w:rStyle w:val="ng-star-inserted1"/>
+                <w:rFonts w:ascii="Arial" w:hAnsi="Arial" w:cs="Arial"/>
+                <w:sz w:val="18"/>
+                <w:szCs w:val="18"/>
+              </w:rPr>
+              <w:t>analiz</w:t>
+            </w:r>
+            <w:proofErr w:type="spellEnd"/>
+            <w:r>
+              <w:rPr>
+                <w:rStyle w:val="ng-star-inserted1"/>
+                <w:rFonts w:ascii="Arial" w:hAnsi="Arial" w:cs="Arial"/>
+                <w:sz w:val="18"/>
+                <w:szCs w:val="18"/>
+              </w:rPr>
+              <w:t xml:space="preserve"> </w:t>
+            </w:r>
+            <w:proofErr w:type="spellStart"/>
+            <w:r>
+              <w:rPr>
+                <w:rStyle w:val="ng-star-inserted1"/>
+                <w:rFonts w:ascii="Arial" w:hAnsi="Arial" w:cs="Arial"/>
+                <w:sz w:val="18"/>
+                <w:szCs w:val="18"/>
+              </w:rPr>
+              <w:t>edilen</w:t>
+            </w:r>
+            <w:proofErr w:type="spellEnd"/>
+            <w:r>
+              <w:rPr>
+                <w:rStyle w:val="ng-star-inserted1"/>
+                <w:rFonts w:ascii="Arial" w:hAnsi="Arial" w:cs="Arial"/>
+                <w:sz w:val="18"/>
+                <w:szCs w:val="18"/>
+              </w:rPr>
+              <w:t xml:space="preserve"> </w:t>
+            </w:r>
+            <w:proofErr w:type="spellStart"/>
+            <w:r>
+              <w:rPr>
+                <w:rStyle w:val="ng-star-inserted1"/>
+                <w:rFonts w:ascii="Arial" w:hAnsi="Arial" w:cs="Arial"/>
+                <w:sz w:val="18"/>
+                <w:szCs w:val="18"/>
+              </w:rPr>
+              <w:t>verilere</w:t>
+            </w:r>
+            <w:proofErr w:type="spellEnd"/>
+            <w:r>
+              <w:rPr>
+                <w:rStyle w:val="ng-star-inserted1"/>
+                <w:rFonts w:ascii="Arial" w:hAnsi="Arial" w:cs="Arial"/>
+                <w:sz w:val="18"/>
+                <w:szCs w:val="18"/>
+              </w:rPr>
+              <w:t xml:space="preserve"> </w:t>
+            </w:r>
+            <w:proofErr w:type="spellStart"/>
+            <w:r>
+              <w:rPr>
+                <w:rStyle w:val="ng-star-inserted1"/>
+                <w:rFonts w:ascii="Arial" w:hAnsi="Arial" w:cs="Arial"/>
+                <w:sz w:val="18"/>
+                <w:szCs w:val="18"/>
+              </w:rPr>
+              <w:t>göre</w:t>
+            </w:r>
+            <w:proofErr w:type="spellEnd"/>
+            <w:r>
+              <w:rPr>
+                <w:rStyle w:val="ng-star-inserted1"/>
+                <w:rFonts w:ascii="Arial" w:hAnsi="Arial" w:cs="Arial"/>
+                <w:sz w:val="18"/>
+                <w:szCs w:val="18"/>
+              </w:rPr>
+              <w:t xml:space="preserve"> </w:t>
+            </w:r>
+            <w:proofErr w:type="spellStart"/>
+            <w:r>
+              <w:rPr>
+                <w:rStyle w:val="ng-star-inserted1"/>
+                <w:rFonts w:ascii="Arial" w:hAnsi="Arial" w:cs="Arial"/>
+                <w:sz w:val="18"/>
+                <w:szCs w:val="18"/>
+              </w:rPr>
+              <w:t>tarlalar</w:t>
+            </w:r>
+            <w:proofErr w:type="spellEnd"/>
+            <w:r>
+              <w:rPr>
+                <w:rStyle w:val="ng-star-inserted1"/>
+                <w:rFonts w:ascii="Arial" w:hAnsi="Arial" w:cs="Arial"/>
+                <w:sz w:val="18"/>
+                <w:szCs w:val="18"/>
+              </w:rPr>
+              <w:t xml:space="preserve"> </w:t>
+            </w:r>
+            <w:proofErr w:type="spellStart"/>
+            <w:r>
+              <w:rPr>
+                <w:rStyle w:val="ng-star-inserted1"/>
+                <w:rFonts w:ascii="Arial" w:hAnsi="Arial" w:cs="Arial"/>
+                <w:sz w:val="18"/>
+                <w:szCs w:val="18"/>
+              </w:rPr>
+              <w:t>için</w:t>
+            </w:r>
+            <w:proofErr w:type="spellEnd"/>
+            <w:r>
+              <w:rPr>
+                <w:rStyle w:val="ng-star-inserted1"/>
+                <w:rFonts w:ascii="Arial" w:hAnsi="Arial" w:cs="Arial"/>
+                <w:sz w:val="18"/>
+                <w:szCs w:val="18"/>
+              </w:rPr>
+              <w:t xml:space="preserve"> </w:t>
+            </w:r>
+            <w:proofErr w:type="spellStart"/>
+            <w:r>
+              <w:rPr>
+                <w:rStyle w:val="ng-star-inserted1"/>
+                <w:rFonts w:ascii="Arial" w:hAnsi="Arial" w:cs="Arial"/>
+                <w:sz w:val="18"/>
+                <w:szCs w:val="18"/>
+              </w:rPr>
+              <w:t>oluşturulan</w:t>
+            </w:r>
+            <w:proofErr w:type="spellEnd"/>
+            <w:r>
+              <w:rPr>
+                <w:rStyle w:val="ng-star-inserted1"/>
+                <w:rFonts w:ascii="Arial" w:hAnsi="Arial" w:cs="Arial"/>
+                <w:sz w:val="18"/>
+                <w:szCs w:val="18"/>
+              </w:rPr>
+              <w:t xml:space="preserve"> </w:t>
+            </w:r>
+            <w:proofErr w:type="spellStart"/>
+            <w:r>
+              <w:rPr>
+                <w:rStyle w:val="ng-star-inserted1"/>
+                <w:rFonts w:ascii="Arial" w:hAnsi="Arial" w:cs="Arial"/>
+                <w:sz w:val="18"/>
+                <w:szCs w:val="18"/>
+              </w:rPr>
+              <w:t>tavsiyeleri</w:t>
+            </w:r>
+            <w:proofErr w:type="spellEnd"/>
+            <w:r>
+              <w:rPr>
+                <w:rStyle w:val="ng-star-inserted1"/>
+                <w:rFonts w:ascii="Arial" w:hAnsi="Arial" w:cs="Arial"/>
+                <w:sz w:val="18"/>
+                <w:szCs w:val="18"/>
+              </w:rPr>
+              <w:t xml:space="preserve"> </w:t>
+            </w:r>
+            <w:proofErr w:type="spellStart"/>
+            <w:r>
+              <w:rPr>
+                <w:rStyle w:val="ng-star-inserted1"/>
+                <w:rFonts w:ascii="Arial" w:hAnsi="Arial" w:cs="Arial"/>
+                <w:sz w:val="18"/>
+                <w:szCs w:val="18"/>
+              </w:rPr>
+              <w:t>içerir</w:t>
+            </w:r>
+            <w:proofErr w:type="spellEnd"/>
+            <w:r>
+              <w:rPr>
+                <w:rStyle w:val="ng-star-inserted1"/>
+                <w:rFonts w:ascii="Arial" w:hAnsi="Arial" w:cs="Arial"/>
+                <w:sz w:val="18"/>
+                <w:szCs w:val="18"/>
+              </w:rPr>
+              <w:t>.</w:t>
             </w:r>
           </w:p>
           <w:p>
@@ -2186,6 +3314,7 @@
               </w:rPr>
               <w:t xml:space="preserve">, </w:t>
             </w:r>
+            <w:proofErr w:type="spellStart"/>
             <w:r>
               <w:rPr>
                 <w:rStyle w:val="inline-code"/>
@@ -2195,6 +3324,7 @@
               </w:rPr>
               <w:t>tarla_id</w:t>
             </w:r>
+            <w:proofErr w:type="spellEnd"/>
             <w:r>
               <w:rPr>
                 <w:rStyle w:val="ng-star-inserted1"/>
@@ -2204,6 +3334,7 @@
               </w:rPr>
               <w:t xml:space="preserve"> (FK), </w:t>
             </w:r>
+            <w:proofErr w:type="spellStart"/>
             <w:r>
               <w:rPr>
                 <w:rStyle w:val="inline-code"/>
@@ -2213,6 +3344,7 @@
               </w:rPr>
               <w:t>hedef_nem</w:t>
             </w:r>
+            <w:proofErr w:type="spellEnd"/>
             <w:r>
               <w:rPr>
                 <w:rStyle w:val="ng-star-inserted1"/>
@@ -2222,6 +3354,7 @@
               </w:rPr>
               <w:t xml:space="preserve">, </w:t>
             </w:r>
+            <w:proofErr w:type="spellStart"/>
             <w:r>
               <w:rPr>
                 <w:rStyle w:val="inline-code"/>
@@ -2231,6 +3364,7 @@
               </w:rPr>
               <w:t>hedef_sicaklik</w:t>
             </w:r>
+            <w:proofErr w:type="spellEnd"/>
             <w:r>
               <w:rPr>
                 <w:rStyle w:val="ng-star-inserted1"/>
@@ -2240,6 +3374,7 @@
               </w:rPr>
               <w:t xml:space="preserve">, </w:t>
             </w:r>
+            <w:proofErr w:type="spellStart"/>
             <w:r>
               <w:rPr>
                 <w:rStyle w:val="inline-code"/>
@@ -2249,6 +3384,7 @@
               </w:rPr>
               <w:t>hedef_ph</w:t>
             </w:r>
+            <w:proofErr w:type="spellEnd"/>
             <w:r>
               <w:rPr>
                 <w:rStyle w:val="ng-star-inserted1"/>
@@ -2258,6 +3394,7 @@
               </w:rPr>
               <w:t xml:space="preserve">, </w:t>
             </w:r>
+            <w:proofErr w:type="spellStart"/>
             <w:r>
               <w:rPr>
                 <w:rStyle w:val="inline-code"/>
@@ -2267,6 +3404,7 @@
               </w:rPr>
               <w:t>hedef_su_miktari</w:t>
             </w:r>
+            <w:proofErr w:type="spellEnd"/>
             <w:r>
               <w:rPr>
                 <w:rStyle w:val="ng-star-inserted1"/>
@@ -2276,6 +3414,7 @@
               </w:rPr>
               <w:t xml:space="preserve">, </w:t>
             </w:r>
+            <w:proofErr w:type="spellStart"/>
             <w:r>
               <w:rPr>
                 <w:rStyle w:val="inline-code"/>
@@ -2285,6 +3424,7 @@
               </w:rPr>
               <w:t>hedef_gubre_miktari</w:t>
             </w:r>
+            <w:proofErr w:type="spellEnd"/>
             <w:r>
               <w:rPr>
                 <w:rStyle w:val="ng-star-inserted1"/>
@@ -2294,6 +3434,7 @@
               </w:rPr>
               <w:t xml:space="preserve">, </w:t>
             </w:r>
+            <w:proofErr w:type="spellStart"/>
             <w:r>
               <w:rPr>
                 <w:rStyle w:val="inline-code"/>
@@ -2303,6 +3444,7 @@
               </w:rPr>
               <w:t>tarih</w:t>
             </w:r>
+            <w:proofErr w:type="spellEnd"/>
             <w:r>
               <w:rPr>
                 <w:rStyle w:val="ng-star-inserted1"/>
@@ -2312,6 +3454,7 @@
               </w:rPr>
               <w:t xml:space="preserve">, </w:t>
             </w:r>
+            <w:proofErr w:type="spellStart"/>
             <w:r>
               <w:rPr>
                 <w:rStyle w:val="inline-code"/>
@@ -2321,6 +3464,7 @@
               </w:rPr>
               <w:t>uygulandi_mi</w:t>
             </w:r>
+            <w:proofErr w:type="spellEnd"/>
             <w:r>
               <w:rPr>
                 <w:rStyle w:val="ng-star-inserted1"/>
@@ -2358,6 +3502,7 @@
                 <w:lang w:val="tr-TR"/>
               </w:rPr>
             </w:pPr>
+            <w:proofErr w:type="spellStart"/>
             <w:r>
               <w:rPr>
                 <w:rStyle w:val="ng-star-inserted1"/>
@@ -2367,16 +3512,208 @@
                 <w:sz w:val="18"/>
                 <w:szCs w:val="18"/>
               </w:rPr>
-              <w:t>Uyari:</w:t>
-            </w:r>
-            <w:r>
-              <w:rPr>
-                <w:rStyle w:val="ng-star-inserted1"/>
-                <w:rFonts w:ascii="Arial" w:hAnsi="Arial" w:cs="Arial"/>
-                <w:sz w:val="18"/>
-                <w:szCs w:val="18"/>
-              </w:rPr>
-              <w:t xml:space="preserve"> Toprak değerleri kritik seviyelere ulaştığında oluşturulan acil durum mesajlarını saklar.</w:t>
+              <w:t>Uyari</w:t>
+            </w:r>
+            <w:proofErr w:type="spellEnd"/>
+            <w:r>
+              <w:rPr>
+                <w:rStyle w:val="ng-star-inserted1"/>
+                <w:rFonts w:ascii="Arial" w:hAnsi="Arial" w:cs="Arial"/>
+                <w:b/>
+                <w:bCs/>
+                <w:sz w:val="18"/>
+                <w:szCs w:val="18"/>
+              </w:rPr>
+              <w:t>:</w:t>
+            </w:r>
+            <w:r>
+              <w:rPr>
+                <w:rStyle w:val="ng-star-inserted1"/>
+                <w:rFonts w:ascii="Arial" w:hAnsi="Arial" w:cs="Arial"/>
+                <w:sz w:val="18"/>
+                <w:szCs w:val="18"/>
+              </w:rPr>
+              <w:t xml:space="preserve"> </w:t>
+            </w:r>
+            <w:proofErr w:type="spellStart"/>
+            <w:r>
+              <w:rPr>
+                <w:rStyle w:val="ng-star-inserted1"/>
+                <w:rFonts w:ascii="Arial" w:hAnsi="Arial" w:cs="Arial"/>
+                <w:sz w:val="18"/>
+                <w:szCs w:val="18"/>
+              </w:rPr>
+              <w:t>Toprak</w:t>
+            </w:r>
+            <w:proofErr w:type="spellEnd"/>
+            <w:r>
+              <w:rPr>
+                <w:rStyle w:val="ng-star-inserted1"/>
+                <w:rFonts w:ascii="Arial" w:hAnsi="Arial" w:cs="Arial"/>
+                <w:sz w:val="18"/>
+                <w:szCs w:val="18"/>
+              </w:rPr>
+              <w:t xml:space="preserve"> </w:t>
+            </w:r>
+            <w:proofErr w:type="spellStart"/>
+            <w:r>
+              <w:rPr>
+                <w:rStyle w:val="ng-star-inserted1"/>
+                <w:rFonts w:ascii="Arial" w:hAnsi="Arial" w:cs="Arial"/>
+                <w:sz w:val="18"/>
+                <w:szCs w:val="18"/>
+              </w:rPr>
+              <w:t>değerleri</w:t>
+            </w:r>
+            <w:proofErr w:type="spellEnd"/>
+            <w:r>
+              <w:rPr>
+                <w:rStyle w:val="ng-star-inserted1"/>
+                <w:rFonts w:ascii="Arial" w:hAnsi="Arial" w:cs="Arial"/>
+                <w:sz w:val="18"/>
+                <w:szCs w:val="18"/>
+              </w:rPr>
+              <w:t xml:space="preserve"> </w:t>
+            </w:r>
+            <w:proofErr w:type="spellStart"/>
+            <w:r>
+              <w:rPr>
+                <w:rStyle w:val="ng-star-inserted1"/>
+                <w:rFonts w:ascii="Arial" w:hAnsi="Arial" w:cs="Arial"/>
+                <w:sz w:val="18"/>
+                <w:szCs w:val="18"/>
+              </w:rPr>
+              <w:t>kritik</w:t>
+            </w:r>
+            <w:proofErr w:type="spellEnd"/>
+            <w:r>
+              <w:rPr>
+                <w:rStyle w:val="ng-star-inserted1"/>
+                <w:rFonts w:ascii="Arial" w:hAnsi="Arial" w:cs="Arial"/>
+                <w:sz w:val="18"/>
+                <w:szCs w:val="18"/>
+              </w:rPr>
+              <w:t xml:space="preserve"> </w:t>
+            </w:r>
+            <w:proofErr w:type="spellStart"/>
+            <w:r>
+              <w:rPr>
+                <w:rStyle w:val="ng-star-inserted1"/>
+                <w:rFonts w:ascii="Arial" w:hAnsi="Arial" w:cs="Arial"/>
+                <w:sz w:val="18"/>
+                <w:szCs w:val="18"/>
+              </w:rPr>
+              <w:t>seviyelere</w:t>
+            </w:r>
+            <w:proofErr w:type="spellEnd"/>
+            <w:r>
+              <w:rPr>
+                <w:rStyle w:val="ng-star-inserted1"/>
+                <w:rFonts w:ascii="Arial" w:hAnsi="Arial" w:cs="Arial"/>
+                <w:sz w:val="18"/>
+                <w:szCs w:val="18"/>
+              </w:rPr>
+              <w:t xml:space="preserve"> </w:t>
+            </w:r>
+            <w:proofErr w:type="spellStart"/>
+            <w:r>
+              <w:rPr>
+                <w:rStyle w:val="ng-star-inserted1"/>
+                <w:rFonts w:ascii="Arial" w:hAnsi="Arial" w:cs="Arial"/>
+                <w:sz w:val="18"/>
+                <w:szCs w:val="18"/>
+              </w:rPr>
+              <w:t>ulaştığında</w:t>
+            </w:r>
+            <w:proofErr w:type="spellEnd"/>
+            <w:r>
+              <w:rPr>
+                <w:rStyle w:val="ng-star-inserted1"/>
+                <w:rFonts w:ascii="Arial" w:hAnsi="Arial" w:cs="Arial"/>
+                <w:sz w:val="18"/>
+                <w:szCs w:val="18"/>
+              </w:rPr>
+              <w:t xml:space="preserve"> </w:t>
+            </w:r>
+            <w:proofErr w:type="spellStart"/>
+            <w:r>
+              <w:rPr>
+                <w:rStyle w:val="ng-star-inserted1"/>
+                <w:rFonts w:ascii="Arial" w:hAnsi="Arial" w:cs="Arial"/>
+                <w:sz w:val="18"/>
+                <w:szCs w:val="18"/>
+              </w:rPr>
+              <w:t>oluşturulan</w:t>
+            </w:r>
+            <w:proofErr w:type="spellEnd"/>
+            <w:r>
+              <w:rPr>
+                <w:rStyle w:val="ng-star-inserted1"/>
+                <w:rFonts w:ascii="Arial" w:hAnsi="Arial" w:cs="Arial"/>
+                <w:sz w:val="18"/>
+                <w:szCs w:val="18"/>
+              </w:rPr>
+              <w:t xml:space="preserve"> </w:t>
+            </w:r>
+            <w:proofErr w:type="spellStart"/>
+            <w:r>
+              <w:rPr>
+                <w:rStyle w:val="ng-star-inserted1"/>
+                <w:rFonts w:ascii="Arial" w:hAnsi="Arial" w:cs="Arial"/>
+                <w:sz w:val="18"/>
+                <w:szCs w:val="18"/>
+              </w:rPr>
+              <w:t>acil</w:t>
+            </w:r>
+            <w:proofErr w:type="spellEnd"/>
+            <w:r>
+              <w:rPr>
+                <w:rStyle w:val="ng-star-inserted1"/>
+                <w:rFonts w:ascii="Arial" w:hAnsi="Arial" w:cs="Arial"/>
+                <w:sz w:val="18"/>
+                <w:szCs w:val="18"/>
+              </w:rPr>
+              <w:t xml:space="preserve"> durum </w:t>
+            </w:r>
+            <w:proofErr w:type="spellStart"/>
+            <w:r>
+              <w:rPr>
+                <w:rStyle w:val="ng-star-inserted1"/>
+                <w:rFonts w:ascii="Arial" w:hAnsi="Arial" w:cs="Arial"/>
+                <w:sz w:val="18"/>
+                <w:szCs w:val="18"/>
+              </w:rPr>
+              <w:t>mesajlarını</w:t>
+            </w:r>
+            <w:proofErr w:type="spellEnd"/>
+            <w:r>
+              <w:rPr>
+                <w:rStyle w:val="ng-star-inserted1"/>
+                <w:rFonts w:ascii="Arial" w:hAnsi="Arial" w:cs="Arial"/>
+                <w:sz w:val="18"/>
+                <w:szCs w:val="18"/>
+              </w:rPr>
+              <w:t xml:space="preserve"> </w:t>
+            </w:r>
+            <w:proofErr w:type="spellStart"/>
+            <w:r>
+              <w:rPr>
+                <w:rStyle w:val="ng-star-inserted1"/>
+                <w:rFonts w:ascii="Arial" w:hAnsi="Arial" w:cs="Arial"/>
+                <w:sz w:val="18"/>
+                <w:szCs w:val="18"/>
+              </w:rPr>
+              <w:t>saklar</w:t>
+            </w:r>
+            <w:proofErr w:type="spellEnd"/>
+            <w:r>
+              <w:rPr>
+                <w:rStyle w:val="ng-star-inserted1"/>
+                <w:rFonts w:ascii="Arial" w:hAnsi="Arial" w:cs="Arial"/>
+                <w:sz w:val="18"/>
+                <w:szCs w:val="18"/>
+              </w:rPr>
+              <w:t>.</w:t>
             </w:r>
           </w:p>
           <w:p>
@@ -2424,6 +3761,7 @@
               </w:rPr>
               <w:t xml:space="preserve">, </w:t>
             </w:r>
+            <w:proofErr w:type="spellStart"/>
             <w:r>
               <w:rPr>
                 <w:rStyle w:val="inline-code"/>
@@ -2433,6 +3771,7 @@
               </w:rPr>
               <w:t>tarla_id</w:t>
             </w:r>
+            <w:proofErr w:type="spellEnd"/>
             <w:r>
               <w:rPr>
                 <w:rStyle w:val="ng-star-inserted1"/>
@@ -2442,6 +3781,7 @@
               </w:rPr>
               <w:t xml:space="preserve"> (FK), </w:t>
             </w:r>
+            <w:proofErr w:type="spellStart"/>
             <w:r>
               <w:rPr>
                 <w:rStyle w:val="inline-code"/>
@@ -2451,6 +3791,7 @@
               </w:rPr>
               <w:t>mesaj</w:t>
             </w:r>
+            <w:proofErr w:type="spellEnd"/>
             <w:r>
               <w:rPr>
                 <w:rStyle w:val="ng-star-inserted1"/>
@@ -2460,6 +3801,7 @@
               </w:rPr>
               <w:t xml:space="preserve">, </w:t>
             </w:r>
+            <w:proofErr w:type="spellStart"/>
             <w:r>
               <w:rPr>
                 <w:rStyle w:val="inline-code"/>
@@ -2469,15 +3811,37 @@
               </w:rPr>
               <w:t>oneri_id</w:t>
             </w:r>
-            <w:r>
-              <w:rPr>
-                <w:rStyle w:val="ng-star-inserted1"/>
-                <w:rFonts w:ascii="Arial" w:hAnsi="Arial" w:cs="Arial"/>
-                <w:sz w:val="18"/>
-                <w:szCs w:val="18"/>
-              </w:rPr>
-              <w:t xml:space="preserve"> (FK, Nullable), </w:t>
-            </w:r>
+            <w:proofErr w:type="spellEnd"/>
+            <w:r>
+              <w:rPr>
+                <w:rStyle w:val="ng-star-inserted1"/>
+                <w:rFonts w:ascii="Arial" w:hAnsi="Arial" w:cs="Arial"/>
+                <w:sz w:val="18"/>
+                <w:szCs w:val="18"/>
+              </w:rPr>
+              <w:t xml:space="preserve"> (FK, </w:t>
+            </w:r>
+            <w:proofErr w:type="spellStart"/>
+            <w:r>
+              <w:rPr>
+                <w:rStyle w:val="ng-star-inserted1"/>
+                <w:rFonts w:ascii="Arial" w:hAnsi="Arial" w:cs="Arial"/>
+                <w:sz w:val="18"/>
+                <w:szCs w:val="18"/>
+              </w:rPr>
+              <w:t>Nullable</w:t>
+            </w:r>
+            <w:proofErr w:type="spellEnd"/>
+            <w:r>
+              <w:rPr>
+                <w:rStyle w:val="ng-star-inserted1"/>
+                <w:rFonts w:ascii="Arial" w:hAnsi="Arial" w:cs="Arial"/>
+                <w:sz w:val="18"/>
+                <w:szCs w:val="18"/>
+              </w:rPr>
+              <w:t xml:space="preserve">), </w:t>
+            </w:r>
+            <w:proofErr w:type="spellStart"/>
             <w:r>
               <w:rPr>
                 <w:rStyle w:val="inline-code"/>
@@ -2487,6 +3851,7 @@
               </w:rPr>
               <w:t>tarih</w:t>
             </w:r>
+            <w:proofErr w:type="spellEnd"/>
             <w:r>
               <w:rPr>
                 <w:rStyle w:val="ng-star-inserted1"/>
@@ -2524,6 +3889,7 @@
                 <w:lang w:val="tr-TR"/>
               </w:rPr>
             </w:pPr>
+            <w:proofErr w:type="spellStart"/>
             <w:r>
               <w:rPr>
                 <w:rStyle w:val="ng-star-inserted1"/>
@@ -2533,16 +3899,188 @@
                 <w:sz w:val="18"/>
                 <w:szCs w:val="18"/>
               </w:rPr>
-              <w:t>Rapor:</w:t>
-            </w:r>
-            <w:r>
-              <w:rPr>
-                <w:rStyle w:val="ng-star-inserted1"/>
-                <w:rFonts w:ascii="Arial" w:hAnsi="Arial" w:cs="Arial"/>
-                <w:sz w:val="18"/>
-                <w:szCs w:val="18"/>
-              </w:rPr>
-              <w:t xml:space="preserve"> Tarlaların belirli periyotlardaki (aylık/yıllık) performans özetlerini tutar.</w:t>
+              <w:t>Rapor</w:t>
+            </w:r>
+            <w:proofErr w:type="spellEnd"/>
+            <w:r>
+              <w:rPr>
+                <w:rStyle w:val="ng-star-inserted1"/>
+                <w:rFonts w:ascii="Arial" w:hAnsi="Arial" w:cs="Arial"/>
+                <w:b/>
+                <w:bCs/>
+                <w:sz w:val="18"/>
+                <w:szCs w:val="18"/>
+              </w:rPr>
+              <w:t>:</w:t>
+            </w:r>
+            <w:r>
+              <w:rPr>
+                <w:rStyle w:val="ng-star-inserted1"/>
+                <w:rFonts w:ascii="Arial" w:hAnsi="Arial" w:cs="Arial"/>
+                <w:sz w:val="18"/>
+                <w:szCs w:val="18"/>
+              </w:rPr>
+              <w:t xml:space="preserve"> </w:t>
+            </w:r>
+            <w:proofErr w:type="spellStart"/>
+            <w:r>
+              <w:rPr>
+                <w:rStyle w:val="ng-star-inserted1"/>
+                <w:rFonts w:ascii="Arial" w:hAnsi="Arial" w:cs="Arial"/>
+                <w:sz w:val="18"/>
+                <w:szCs w:val="18"/>
+              </w:rPr>
+              <w:t>Tarlaların</w:t>
+            </w:r>
+            <w:proofErr w:type="spellEnd"/>
+            <w:r>
+              <w:rPr>
+                <w:rStyle w:val="ng-star-inserted1"/>
+                <w:rFonts w:ascii="Arial" w:hAnsi="Arial" w:cs="Arial"/>
+                <w:sz w:val="18"/>
+                <w:szCs w:val="18"/>
+              </w:rPr>
+              <w:t xml:space="preserve"> </w:t>
+            </w:r>
+            <w:proofErr w:type="spellStart"/>
+            <w:r>
+              <w:rPr>
+                <w:rStyle w:val="ng-star-inserted1"/>
+                <w:rFonts w:ascii="Arial" w:hAnsi="Arial" w:cs="Arial"/>
+                <w:sz w:val="18"/>
+                <w:szCs w:val="18"/>
+              </w:rPr>
+              <w:t>belirli</w:t>
+            </w:r>
+            <w:proofErr w:type="spellEnd"/>
+            <w:r>
+              <w:rPr>
+                <w:rStyle w:val="ng-star-inserted1"/>
+                <w:rFonts w:ascii="Arial" w:hAnsi="Arial" w:cs="Arial"/>
+                <w:sz w:val="18"/>
+                <w:szCs w:val="18"/>
+              </w:rPr>
+              <w:t xml:space="preserve"> </w:t>
+            </w:r>
+            <w:proofErr w:type="spellStart"/>
+            <w:r>
+              <w:rPr>
+                <w:rStyle w:val="ng-star-inserted1"/>
+                <w:rFonts w:ascii="Arial" w:hAnsi="Arial" w:cs="Arial"/>
+                <w:sz w:val="18"/>
+                <w:szCs w:val="18"/>
+              </w:rPr>
+              <w:t>periyotlardaki</w:t>
+            </w:r>
+            <w:proofErr w:type="spellEnd"/>
+            <w:r>
+              <w:rPr>
+                <w:rStyle w:val="ng-star-inserted1"/>
+                <w:rFonts w:ascii="Arial" w:hAnsi="Arial" w:cs="Arial"/>
+                <w:sz w:val="18"/>
+                <w:szCs w:val="18"/>
+              </w:rPr>
+              <w:t xml:space="preserve"> (</w:t>
+            </w:r>
+            <w:proofErr w:type="spellStart"/>
+            <w:r>
+              <w:rPr>
+                <w:rStyle w:val="ng-star-inserted1"/>
+                <w:rFonts w:ascii="Arial" w:hAnsi="Arial" w:cs="Arial"/>
+                <w:sz w:val="18"/>
+                <w:szCs w:val="18"/>
+              </w:rPr>
+              <w:t>aylık</w:t>
+            </w:r>
+            <w:proofErr w:type="spellEnd"/>
+            <w:r>
+              <w:rPr>
+                <w:rStyle w:val="ng-star-inserted1"/>
+                <w:rFonts w:ascii="Arial" w:hAnsi="Arial" w:cs="Arial"/>
+                <w:sz w:val="18"/>
+                <w:szCs w:val="18"/>
+              </w:rPr>
+              <w:t>/</w:t>
+            </w:r>
+            <w:proofErr w:type="spellStart"/>
+            <w:r>
+              <w:rPr>
+                <w:rStyle w:val="ng-star-inserted1"/>
+                <w:rFonts w:ascii="Arial" w:hAnsi="Arial" w:cs="Arial"/>
+                <w:sz w:val="18"/>
+                <w:szCs w:val="18"/>
+              </w:rPr>
+              <w:t>yıllık</w:t>
+            </w:r>
+            <w:proofErr w:type="spellEnd"/>
+            <w:r>
+              <w:rPr>
+                <w:rStyle w:val="ng-star-inserted1"/>
+                <w:rFonts w:ascii="Arial" w:hAnsi="Arial" w:cs="Arial"/>
+                <w:sz w:val="18"/>
+                <w:szCs w:val="18"/>
+              </w:rPr>
+              <w:t xml:space="preserve">) </w:t>
+            </w:r>
+            <w:proofErr w:type="spellStart"/>
+            <w:r>
+              <w:rPr>
+                <w:rStyle w:val="ng-star-inserted1"/>
+                <w:rFonts w:ascii="Arial" w:hAnsi="Arial" w:cs="Arial"/>
+                <w:sz w:val="18"/>
+                <w:szCs w:val="18"/>
+              </w:rPr>
+              <w:t>performans</w:t>
+            </w:r>
+            <w:proofErr w:type="spellEnd"/>
+            <w:r>
+              <w:rPr>
+                <w:rStyle w:val="ng-star-inserted1"/>
+                <w:rFonts w:ascii="Arial" w:hAnsi="Arial" w:cs="Arial"/>
+                <w:sz w:val="18"/>
+                <w:szCs w:val="18"/>
+              </w:rPr>
+              <w:t xml:space="preserve"> </w:t>
+            </w:r>
+            <w:proofErr w:type="spellStart"/>
+            <w:r>
+              <w:rPr>
+                <w:rStyle w:val="ng-star-inserted1"/>
+                <w:rFonts w:ascii="Arial" w:hAnsi="Arial" w:cs="Arial"/>
+                <w:sz w:val="18"/>
+                <w:szCs w:val="18"/>
+              </w:rPr>
+              <w:t>özetlerini</w:t>
+            </w:r>
+            <w:proofErr w:type="spellEnd"/>
+            <w:r>
+              <w:rPr>
+                <w:rStyle w:val="ng-star-inserted1"/>
+                <w:rFonts w:ascii="Arial" w:hAnsi="Arial" w:cs="Arial"/>
+                <w:sz w:val="18"/>
+                <w:szCs w:val="18"/>
+              </w:rPr>
+              <w:t xml:space="preserve"> </w:t>
+            </w:r>
+            <w:proofErr w:type="spellStart"/>
+            <w:r>
+              <w:rPr>
+                <w:rStyle w:val="ng-star-inserted1"/>
+                <w:rFonts w:ascii="Arial" w:hAnsi="Arial" w:cs="Arial"/>
+                <w:sz w:val="18"/>
+                <w:szCs w:val="18"/>
+              </w:rPr>
+              <w:t>tutar</w:t>
+            </w:r>
+            <w:proofErr w:type="spellEnd"/>
+            <w:r>
+              <w:rPr>
+                <w:rStyle w:val="ng-star-inserted1"/>
+                <w:rFonts w:ascii="Arial" w:hAnsi="Arial" w:cs="Arial"/>
+                <w:sz w:val="18"/>
+                <w:szCs w:val="18"/>
+              </w:rPr>
+              <w:t>.</w:t>
             </w:r>
           </w:p>
           <w:p>
@@ -2590,6 +4128,7 @@
               </w:rPr>
               <w:t xml:space="preserve">, </w:t>
             </w:r>
+            <w:proofErr w:type="spellStart"/>
             <w:r>
               <w:rPr>
                 <w:rStyle w:val="inline-code"/>
@@ -2599,6 +4138,7 @@
               </w:rPr>
               <w:t>tarla_id</w:t>
             </w:r>
+            <w:proofErr w:type="spellEnd"/>
             <w:r>
               <w:rPr>
                 <w:rStyle w:val="ng-star-inserted1"/>
@@ -2626,6 +4166,7 @@
               </w:rPr>
               <w:t xml:space="preserve">, </w:t>
             </w:r>
+            <w:proofErr w:type="spellStart"/>
             <w:r>
               <w:rPr>
                 <w:rStyle w:val="inline-code"/>
@@ -2635,6 +4176,7 @@
               </w:rPr>
               <w:t>yil</w:t>
             </w:r>
+            <w:proofErr w:type="spellEnd"/>
             <w:r>
               <w:rPr>
                 <w:rStyle w:val="ng-star-inserted1"/>
@@ -2644,6 +4186,7 @@
               </w:rPr>
               <w:t xml:space="preserve">, </w:t>
             </w:r>
+            <w:proofErr w:type="spellStart"/>
             <w:r>
               <w:rPr>
                 <w:rStyle w:val="inline-code"/>
@@ -2653,6 +4196,7 @@
               </w:rPr>
               <w:t>ortalama_nem</w:t>
             </w:r>
+            <w:proofErr w:type="spellEnd"/>
             <w:r>
               <w:rPr>
                 <w:rStyle w:val="ng-star-inserted1"/>
@@ -2662,6 +4206,7 @@
               </w:rPr>
               <w:t xml:space="preserve">, </w:t>
             </w:r>
+            <w:proofErr w:type="spellStart"/>
             <w:r>
               <w:rPr>
                 <w:rStyle w:val="inline-code"/>
@@ -2671,6 +4216,7 @@
               </w:rPr>
               <w:t>ortalama_sicaklik</w:t>
             </w:r>
+            <w:proofErr w:type="spellEnd"/>
             <w:r>
               <w:rPr>
                 <w:rStyle w:val="ng-star-inserted1"/>
@@ -2680,6 +4226,7 @@
               </w:rPr>
               <w:t xml:space="preserve">, </w:t>
             </w:r>
+            <w:proofErr w:type="spellStart"/>
             <w:r>
               <w:rPr>
                 <w:rStyle w:val="inline-code"/>
@@ -2689,6 +4236,7 @@
               </w:rPr>
               <w:t>ortalama_ph</w:t>
             </w:r>
+            <w:proofErr w:type="spellEnd"/>
             <w:r>
               <w:rPr>
                 <w:rStyle w:val="ng-star-inserted1"/>
@@ -2698,6 +4246,7 @@
               </w:rPr>
               <w:t xml:space="preserve">, </w:t>
             </w:r>
+            <w:proofErr w:type="spellStart"/>
             <w:r>
               <w:rPr>
                 <w:rStyle w:val="inline-code"/>
@@ -2707,6 +4256,7 @@
               </w:rPr>
               <w:t>toplam_uyari</w:t>
             </w:r>
+            <w:proofErr w:type="spellEnd"/>
             <w:r>
               <w:rPr>
                 <w:rStyle w:val="ng-star-inserted1"/>
@@ -2716,6 +4266,7 @@
               </w:rPr>
               <w:t xml:space="preserve">, </w:t>
             </w:r>
+            <w:proofErr w:type="spellStart"/>
             <w:r>
               <w:rPr>
                 <w:rStyle w:val="inline-code"/>
@@ -2725,6 +4276,7 @@
               </w:rPr>
               <w:t>basari_orani</w:t>
             </w:r>
+            <w:proofErr w:type="spellEnd"/>
             <w:r>
               <w:rPr>
                 <w:rStyle w:val="ng-star-inserted1"/>
@@ -2762,6 +4314,7 @@
                 <w:lang w:val="tr-TR"/>
               </w:rPr>
             </w:pPr>
+            <w:proofErr w:type="spellStart"/>
             <w:r>
               <w:rPr>
                 <w:rStyle w:val="ng-star-inserted1"/>
@@ -2771,16 +4324,228 @@
                 <w:sz w:val="18"/>
                 <w:szCs w:val="18"/>
               </w:rPr>
-              <w:t>Ciftci_Islemleri:</w:t>
-            </w:r>
-            <w:r>
-              <w:rPr>
-                <w:rStyle w:val="ng-star-inserted1"/>
-                <w:rFonts w:ascii="Arial" w:hAnsi="Arial" w:cs="Arial"/>
-                <w:sz w:val="18"/>
-                <w:szCs w:val="18"/>
-              </w:rPr>
-              <w:t xml:space="preserve"> Çiftçinin tarlada yaptığı sulama, gübreleme gibi manuel işlemleri kaydettiği tablodur.</w:t>
+              <w:t>Ciftci_Islemleri</w:t>
+            </w:r>
+            <w:proofErr w:type="spellEnd"/>
+            <w:r>
+              <w:rPr>
+                <w:rStyle w:val="ng-star-inserted1"/>
+                <w:rFonts w:ascii="Arial" w:hAnsi="Arial" w:cs="Arial"/>
+                <w:b/>
+                <w:bCs/>
+                <w:sz w:val="18"/>
+                <w:szCs w:val="18"/>
+              </w:rPr>
+              <w:t>:</w:t>
+            </w:r>
+            <w:r>
+              <w:rPr>
+                <w:rStyle w:val="ng-star-inserted1"/>
+                <w:rFonts w:ascii="Arial" w:hAnsi="Arial" w:cs="Arial"/>
+                <w:sz w:val="18"/>
+                <w:szCs w:val="18"/>
+              </w:rPr>
+              <w:t xml:space="preserve"> </w:t>
+            </w:r>
+            <w:proofErr w:type="spellStart"/>
+            <w:r>
+              <w:rPr>
+                <w:rStyle w:val="ng-star-inserted1"/>
+                <w:rFonts w:ascii="Arial" w:hAnsi="Arial" w:cs="Arial"/>
+                <w:sz w:val="18"/>
+                <w:szCs w:val="18"/>
+              </w:rPr>
+              <w:t>Çiftçinin</w:t>
+            </w:r>
+            <w:proofErr w:type="spellEnd"/>
+            <w:r>
+              <w:rPr>
+                <w:rStyle w:val="ng-star-inserted1"/>
+                <w:rFonts w:ascii="Arial" w:hAnsi="Arial" w:cs="Arial"/>
+                <w:sz w:val="18"/>
+                <w:szCs w:val="18"/>
+              </w:rPr>
+              <w:t xml:space="preserve"> </w:t>
+            </w:r>
+            <w:proofErr w:type="spellStart"/>
+            <w:r>
+              <w:rPr>
+                <w:rStyle w:val="ng-star-inserted1"/>
+                <w:rFonts w:ascii="Arial" w:hAnsi="Arial" w:cs="Arial"/>
+                <w:sz w:val="18"/>
+                <w:szCs w:val="18"/>
+              </w:rPr>
+              <w:t>tarlada</w:t>
+            </w:r>
+            <w:proofErr w:type="spellEnd"/>
+            <w:r>
+              <w:rPr>
+                <w:rStyle w:val="ng-star-inserted1"/>
+                <w:rFonts w:ascii="Arial" w:hAnsi="Arial" w:cs="Arial"/>
+                <w:sz w:val="18"/>
+                <w:szCs w:val="18"/>
+              </w:rPr>
+              <w:t xml:space="preserve"> </w:t>
+            </w:r>
+            <w:proofErr w:type="spellStart"/>
+            <w:r>
+              <w:rPr>
+                <w:rStyle w:val="ng-star-inserted1"/>
+                <w:rFonts w:ascii="Arial" w:hAnsi="Arial" w:cs="Arial"/>
+                <w:sz w:val="18"/>
+                <w:szCs w:val="18"/>
+              </w:rPr>
+              <w:t>yaptığı</w:t>
+            </w:r>
+            <w:proofErr w:type="spellEnd"/>
+            <w:r>
+              <w:rPr>
+                <w:rStyle w:val="ng-star-inserted1"/>
+                <w:rFonts w:ascii="Arial" w:hAnsi="Arial" w:cs="Arial"/>
+                <w:sz w:val="18"/>
+                <w:szCs w:val="18"/>
+              </w:rPr>
+              <w:t xml:space="preserve"> </w:t>
+            </w:r>
+            <w:proofErr w:type="spellStart"/>
+            <w:r>
+              <w:rPr>
+                <w:rStyle w:val="ng-star-inserted1"/>
+                <w:rFonts w:ascii="Arial" w:hAnsi="Arial" w:cs="Arial"/>
+                <w:sz w:val="18"/>
+                <w:szCs w:val="18"/>
+              </w:rPr>
+              <w:t>sulama</w:t>
+            </w:r>
+            <w:proofErr w:type="spellEnd"/>
+            <w:r>
+              <w:rPr>
+                <w:rStyle w:val="ng-star-inserted1"/>
+                <w:rFonts w:ascii="Arial" w:hAnsi="Arial" w:cs="Arial"/>
+                <w:sz w:val="18"/>
+                <w:szCs w:val="18"/>
+              </w:rPr>
+              <w:t xml:space="preserve">, </w:t>
+            </w:r>
+            <w:proofErr w:type="spellStart"/>
+            <w:r>
+              <w:rPr>
+                <w:rStyle w:val="ng-star-inserted1"/>
+                <w:rFonts w:ascii="Arial" w:hAnsi="Arial" w:cs="Arial"/>
+                <w:sz w:val="18"/>
+                <w:szCs w:val="18"/>
+              </w:rPr>
+              <w:t>gübreleme</w:t>
+            </w:r>
+            <w:proofErr w:type="spellEnd"/>
+            <w:r>
+              <w:rPr>
+                <w:rStyle w:val="ng-star-inserted1"/>
+                <w:rFonts w:ascii="Arial" w:hAnsi="Arial" w:cs="Arial"/>
+                <w:sz w:val="18"/>
+                <w:szCs w:val="18"/>
+              </w:rPr>
+              <w:t xml:space="preserve"> </w:t>
+            </w:r>
+            <w:proofErr w:type="spellStart"/>
+            <w:r>
+              <w:rPr>
+                <w:rStyle w:val="ng-star-inserted1"/>
+                <w:rFonts w:ascii="Arial" w:hAnsi="Arial" w:cs="Arial"/>
+                <w:sz w:val="18"/>
+                <w:szCs w:val="18"/>
+              </w:rPr>
+              <w:t>gibi</w:t>
+            </w:r>
+            <w:proofErr w:type="spellEnd"/>
+            <w:r>
+              <w:rPr>
+                <w:rStyle w:val="ng-star-inserted1"/>
+                <w:rFonts w:ascii="Arial" w:hAnsi="Arial" w:cs="Arial"/>
+                <w:sz w:val="18"/>
+                <w:szCs w:val="18"/>
+              </w:rPr>
+              <w:t xml:space="preserve"> </w:t>
+            </w:r>
+            <w:proofErr w:type="spellStart"/>
+            <w:r>
+              <w:rPr>
+                <w:rStyle w:val="ng-star-inserted1"/>
+                <w:rFonts w:ascii="Arial" w:hAnsi="Arial" w:cs="Arial"/>
+                <w:sz w:val="18"/>
+                <w:szCs w:val="18"/>
+              </w:rPr>
+              <w:t>manuel</w:t>
+            </w:r>
+            <w:proofErr w:type="spellEnd"/>
+            <w:r>
+              <w:rPr>
+                <w:rStyle w:val="ng-star-inserted1"/>
+                <w:rFonts w:ascii="Arial" w:hAnsi="Arial" w:cs="Arial"/>
+                <w:sz w:val="18"/>
+                <w:szCs w:val="18"/>
+              </w:rPr>
+              <w:t xml:space="preserve"> </w:t>
+            </w:r>
+            <w:proofErr w:type="spellStart"/>
+            <w:r>
+              <w:rPr>
+                <w:rStyle w:val="ng-star-inserted1"/>
+                <w:rFonts w:ascii="Arial" w:hAnsi="Arial" w:cs="Arial"/>
+                <w:sz w:val="18"/>
+                <w:szCs w:val="18"/>
+              </w:rPr>
+              <w:t>işlemleri</w:t>
+            </w:r>
+            <w:proofErr w:type="spellEnd"/>
+            <w:r>
+              <w:rPr>
+                <w:rStyle w:val="ng-star-inserted1"/>
+                <w:rFonts w:ascii="Arial" w:hAnsi="Arial" w:cs="Arial"/>
+                <w:sz w:val="18"/>
+                <w:szCs w:val="18"/>
+              </w:rPr>
+              <w:t xml:space="preserve"> </w:t>
+            </w:r>
+            <w:proofErr w:type="spellStart"/>
+            <w:r>
+              <w:rPr>
+                <w:rStyle w:val="ng-star-inserted1"/>
+                <w:rFonts w:ascii="Arial" w:hAnsi="Arial" w:cs="Arial"/>
+                <w:sz w:val="18"/>
+                <w:szCs w:val="18"/>
+              </w:rPr>
+              <w:t>kaydettiği</w:t>
+            </w:r>
+            <w:proofErr w:type="spellEnd"/>
+            <w:r>
+              <w:rPr>
+                <w:rStyle w:val="ng-star-inserted1"/>
+                <w:rFonts w:ascii="Arial" w:hAnsi="Arial" w:cs="Arial"/>
+                <w:sz w:val="18"/>
+                <w:szCs w:val="18"/>
+              </w:rPr>
+              <w:t xml:space="preserve"> </w:t>
+            </w:r>
+            <w:proofErr w:type="spellStart"/>
+            <w:r>
+              <w:rPr>
+                <w:rStyle w:val="ng-star-inserted1"/>
+                <w:rFonts w:ascii="Arial" w:hAnsi="Arial" w:cs="Arial"/>
+                <w:sz w:val="18"/>
+                <w:szCs w:val="18"/>
+              </w:rPr>
+              <w:t>tablodur</w:t>
+            </w:r>
+            <w:proofErr w:type="spellEnd"/>
+            <w:r>
+              <w:rPr>
+                <w:rStyle w:val="ng-star-inserted1"/>
+                <w:rFonts w:ascii="Arial" w:hAnsi="Arial" w:cs="Arial"/>
+                <w:sz w:val="18"/>
+                <w:szCs w:val="18"/>
+              </w:rPr>
+              <w:t>.</w:t>
             </w:r>
           </w:p>
           <w:p>
@@ -2828,6 +4593,7 @@
               </w:rPr>
               <w:t xml:space="preserve">, </w:t>
             </w:r>
+            <w:proofErr w:type="spellStart"/>
             <w:r>
               <w:rPr>
                 <w:rStyle w:val="inline-code"/>
@@ -2837,6 +4603,7 @@
               </w:rPr>
               <w:t>ciftci_id</w:t>
             </w:r>
+            <w:proofErr w:type="spellEnd"/>
             <w:r>
               <w:rPr>
                 <w:rStyle w:val="ng-star-inserted1"/>
@@ -2846,6 +4613,7 @@
               </w:rPr>
               <w:t xml:space="preserve"> (FK), </w:t>
             </w:r>
+            <w:proofErr w:type="spellStart"/>
             <w:r>
               <w:rPr>
                 <w:rStyle w:val="inline-code"/>
@@ -2855,6 +4623,7 @@
               </w:rPr>
               <w:t>tarla_id</w:t>
             </w:r>
+            <w:proofErr w:type="spellEnd"/>
             <w:r>
               <w:rPr>
                 <w:rStyle w:val="ng-star-inserted1"/>
@@ -2864,6 +4633,7 @@
               </w:rPr>
               <w:t xml:space="preserve"> (FK), </w:t>
             </w:r>
+            <w:proofErr w:type="spellStart"/>
             <w:r>
               <w:rPr>
                 <w:rStyle w:val="inline-code"/>
@@ -2873,6 +4643,7 @@
               </w:rPr>
               <w:t>islem_turu</w:t>
             </w:r>
+            <w:proofErr w:type="spellEnd"/>
             <w:r>
               <w:rPr>
                 <w:rStyle w:val="ng-star-inserted1"/>
@@ -2882,6 +4653,7 @@
               </w:rPr>
               <w:t xml:space="preserve">, </w:t>
             </w:r>
+            <w:proofErr w:type="spellStart"/>
             <w:r>
               <w:rPr>
                 <w:rStyle w:val="inline-code"/>
@@ -2891,6 +4663,7 @@
               </w:rPr>
               <w:t>miktar</w:t>
             </w:r>
+            <w:proofErr w:type="spellEnd"/>
             <w:r>
               <w:rPr>
                 <w:rStyle w:val="ng-star-inserted1"/>
@@ -2900,6 +4673,7 @@
               </w:rPr>
               <w:t xml:space="preserve">, </w:t>
             </w:r>
+            <w:proofErr w:type="spellStart"/>
             <w:r>
               <w:rPr>
                 <w:rStyle w:val="inline-code"/>
@@ -2909,6 +4683,7 @@
               </w:rPr>
               <w:t>birim</w:t>
             </w:r>
+            <w:proofErr w:type="spellEnd"/>
             <w:r>
               <w:rPr>
                 <w:rStyle w:val="ng-star-inserted1"/>
@@ -2918,6 +4693,7 @@
               </w:rPr>
               <w:t xml:space="preserve">, </w:t>
             </w:r>
+            <w:proofErr w:type="spellStart"/>
             <w:r>
               <w:rPr>
                 <w:rStyle w:val="inline-code"/>
@@ -2927,6 +4703,7 @@
               </w:rPr>
               <w:t>tarih</w:t>
             </w:r>
+            <w:proofErr w:type="spellEnd"/>
             <w:r>
               <w:rPr>
                 <w:rStyle w:val="ng-star-inserted1"/>
@@ -2936,6 +4713,7 @@
               </w:rPr>
               <w:t xml:space="preserve">, </w:t>
             </w:r>
+            <w:proofErr w:type="spellStart"/>
             <w:r>
               <w:rPr>
                 <w:rStyle w:val="inline-code"/>
@@ -2945,6 +4723,7 @@
               </w:rPr>
               <w:t>aciklama</w:t>
             </w:r>
+            <w:proofErr w:type="spellEnd"/>
             <w:r>
               <w:rPr>
                 <w:rStyle w:val="ng-star-inserted1"/>
@@ -2999,6 +4778,7 @@
               <w:rPr>
                 <w:rStyle w:val="ng-star-inserted1"/>
                 <w:rFonts w:ascii="Arial" w:eastAsia="Arial" w:hAnsi="Arial" w:cs="Arial"/>
+                <w:b/>
                 <w:color w:val="000000"/>
                 <w:sz w:val="18"/>
                 <w:szCs w:val="18"/>
@@ -3009,6 +4789,7 @@
               <w:rPr>
                 <w:rStyle w:val="ng-star-inserted1"/>
                 <w:rFonts w:ascii="Arial" w:eastAsia="Arial" w:hAnsi="Arial" w:cs="Arial"/>
+                <w:b/>
                 <w:color w:val="000000"/>
                 <w:sz w:val="18"/>
                 <w:szCs w:val="18"/>
@@ -3128,7 +4909,59 @@
                 <w:szCs w:val="18"/>
                 <w:lang w:val="tr-TR"/>
               </w:rPr>
-              <w:t>Tarla – Ekin İlişkisi (n:m – Çoka-Çok):</w:t>
+              <w:t>Tarla – Ekin İlişkisi (</w:t>
+            </w:r>
+            <w:proofErr w:type="spellStart"/>
+            <w:r>
+              <w:rPr>
+                <w:rStyle w:val="ng-star-inserted1"/>
+                <w:rFonts w:ascii="Arial" w:eastAsia="Arial" w:hAnsi="Arial" w:cs="Arial"/>
+                <w:b/>
+                <w:color w:val="000000"/>
+                <w:sz w:val="18"/>
+                <w:szCs w:val="18"/>
+                <w:lang w:val="tr-TR"/>
+              </w:rPr>
+              <w:t>n:m</w:t>
+            </w:r>
+            <w:proofErr w:type="spellEnd"/>
+            <w:r>
+              <w:rPr>
+                <w:rStyle w:val="ng-star-inserted1"/>
+                <w:rFonts w:ascii="Arial" w:eastAsia="Arial" w:hAnsi="Arial" w:cs="Arial"/>
+                <w:b/>
+                <w:color w:val="000000"/>
+                <w:sz w:val="18"/>
+                <w:szCs w:val="18"/>
+                <w:lang w:val="tr-TR"/>
+              </w:rPr>
+              <w:t xml:space="preserve"> – </w:t>
+            </w:r>
+            <w:proofErr w:type="spellStart"/>
+            <w:r>
+              <w:rPr>
+                <w:rStyle w:val="ng-star-inserted1"/>
+                <w:rFonts w:ascii="Arial" w:eastAsia="Arial" w:hAnsi="Arial" w:cs="Arial"/>
+                <w:b/>
+                <w:color w:val="000000"/>
+                <w:sz w:val="18"/>
+                <w:szCs w:val="18"/>
+                <w:lang w:val="tr-TR"/>
+              </w:rPr>
+              <w:t>Çoka</w:t>
+            </w:r>
+            <w:proofErr w:type="spellEnd"/>
+            <w:r>
+              <w:rPr>
+                <w:rStyle w:val="ng-star-inserted1"/>
+                <w:rFonts w:ascii="Arial" w:eastAsia="Arial" w:hAnsi="Arial" w:cs="Arial"/>
+                <w:b/>
+                <w:color w:val="000000"/>
+                <w:sz w:val="18"/>
+                <w:szCs w:val="18"/>
+                <w:lang w:val="tr-TR"/>
+              </w:rPr>
+              <w:t>-Çok):</w:t>
             </w:r>
             <w:r>
               <w:rPr>
@@ -3150,7 +4983,103 @@
                 <w:szCs w:val="18"/>
                 <w:lang w:val="tr-TR"/>
               </w:rPr>
-              <w:t xml:space="preserve">(örneğin buğday) birden fazla farklı tarlada yetiştirilebilir. Bu çoka-çok (n:m) ilişşkisi “Tarla_Ekinleri” adından bir ara tablo kullanılarak çözülmüştür. </w:t>
+              <w:t xml:space="preserve">(örneğin buğday) birden fazla farklı tarlada yetiştirilebilir. Bu </w:t>
+            </w:r>
+            <w:proofErr w:type="spellStart"/>
+            <w:r>
+              <w:rPr>
+                <w:rStyle w:val="ng-star-inserted1"/>
+                <w:rFonts w:ascii="Arial" w:eastAsia="Arial" w:hAnsi="Arial" w:cs="Arial"/>
+                <w:color w:val="000000"/>
+                <w:sz w:val="18"/>
+                <w:szCs w:val="18"/>
+                <w:lang w:val="tr-TR"/>
+              </w:rPr>
+              <w:t>çoka</w:t>
+            </w:r>
+            <w:proofErr w:type="spellEnd"/>
+            <w:r>
+              <w:rPr>
+                <w:rStyle w:val="ng-star-inserted1"/>
+                <w:rFonts w:ascii="Arial" w:eastAsia="Arial" w:hAnsi="Arial" w:cs="Arial"/>
+                <w:color w:val="000000"/>
+                <w:sz w:val="18"/>
+                <w:szCs w:val="18"/>
+                <w:lang w:val="tr-TR"/>
+              </w:rPr>
+              <w:t>-çok (</w:t>
+            </w:r>
+            <w:proofErr w:type="spellStart"/>
+            <w:r>
+              <w:rPr>
+                <w:rStyle w:val="ng-star-inserted1"/>
+                <w:rFonts w:ascii="Arial" w:eastAsia="Arial" w:hAnsi="Arial" w:cs="Arial"/>
+                <w:color w:val="000000"/>
+                <w:sz w:val="18"/>
+                <w:szCs w:val="18"/>
+                <w:lang w:val="tr-TR"/>
+              </w:rPr>
+              <w:t>n:m</w:t>
+            </w:r>
+            <w:proofErr w:type="spellEnd"/>
+            <w:r>
+              <w:rPr>
+                <w:rStyle w:val="ng-star-inserted1"/>
+                <w:rFonts w:ascii="Arial" w:eastAsia="Arial" w:hAnsi="Arial" w:cs="Arial"/>
+                <w:color w:val="000000"/>
+                <w:sz w:val="18"/>
+                <w:szCs w:val="18"/>
+                <w:lang w:val="tr-TR"/>
+              </w:rPr>
+              <w:t xml:space="preserve">) </w:t>
+            </w:r>
+            <w:proofErr w:type="spellStart"/>
+            <w:r>
+              <w:rPr>
+                <w:rStyle w:val="ng-star-inserted1"/>
+                <w:rFonts w:ascii="Arial" w:eastAsia="Arial" w:hAnsi="Arial" w:cs="Arial"/>
+                <w:color w:val="000000"/>
+                <w:sz w:val="18"/>
+                <w:szCs w:val="18"/>
+                <w:lang w:val="tr-TR"/>
+              </w:rPr>
+              <w:t>ilişşkisi</w:t>
+            </w:r>
+            <w:proofErr w:type="spellEnd"/>
+            <w:r>
+              <w:rPr>
+                <w:rStyle w:val="ng-star-inserted1"/>
+                <w:rFonts w:ascii="Arial" w:eastAsia="Arial" w:hAnsi="Arial" w:cs="Arial"/>
+                <w:color w:val="000000"/>
+                <w:sz w:val="18"/>
+                <w:szCs w:val="18"/>
+                <w:lang w:val="tr-TR"/>
+              </w:rPr>
+              <w:t xml:space="preserve"> “</w:t>
+            </w:r>
+            <w:proofErr w:type="spellStart"/>
+            <w:r>
+              <w:rPr>
+                <w:rStyle w:val="ng-star-inserted1"/>
+                <w:rFonts w:ascii="Arial" w:eastAsia="Arial" w:hAnsi="Arial" w:cs="Arial"/>
+                <w:color w:val="000000"/>
+                <w:sz w:val="18"/>
+                <w:szCs w:val="18"/>
+                <w:lang w:val="tr-TR"/>
+              </w:rPr>
+              <w:t>Tarla_Ekinleri</w:t>
+            </w:r>
+            <w:proofErr w:type="spellEnd"/>
+            <w:r>
+              <w:rPr>
+                <w:rStyle w:val="ng-star-inserted1"/>
+                <w:rFonts w:ascii="Arial" w:eastAsia="Arial" w:hAnsi="Arial" w:cs="Arial"/>
+                <w:color w:val="000000"/>
+                <w:sz w:val="18"/>
+                <w:szCs w:val="18"/>
+                <w:lang w:val="tr-TR"/>
+              </w:rPr>
+              <w:t xml:space="preserve">” adından bir ara tablo kullanılarak çözülmüştür. </w:t>
             </w:r>
           </w:p>
           <w:p>
@@ -3189,7 +5118,31 @@
                 <w:szCs w:val="18"/>
                 <w:lang w:val="tr-TR"/>
               </w:rPr>
-              <w:t>Tarla – Tarla_Ekinleri İlişkisi (1:n): Bir tarla birden fazla ekim kaydına sahip olabilir.</w:t>
+              <w:t xml:space="preserve">Tarla – </w:t>
+            </w:r>
+            <w:proofErr w:type="spellStart"/>
+            <w:r>
+              <w:rPr>
+                <w:rStyle w:val="ng-star-inserted1"/>
+                <w:rFonts w:ascii="Arial" w:eastAsia="Arial" w:hAnsi="Arial" w:cs="Arial"/>
+                <w:color w:val="000000"/>
+                <w:sz w:val="18"/>
+                <w:szCs w:val="18"/>
+                <w:lang w:val="tr-TR"/>
+              </w:rPr>
+              <w:t>Tarla_Ekinleri</w:t>
+            </w:r>
+            <w:proofErr w:type="spellEnd"/>
+            <w:r>
+              <w:rPr>
+                <w:rStyle w:val="ng-star-inserted1"/>
+                <w:rFonts w:ascii="Arial" w:eastAsia="Arial" w:hAnsi="Arial" w:cs="Arial"/>
+                <w:color w:val="000000"/>
+                <w:sz w:val="18"/>
+                <w:szCs w:val="18"/>
+                <w:lang w:val="tr-TR"/>
+              </w:rPr>
+              <w:t xml:space="preserve"> İlişkisi (1:n): Bir tarla birden fazla ekim kaydına sahip olabilir.</w:t>
             </w:r>
           </w:p>
           <w:p>
@@ -3228,7 +5181,31 @@
                 <w:szCs w:val="18"/>
                 <w:lang w:val="tr-TR"/>
               </w:rPr>
-              <w:t>Ekin – Tarla_Ekinleri İlişkisi (1:n): Bir ekin türü farklı tarlalarda olmak üzere birden fazla kez ekilebilir.</w:t>
+              <w:t xml:space="preserve">Ekin – </w:t>
+            </w:r>
+            <w:proofErr w:type="spellStart"/>
+            <w:r>
+              <w:rPr>
+                <w:rStyle w:val="ng-star-inserted1"/>
+                <w:rFonts w:ascii="Arial" w:eastAsia="Arial" w:hAnsi="Arial" w:cs="Arial"/>
+                <w:color w:val="000000"/>
+                <w:sz w:val="18"/>
+                <w:szCs w:val="18"/>
+                <w:lang w:val="tr-TR"/>
+              </w:rPr>
+              <w:t>Tarla_Ekinleri</w:t>
+            </w:r>
+            <w:proofErr w:type="spellEnd"/>
+            <w:r>
+              <w:rPr>
+                <w:rStyle w:val="ng-star-inserted1"/>
+                <w:rFonts w:ascii="Arial" w:eastAsia="Arial" w:hAnsi="Arial" w:cs="Arial"/>
+                <w:color w:val="000000"/>
+                <w:sz w:val="18"/>
+                <w:szCs w:val="18"/>
+                <w:lang w:val="tr-TR"/>
+              </w:rPr>
+              <w:t xml:space="preserve"> İlişkisi (1:n): Bir ekin türü farklı tarlalarda olmak üzere birden fazla kez ekilebilir.</w:t>
             </w:r>
           </w:p>
           <w:p>
@@ -3268,18 +5245,92 @@
                 <w:szCs w:val="18"/>
                 <w:lang w:val="tr-TR"/>
               </w:rPr>
-              <w:t>Tarla - Sensör İlişkisi (1:n):</w:t>
-            </w:r>
-            <w:r>
-              <w:rPr>
-                <w:rStyle w:val="ng-star-inserted1"/>
-                <w:rFonts w:ascii="Arial" w:eastAsia="Arial" w:hAnsi="Arial" w:cs="Arial"/>
-                <w:color w:val="000000"/>
-                <w:sz w:val="18"/>
-                <w:szCs w:val="18"/>
-                <w:lang w:val="tr-TR"/>
-              </w:rPr>
-              <w:t xml:space="preserve"> Bir tarlada birden fazla sensör bulunabilir, ancak her sensör sadece bir tarlaya atanmıştır.</w:t>
+              <w:t xml:space="preserve">Tarla - </w:t>
+            </w:r>
+            <w:proofErr w:type="spellStart"/>
+            <w:r>
+              <w:rPr>
+                <w:rStyle w:val="ng-star-inserted1"/>
+                <w:rFonts w:ascii="Arial" w:eastAsia="Arial" w:hAnsi="Arial" w:cs="Arial"/>
+                <w:b/>
+                <w:color w:val="000000"/>
+                <w:sz w:val="18"/>
+                <w:szCs w:val="18"/>
+                <w:lang w:val="tr-TR"/>
+              </w:rPr>
+              <w:t>Sensör</w:t>
+            </w:r>
+            <w:proofErr w:type="spellEnd"/>
+            <w:r>
+              <w:rPr>
+                <w:rStyle w:val="ng-star-inserted1"/>
+                <w:rFonts w:ascii="Arial" w:eastAsia="Arial" w:hAnsi="Arial" w:cs="Arial"/>
+                <w:b/>
+                <w:color w:val="000000"/>
+                <w:sz w:val="18"/>
+                <w:szCs w:val="18"/>
+                <w:lang w:val="tr-TR"/>
+              </w:rPr>
+              <w:t xml:space="preserve"> İlişkisi (1:n):</w:t>
+            </w:r>
+            <w:r>
+              <w:rPr>
+                <w:rStyle w:val="ng-star-inserted1"/>
+                <w:rFonts w:ascii="Arial" w:eastAsia="Arial" w:hAnsi="Arial" w:cs="Arial"/>
+                <w:color w:val="000000"/>
+                <w:sz w:val="18"/>
+                <w:szCs w:val="18"/>
+                <w:lang w:val="tr-TR"/>
+              </w:rPr>
+              <w:t xml:space="preserve"> Bir tarlada birden fazla </w:t>
+            </w:r>
+            <w:proofErr w:type="spellStart"/>
+            <w:r>
+              <w:rPr>
+                <w:rStyle w:val="ng-star-inserted1"/>
+                <w:rFonts w:ascii="Arial" w:eastAsia="Arial" w:hAnsi="Arial" w:cs="Arial"/>
+                <w:color w:val="000000"/>
+                <w:sz w:val="18"/>
+                <w:szCs w:val="18"/>
+                <w:lang w:val="tr-TR"/>
+              </w:rPr>
+              <w:t>sensör</w:t>
+            </w:r>
+            <w:proofErr w:type="spellEnd"/>
+            <w:r>
+              <w:rPr>
+                <w:rStyle w:val="ng-star-inserted1"/>
+                <w:rFonts w:ascii="Arial" w:eastAsia="Arial" w:hAnsi="Arial" w:cs="Arial"/>
+                <w:color w:val="000000"/>
+                <w:sz w:val="18"/>
+                <w:szCs w:val="18"/>
+                <w:lang w:val="tr-TR"/>
+              </w:rPr>
+              <w:t xml:space="preserve"> bulunabilir, ancak her </w:t>
+            </w:r>
+            <w:proofErr w:type="spellStart"/>
+            <w:r>
+              <w:rPr>
+                <w:rStyle w:val="ng-star-inserted1"/>
+                <w:rFonts w:ascii="Arial" w:eastAsia="Arial" w:hAnsi="Arial" w:cs="Arial"/>
+                <w:color w:val="000000"/>
+                <w:sz w:val="18"/>
+                <w:szCs w:val="18"/>
+                <w:lang w:val="tr-TR"/>
+              </w:rPr>
+              <w:t>sensör</w:t>
+            </w:r>
+            <w:proofErr w:type="spellEnd"/>
+            <w:r>
+              <w:rPr>
+                <w:rStyle w:val="ng-star-inserted1"/>
+                <w:rFonts w:ascii="Arial" w:eastAsia="Arial" w:hAnsi="Arial" w:cs="Arial"/>
+                <w:color w:val="000000"/>
+                <w:sz w:val="18"/>
+                <w:szCs w:val="18"/>
+                <w:lang w:val="tr-TR"/>
+              </w:rPr>
+              <w:t xml:space="preserve"> sadece bir tarlaya atanmıştır.</w:t>
             </w:r>
           </w:p>
           <w:p>
@@ -3309,6 +5360,7 @@
                 <w:lang w:val="tr-TR"/>
               </w:rPr>
             </w:pPr>
+            <w:proofErr w:type="spellStart"/>
             <w:r>
               <w:rPr>
                 <w:rStyle w:val="ng-star-inserted1"/>
@@ -3319,18 +5371,79 @@
                 <w:szCs w:val="18"/>
                 <w:lang w:val="tr-TR"/>
               </w:rPr>
-              <w:t>Sensör - Ölçüm İlişkisi (1:n):</w:t>
-            </w:r>
-            <w:r>
-              <w:rPr>
-                <w:rStyle w:val="ng-star-inserted1"/>
-                <w:rFonts w:ascii="Arial" w:eastAsia="Arial" w:hAnsi="Arial" w:cs="Arial"/>
-                <w:color w:val="000000"/>
-                <w:sz w:val="18"/>
-                <w:szCs w:val="18"/>
-                <w:lang w:val="tr-TR"/>
-              </w:rPr>
-              <w:t xml:space="preserve"> Bir sensör çok sayıda ölçüm yapar, ancak her ölçüm kaydı yalnızca bir sensör tarafından oluşturulur.</w:t>
+              <w:t>Sensör</w:t>
+            </w:r>
+            <w:proofErr w:type="spellEnd"/>
+            <w:r>
+              <w:rPr>
+                <w:rStyle w:val="ng-star-inserted1"/>
+                <w:rFonts w:ascii="Arial" w:eastAsia="Arial" w:hAnsi="Arial" w:cs="Arial"/>
+                <w:b/>
+                <w:color w:val="000000"/>
+                <w:sz w:val="18"/>
+                <w:szCs w:val="18"/>
+                <w:lang w:val="tr-TR"/>
+              </w:rPr>
+              <w:t xml:space="preserve"> - Ölçüm İlişkisi (1:n):</w:t>
+            </w:r>
+            <w:r>
+              <w:rPr>
+                <w:rStyle w:val="ng-star-inserted1"/>
+                <w:rFonts w:ascii="Arial" w:eastAsia="Arial" w:hAnsi="Arial" w:cs="Arial"/>
+                <w:color w:val="000000"/>
+                <w:sz w:val="18"/>
+                <w:szCs w:val="18"/>
+                <w:lang w:val="tr-TR"/>
+              </w:rPr>
+              <w:t xml:space="preserve"> Bir </w:t>
+            </w:r>
+            <w:proofErr w:type="spellStart"/>
+            <w:r>
+              <w:rPr>
+                <w:rStyle w:val="ng-star-inserted1"/>
+                <w:rFonts w:ascii="Arial" w:eastAsia="Arial" w:hAnsi="Arial" w:cs="Arial"/>
+                <w:color w:val="000000"/>
+                <w:sz w:val="18"/>
+                <w:szCs w:val="18"/>
+                <w:lang w:val="tr-TR"/>
+              </w:rPr>
+              <w:t>sensör</w:t>
+            </w:r>
+            <w:proofErr w:type="spellEnd"/>
+            <w:r>
+              <w:rPr>
+                <w:rStyle w:val="ng-star-inserted1"/>
+                <w:rFonts w:ascii="Arial" w:eastAsia="Arial" w:hAnsi="Arial" w:cs="Arial"/>
+                <w:color w:val="000000"/>
+                <w:sz w:val="18"/>
+                <w:szCs w:val="18"/>
+                <w:lang w:val="tr-TR"/>
+              </w:rPr>
+              <w:t xml:space="preserve"> çok sayıda ölçüm yapar, ancak her ölçüm kaydı yalnızca bir </w:t>
+            </w:r>
+            <w:proofErr w:type="spellStart"/>
+            <w:r>
+              <w:rPr>
+                <w:rStyle w:val="ng-star-inserted1"/>
+                <w:rFonts w:ascii="Arial" w:eastAsia="Arial" w:hAnsi="Arial" w:cs="Arial"/>
+                <w:color w:val="000000"/>
+                <w:sz w:val="18"/>
+                <w:szCs w:val="18"/>
+                <w:lang w:val="tr-TR"/>
+              </w:rPr>
+              <w:t>sensör</w:t>
+            </w:r>
+            <w:proofErr w:type="spellEnd"/>
+            <w:r>
+              <w:rPr>
+                <w:rStyle w:val="ng-star-inserted1"/>
+                <w:rFonts w:ascii="Arial" w:eastAsia="Arial" w:hAnsi="Arial" w:cs="Arial"/>
+                <w:color w:val="000000"/>
+                <w:sz w:val="18"/>
+                <w:szCs w:val="18"/>
+                <w:lang w:val="tr-TR"/>
+              </w:rPr>
+              <w:t xml:space="preserve"> tarafından oluşturulur.</w:t>
             </w:r>
           </w:p>
           <w:p>
@@ -3472,18 +5585,68 @@
                 <w:szCs w:val="18"/>
                 <w:lang w:val="tr-TR"/>
               </w:rPr>
-              <w:t>Öneri - Uyarı İlişkisi (1:0..1):</w:t>
-            </w:r>
-            <w:r>
-              <w:rPr>
-                <w:rStyle w:val="ng-star-inserted1"/>
-                <w:rFonts w:ascii="Arial" w:eastAsia="Arial" w:hAnsi="Arial" w:cs="Arial"/>
-                <w:color w:val="000000"/>
-                <w:sz w:val="18"/>
-                <w:szCs w:val="18"/>
-                <w:lang w:val="tr-TR"/>
-              </w:rPr>
-              <w:t xml:space="preserve"> Her uyarı, bir öneriye bağlı olarak (opsiyonel) tetiklenebilir. Ancak her öneri bir uyarı ile sonuçlanmak zorunda değildir.</w:t>
+              <w:t>Öneri - Uyarı İlişkisi (1:0</w:t>
+            </w:r>
+            <w:proofErr w:type="gramStart"/>
+            <w:r>
+              <w:rPr>
+                <w:rStyle w:val="ng-star-inserted1"/>
+                <w:rFonts w:ascii="Arial" w:eastAsia="Arial" w:hAnsi="Arial" w:cs="Arial"/>
+                <w:b/>
+                <w:color w:val="000000"/>
+                <w:sz w:val="18"/>
+                <w:szCs w:val="18"/>
+                <w:lang w:val="tr-TR"/>
+              </w:rPr>
+              <w:t>..</w:t>
+            </w:r>
+            <w:proofErr w:type="gramEnd"/>
+            <w:r>
+              <w:rPr>
+                <w:rStyle w:val="ng-star-inserted1"/>
+                <w:rFonts w:ascii="Arial" w:eastAsia="Arial" w:hAnsi="Arial" w:cs="Arial"/>
+                <w:b/>
+                <w:color w:val="000000"/>
+                <w:sz w:val="18"/>
+                <w:szCs w:val="18"/>
+                <w:lang w:val="tr-TR"/>
+              </w:rPr>
+              <w:t>1):</w:t>
+            </w:r>
+            <w:r>
+              <w:rPr>
+                <w:rStyle w:val="ng-star-inserted1"/>
+                <w:rFonts w:ascii="Arial" w:eastAsia="Arial" w:hAnsi="Arial" w:cs="Arial"/>
+                <w:color w:val="000000"/>
+                <w:sz w:val="18"/>
+                <w:szCs w:val="18"/>
+                <w:lang w:val="tr-TR"/>
+              </w:rPr>
+              <w:t xml:space="preserve"> Her uyarı, bir öneriye bağlı olarak (</w:t>
+            </w:r>
+            <w:proofErr w:type="spellStart"/>
+            <w:r>
+              <w:rPr>
+                <w:rStyle w:val="ng-star-inserted1"/>
+                <w:rFonts w:ascii="Arial" w:eastAsia="Arial" w:hAnsi="Arial" w:cs="Arial"/>
+                <w:color w:val="000000"/>
+                <w:sz w:val="18"/>
+                <w:szCs w:val="18"/>
+                <w:lang w:val="tr-TR"/>
+              </w:rPr>
+              <w:t>opsiyonel</w:t>
+            </w:r>
+            <w:proofErr w:type="spellEnd"/>
+            <w:r>
+              <w:rPr>
+                <w:rStyle w:val="ng-star-inserted1"/>
+                <w:rFonts w:ascii="Arial" w:eastAsia="Arial" w:hAnsi="Arial" w:cs="Arial"/>
+                <w:color w:val="000000"/>
+                <w:sz w:val="18"/>
+                <w:szCs w:val="18"/>
+                <w:lang w:val="tr-TR"/>
+              </w:rPr>
+              <w:t>) tetiklenebilir. Ancak her öneri bir uyarı ile sonuçlanmak zorunda değildir.</w:t>
             </w:r>
           </w:p>
           <w:p>
@@ -3574,18 +5737,116 @@
                 <w:szCs w:val="18"/>
                 <w:lang w:val="tr-TR"/>
               </w:rPr>
-              <w:t>Çiftçi/Tarla - Ciftci_Islemleri İlişkisi:</w:t>
-            </w:r>
-            <w:r>
-              <w:rPr>
-                <w:rStyle w:val="ng-star-inserted1"/>
-                <w:rFonts w:ascii="Arial" w:eastAsia="Arial" w:hAnsi="Arial" w:cs="Arial"/>
-                <w:color w:val="000000"/>
-                <w:sz w:val="18"/>
-                <w:szCs w:val="18"/>
-                <w:lang w:val="tr-TR"/>
-              </w:rPr>
-              <w:t xml:space="preserve"> Bir çiftçi bir tarlada birden fazla işlem yapabilir. Bu ilişki Ciftci_Islemleri tablosu üzerinden ciftci_id ve tarla_id yabancı anahtarları ile kurulur.</w:t>
+              <w:t xml:space="preserve">Çiftçi/Tarla - </w:t>
+            </w:r>
+            <w:proofErr w:type="spellStart"/>
+            <w:r>
+              <w:rPr>
+                <w:rStyle w:val="ng-star-inserted1"/>
+                <w:rFonts w:ascii="Arial" w:eastAsia="Arial" w:hAnsi="Arial" w:cs="Arial"/>
+                <w:b/>
+                <w:color w:val="000000"/>
+                <w:sz w:val="18"/>
+                <w:szCs w:val="18"/>
+                <w:lang w:val="tr-TR"/>
+              </w:rPr>
+              <w:t>Ciftci_Islemleri</w:t>
+            </w:r>
+            <w:proofErr w:type="spellEnd"/>
+            <w:r>
+              <w:rPr>
+                <w:rStyle w:val="ng-star-inserted1"/>
+                <w:rFonts w:ascii="Arial" w:eastAsia="Arial" w:hAnsi="Arial" w:cs="Arial"/>
+                <w:b/>
+                <w:color w:val="000000"/>
+                <w:sz w:val="18"/>
+                <w:szCs w:val="18"/>
+                <w:lang w:val="tr-TR"/>
+              </w:rPr>
+              <w:t xml:space="preserve"> İlişkisi:</w:t>
+            </w:r>
+            <w:r>
+              <w:rPr>
+                <w:rStyle w:val="ng-star-inserted1"/>
+                <w:rFonts w:ascii="Arial" w:eastAsia="Arial" w:hAnsi="Arial" w:cs="Arial"/>
+                <w:color w:val="000000"/>
+                <w:sz w:val="18"/>
+                <w:szCs w:val="18"/>
+                <w:lang w:val="tr-TR"/>
+              </w:rPr>
+              <w:t xml:space="preserve"> Bir çiftçi bir tarlada birden fazla işlem yapabilir. Bu ilişki </w:t>
+            </w:r>
+            <w:proofErr w:type="spellStart"/>
+            <w:r>
+              <w:rPr>
+                <w:rStyle w:val="ng-star-inserted1"/>
+                <w:rFonts w:ascii="Arial" w:eastAsia="Arial" w:hAnsi="Arial" w:cs="Arial"/>
+                <w:color w:val="000000"/>
+                <w:sz w:val="18"/>
+                <w:szCs w:val="18"/>
+                <w:lang w:val="tr-TR"/>
+              </w:rPr>
+              <w:t>Ciftci_Islemleri</w:t>
+            </w:r>
+            <w:proofErr w:type="spellEnd"/>
+            <w:r>
+              <w:rPr>
+                <w:rStyle w:val="ng-star-inserted1"/>
+                <w:rFonts w:ascii="Arial" w:eastAsia="Arial" w:hAnsi="Arial" w:cs="Arial"/>
+                <w:color w:val="000000"/>
+                <w:sz w:val="18"/>
+                <w:szCs w:val="18"/>
+                <w:lang w:val="tr-TR"/>
+              </w:rPr>
+              <w:t xml:space="preserve"> tablosu üzerinden </w:t>
+            </w:r>
+            <w:proofErr w:type="spellStart"/>
+            <w:r>
+              <w:rPr>
+                <w:rStyle w:val="ng-star-inserted1"/>
+                <w:rFonts w:ascii="Arial" w:eastAsia="Arial" w:hAnsi="Arial" w:cs="Arial"/>
+                <w:color w:val="000000"/>
+                <w:sz w:val="18"/>
+                <w:szCs w:val="18"/>
+                <w:lang w:val="tr-TR"/>
+              </w:rPr>
+              <w:t>ciftci_id</w:t>
+            </w:r>
+            <w:proofErr w:type="spellEnd"/>
+            <w:r>
+              <w:rPr>
+                <w:rStyle w:val="ng-star-inserted1"/>
+                <w:rFonts w:ascii="Arial" w:eastAsia="Arial" w:hAnsi="Arial" w:cs="Arial"/>
+                <w:color w:val="000000"/>
+                <w:sz w:val="18"/>
+                <w:szCs w:val="18"/>
+                <w:lang w:val="tr-TR"/>
+              </w:rPr>
+              <w:t xml:space="preserve"> ve </w:t>
+            </w:r>
+            <w:proofErr w:type="spellStart"/>
+            <w:r>
+              <w:rPr>
+                <w:rStyle w:val="ng-star-inserted1"/>
+                <w:rFonts w:ascii="Arial" w:eastAsia="Arial" w:hAnsi="Arial" w:cs="Arial"/>
+                <w:color w:val="000000"/>
+                <w:sz w:val="18"/>
+                <w:szCs w:val="18"/>
+                <w:lang w:val="tr-TR"/>
+              </w:rPr>
+              <w:t>tarla_id</w:t>
+            </w:r>
+            <w:proofErr w:type="spellEnd"/>
+            <w:r>
+              <w:rPr>
+                <w:rStyle w:val="ng-star-inserted1"/>
+                <w:rFonts w:ascii="Arial" w:eastAsia="Arial" w:hAnsi="Arial" w:cs="Arial"/>
+                <w:color w:val="000000"/>
+                <w:sz w:val="18"/>
+                <w:szCs w:val="18"/>
+                <w:lang w:val="tr-TR"/>
+              </w:rPr>
+              <w:t xml:space="preserve"> yabancı anahtarları ile kurulur.</w:t>
             </w:r>
           </w:p>
           <w:p>
@@ -3630,15 +5891,18 @@
               <w:jc w:val="both"/>
               <w:rPr>
                 <w:rFonts w:ascii="Arial" w:eastAsia="Arial" w:hAnsi="Arial" w:cs="Arial"/>
+                <w:b/>
                 <w:color w:val="000000"/>
                 <w:sz w:val="18"/>
                 <w:szCs w:val="18"/>
                 <w:lang w:val="tr-TR"/>
               </w:rPr>
             </w:pPr>
-            <w:r>
-              <w:rPr>
-                <w:rFonts w:ascii="Arial" w:eastAsia="Arial" w:hAnsi="Arial" w:cs="Arial"/>
+            <w:bookmarkStart w:id="1" w:name="_GoBack"/>
+            <w:r>
+              <w:rPr>
+                <w:rFonts w:ascii="Arial" w:eastAsia="Arial" w:hAnsi="Arial" w:cs="Arial"/>
+                <w:b/>
                 <w:color w:val="000000"/>
                 <w:sz w:val="18"/>
                 <w:szCs w:val="18"/>
@@ -3647,6 +5911,7 @@
               <w:t>Kullanıcı Rolleri ve Gereksinimler</w:t>
             </w:r>
           </w:p>
+          <w:bookmarkEnd w:id="1"/>
           <w:p>
             <w:pPr>
               <w:widowControl/>
@@ -3695,6 +5960,7 @@
                 <w:lang w:val="tr-TR"/>
               </w:rPr>
             </w:pPr>
+            <w:proofErr w:type="spellStart"/>
             <w:r>
               <w:rPr>
                 <w:rStyle w:val="ng-star-inserted1"/>
@@ -3704,7 +5970,43 @@
                 <w:sz w:val="18"/>
                 <w:szCs w:val="18"/>
               </w:rPr>
-              <w:t>Çiftçi (Kullanıcı):</w:t>
+              <w:t>Çiftçi</w:t>
+            </w:r>
+            <w:proofErr w:type="spellEnd"/>
+            <w:r>
+              <w:rPr>
+                <w:rStyle w:val="ng-star-inserted1"/>
+                <w:rFonts w:ascii="Arial" w:hAnsi="Arial" w:cs="Arial"/>
+                <w:b/>
+                <w:bCs/>
+                <w:sz w:val="18"/>
+                <w:szCs w:val="18"/>
+              </w:rPr>
+              <w:t xml:space="preserve"> (</w:t>
+            </w:r>
+            <w:proofErr w:type="spellStart"/>
+            <w:r>
+              <w:rPr>
+                <w:rStyle w:val="ng-star-inserted1"/>
+                <w:rFonts w:ascii="Arial" w:hAnsi="Arial" w:cs="Arial"/>
+                <w:b/>
+                <w:bCs/>
+                <w:sz w:val="18"/>
+                <w:szCs w:val="18"/>
+              </w:rPr>
+              <w:t>Kullanıcı</w:t>
+            </w:r>
+            <w:proofErr w:type="spellEnd"/>
+            <w:r>
+              <w:rPr>
+                <w:rStyle w:val="ng-star-inserted1"/>
+                <w:rFonts w:ascii="Arial" w:hAnsi="Arial" w:cs="Arial"/>
+                <w:b/>
+                <w:bCs/>
+                <w:sz w:val="18"/>
+                <w:szCs w:val="18"/>
+              </w:rPr>
+              <w:t>):</w:t>
             </w:r>
           </w:p>
           <w:p>
@@ -3809,7 +6111,27 @@
                 <w:sz w:val="18"/>
                 <w:szCs w:val="18"/>
               </w:rPr>
-              <w:t>Tarlalarındaki sensörlerden gelen anlık ölçüm verilerini görüntüleyebilir.</w:t>
+              <w:t xml:space="preserve">Tarlalarındaki </w:t>
+            </w:r>
+            <w:proofErr w:type="spellStart"/>
+            <w:r>
+              <w:rPr>
+                <w:rStyle w:val="ng-star-inserted1"/>
+                <w:rFonts w:ascii="Arial" w:hAnsi="Arial" w:cs="Arial"/>
+                <w:sz w:val="18"/>
+                <w:szCs w:val="18"/>
+              </w:rPr>
+              <w:t>sensörlerden</w:t>
+            </w:r>
+            <w:proofErr w:type="spellEnd"/>
+            <w:r>
+              <w:rPr>
+                <w:rStyle w:val="ng-star-inserted1"/>
+                <w:rFonts w:ascii="Arial" w:hAnsi="Arial" w:cs="Arial"/>
+                <w:sz w:val="18"/>
+                <w:szCs w:val="18"/>
+              </w:rPr>
+              <w:t xml:space="preserve"> gelen anlık ölçüm verilerini görüntüleyebilir.</w:t>
             </w:r>
           </w:p>
           <w:p>
@@ -3926,7 +6248,31 @@
                 <w:sz w:val="18"/>
                 <w:szCs w:val="18"/>
               </w:rPr>
-              <w:t>Yönetici / Ziraat Mühendisi (Admin):</w:t>
+              <w:t>Yönetici / Ziraat Mühendisi (</w:t>
+            </w:r>
+            <w:proofErr w:type="spellStart"/>
+            <w:r>
+              <w:rPr>
+                <w:rStyle w:val="ng-star-inserted1"/>
+                <w:rFonts w:ascii="Arial" w:hAnsi="Arial" w:cs="Arial"/>
+                <w:b/>
+                <w:bCs/>
+                <w:sz w:val="18"/>
+                <w:szCs w:val="18"/>
+              </w:rPr>
+              <w:t>Admin</w:t>
+            </w:r>
+            <w:proofErr w:type="spellEnd"/>
+            <w:r>
+              <w:rPr>
+                <w:rStyle w:val="ng-star-inserted1"/>
+                <w:rFonts w:ascii="Arial" w:hAnsi="Arial" w:cs="Arial"/>
+                <w:b/>
+                <w:bCs/>
+                <w:sz w:val="18"/>
+                <w:szCs w:val="18"/>
+              </w:rPr>
+              <w:t>):</w:t>
             </w:r>
           </w:p>
           <w:p>
@@ -3995,7 +6341,27 @@
                 <w:sz w:val="18"/>
                 <w:szCs w:val="18"/>
               </w:rPr>
-              <w:t>Sistemdeki tüm tarlaları, ekinleri ve sensör verilerini denetleyebilir.</w:t>
+              <w:t xml:space="preserve">Sistemdeki tüm tarlaları, ekinleri ve </w:t>
+            </w:r>
+            <w:proofErr w:type="spellStart"/>
+            <w:r>
+              <w:rPr>
+                <w:rStyle w:val="ng-star-inserted1"/>
+                <w:rFonts w:ascii="Arial" w:hAnsi="Arial" w:cs="Arial"/>
+                <w:sz w:val="18"/>
+                <w:szCs w:val="18"/>
+              </w:rPr>
+              <w:t>sensör</w:t>
+            </w:r>
+            <w:proofErr w:type="spellEnd"/>
+            <w:r>
+              <w:rPr>
+                <w:rStyle w:val="ng-star-inserted1"/>
+                <w:rFonts w:ascii="Arial" w:hAnsi="Arial" w:cs="Arial"/>
+                <w:sz w:val="18"/>
+                <w:szCs w:val="18"/>
+              </w:rPr>
+              <w:t xml:space="preserve"> verilerini denetleyebilir.</w:t>
             </w:r>
           </w:p>
           <w:p>
@@ -4018,7 +6384,27 @@
                 <w:sz w:val="18"/>
                 <w:szCs w:val="18"/>
               </w:rPr>
-              <w:t>Sistem genelinde genel istatistiksel raporlar alabilir (örn: bölgedeki en verimli toprak tipi, belirli bir ekinin ortalama verimliliği vb.).</w:t>
+              <w:t>Sistem genelinde genel istatistiksel raporlar alabilir (</w:t>
+            </w:r>
+            <w:proofErr w:type="spellStart"/>
+            <w:r>
+              <w:rPr>
+                <w:rStyle w:val="ng-star-inserted1"/>
+                <w:rFonts w:ascii="Arial" w:hAnsi="Arial" w:cs="Arial"/>
+                <w:sz w:val="18"/>
+                <w:szCs w:val="18"/>
+              </w:rPr>
+              <w:t>örn</w:t>
+            </w:r>
+            <w:proofErr w:type="spellEnd"/>
+            <w:r>
+              <w:rPr>
+                <w:rStyle w:val="ng-star-inserted1"/>
+                <w:rFonts w:ascii="Arial" w:hAnsi="Arial" w:cs="Arial"/>
+                <w:sz w:val="18"/>
+                <w:szCs w:val="18"/>
+              </w:rPr>
+              <w:t>: bölgedeki en verimli toprak tipi, belirli bir ekinin ortalama verimliliği vb.).</w:t>
             </w:r>
           </w:p>
           <w:p>
@@ -4461,8 +6847,6 @@
           </wp:inline>
         </w:drawing>
       </w:r>
-      <w:bookmarkStart w:id="1" w:name="_GoBack"/>
-      <w:bookmarkEnd w:id="1"/>
     </w:p>
     <w:sectPr>
       <w:headerReference w:type="default" r:id="rId9"/>
@@ -4560,7 +6944,7 @@
         <w:sz w:val="20"/>
         <w:szCs w:val="20"/>
       </w:rPr>
-      <w:t>2</w:t>
+      <w:t>3</w:t>
     </w:r>
     <w:r>
       <w:rPr>
@@ -8027,6 +10411,7 @@
   <w:style w:type="character" w:default="1" w:styleId="VarsaylanParagrafYazTipi">
     <w:name w:val="Default Paragraph Font"/>
     <w:uiPriority w:val="1"/>
+    <w:semiHidden/>
     <w:unhideWhenUsed/>
   </w:style>
   <w:style w:type="table" w:default="1" w:styleId="NormalTablo">

</xml_diff>

<commit_message>
feat: Proje gereksinimleri dosyası güncellendi. Dönem projesini anlatan rapor dosyası yüklendi.
</commit_message>
<xml_diff>
--- a/docs/Proje_Gereksinimleri.docx
+++ b/docs/Proje_Gereksinimleri.docx
@@ -32,31 +32,7 @@
           <w:szCs w:val="28"/>
           <w:lang w:val="tr-TR"/>
         </w:rPr>
-        <w:t xml:space="preserve">2. </w:t>
-      </w:r>
-      <w:proofErr w:type="spellStart"/>
-      <w:r>
-        <w:rPr>
-          <w:rFonts w:ascii="Arial" w:eastAsia="Arial" w:hAnsi="Arial" w:cs="Arial"/>
-          <w:b/>
-          <w:color w:val="000000"/>
-          <w:sz w:val="28"/>
-          <w:szCs w:val="28"/>
-          <w:lang w:val="tr-TR"/>
-        </w:rPr>
-        <w:t>Notlandırma</w:t>
-      </w:r>
-      <w:proofErr w:type="spellEnd"/>
-      <w:r>
-        <w:rPr>
-          <w:rFonts w:ascii="Arial" w:eastAsia="Arial" w:hAnsi="Arial" w:cs="Arial"/>
-          <w:b/>
-          <w:color w:val="000000"/>
-          <w:sz w:val="28"/>
-          <w:szCs w:val="28"/>
-          <w:lang w:val="tr-TR"/>
-        </w:rPr>
-        <w:t xml:space="preserve"> - Proje Gereksinimleri</w:t>
+        <w:t>2. Notlandırma - Proje Gereksinimleri</w:t>
       </w:r>
       <w:r>
         <w:rPr>
@@ -109,7 +85,6 @@
       </w:pPr>
       <w:bookmarkStart w:id="0" w:name="_heading=h.gjdgxs" w:colFirst="0" w:colLast="0"/>
       <w:bookmarkEnd w:id="0"/>
-      <w:proofErr w:type="spellStart"/>
       <w:r>
         <w:rPr>
           <w:rFonts w:ascii="Calibri" w:eastAsia="Calibri" w:hAnsi="Calibri" w:cs="Calibri"/>
@@ -119,19 +94,7 @@
           <w:szCs w:val="22"/>
           <w:lang w:val="tr-TR"/>
         </w:rPr>
-        <w:t>Notlandırma</w:t>
-      </w:r>
-      <w:proofErr w:type="spellEnd"/>
-      <w:r>
-        <w:rPr>
-          <w:rFonts w:ascii="Calibri" w:eastAsia="Calibri" w:hAnsi="Calibri" w:cs="Calibri"/>
-          <w:b/>
-          <w:color w:val="FF0000"/>
-          <w:sz w:val="22"/>
-          <w:szCs w:val="22"/>
-          <w:lang w:val="tr-TR"/>
-        </w:rPr>
-        <w:t xml:space="preserve"> tarihleri: </w:t>
+        <w:t xml:space="preserve">Notlandırma tarihleri: </w:t>
       </w:r>
       <w:r>
         <w:rPr>
@@ -153,31 +116,7 @@
           <w:szCs w:val="22"/>
           <w:lang w:val="tr-TR"/>
         </w:rPr>
-        <w:t xml:space="preserve"> Kasım (</w:t>
-      </w:r>
-      <w:proofErr w:type="spellStart"/>
-      <w:r>
-        <w:rPr>
-          <w:rFonts w:ascii="Calibri" w:eastAsia="Calibri" w:hAnsi="Calibri" w:cs="Calibri"/>
-          <w:b/>
-          <w:color w:val="FF0000"/>
-          <w:sz w:val="22"/>
-          <w:szCs w:val="22"/>
-          <w:lang w:val="tr-TR"/>
-        </w:rPr>
-        <w:t>I.Öğretim</w:t>
-      </w:r>
-      <w:proofErr w:type="spellEnd"/>
-      <w:r>
-        <w:rPr>
-          <w:rFonts w:ascii="Calibri" w:eastAsia="Calibri" w:hAnsi="Calibri" w:cs="Calibri"/>
-          <w:b/>
-          <w:color w:val="FF0000"/>
-          <w:sz w:val="22"/>
-          <w:szCs w:val="22"/>
-          <w:lang w:val="tr-TR"/>
-        </w:rPr>
-        <w:t xml:space="preserve">),   </w:t>
+        <w:t xml:space="preserve"> Kasım (I.Öğretim),   </w:t>
       </w:r>
       <w:r>
         <w:rPr>
@@ -231,29 +170,7 @@
           <w:szCs w:val="18"/>
           <w:lang w:val="tr-TR"/>
         </w:rPr>
-        <w:t xml:space="preserve">2. </w:t>
-      </w:r>
-      <w:proofErr w:type="spellStart"/>
-      <w:r>
-        <w:rPr>
-          <w:rFonts w:ascii="Arial" w:eastAsia="Arial" w:hAnsi="Arial" w:cs="Arial"/>
-          <w:color w:val="000000"/>
-          <w:sz w:val="18"/>
-          <w:szCs w:val="18"/>
-          <w:lang w:val="tr-TR"/>
-        </w:rPr>
-        <w:t>Notlandırmada</w:t>
-      </w:r>
-      <w:proofErr w:type="spellEnd"/>
-      <w:r>
-        <w:rPr>
-          <w:rFonts w:ascii="Arial" w:eastAsia="Arial" w:hAnsi="Arial" w:cs="Arial"/>
-          <w:color w:val="000000"/>
-          <w:sz w:val="18"/>
-          <w:szCs w:val="18"/>
-          <w:lang w:val="tr-TR"/>
-        </w:rPr>
-        <w:t xml:space="preserve"> dikkat edilecek hususlar: </w:t>
+        <w:t xml:space="preserve">2. Notlandırmada dikkat edilecek hususlar: </w:t>
       </w:r>
     </w:p>
     <w:p>
@@ -366,73 +283,7 @@
           <w:szCs w:val="18"/>
           <w:lang w:val="tr-TR"/>
         </w:rPr>
-        <w:t xml:space="preserve">2. </w:t>
-      </w:r>
-      <w:proofErr w:type="spellStart"/>
-      <w:r>
-        <w:rPr>
-          <w:rFonts w:ascii="Arial" w:eastAsia="Arial" w:hAnsi="Arial" w:cs="Arial"/>
-          <w:color w:val="000000"/>
-          <w:sz w:val="18"/>
-          <w:szCs w:val="18"/>
-          <w:lang w:val="tr-TR"/>
-        </w:rPr>
-        <w:t>Notlandırma</w:t>
-      </w:r>
-      <w:proofErr w:type="spellEnd"/>
-      <w:r>
-        <w:rPr>
-          <w:rFonts w:ascii="Arial" w:eastAsia="Arial" w:hAnsi="Arial" w:cs="Arial"/>
-          <w:color w:val="000000"/>
-          <w:sz w:val="18"/>
-          <w:szCs w:val="18"/>
-          <w:lang w:val="tr-TR"/>
-        </w:rPr>
-        <w:t xml:space="preserve"> yukarıda belirtilen tarihlerde </w:t>
-      </w:r>
-      <w:proofErr w:type="spellStart"/>
-      <w:r>
-        <w:rPr>
-          <w:rFonts w:ascii="Arial" w:eastAsia="Arial" w:hAnsi="Arial" w:cs="Arial"/>
-          <w:color w:val="000000"/>
-          <w:sz w:val="18"/>
-          <w:szCs w:val="18"/>
-          <w:lang w:val="tr-TR"/>
-        </w:rPr>
-        <w:t>lab</w:t>
-      </w:r>
-      <w:proofErr w:type="spellEnd"/>
-      <w:r>
-        <w:rPr>
-          <w:rFonts w:ascii="Arial" w:eastAsia="Arial" w:hAnsi="Arial" w:cs="Arial"/>
-          <w:color w:val="000000"/>
-          <w:sz w:val="18"/>
-          <w:szCs w:val="18"/>
-          <w:lang w:val="tr-TR"/>
-        </w:rPr>
-        <w:t xml:space="preserve">. </w:t>
-      </w:r>
-      <w:proofErr w:type="gramStart"/>
-      <w:r>
-        <w:rPr>
-          <w:rFonts w:ascii="Arial" w:eastAsia="Arial" w:hAnsi="Arial" w:cs="Arial"/>
-          <w:color w:val="000000"/>
-          <w:sz w:val="18"/>
-          <w:szCs w:val="18"/>
-          <w:lang w:val="tr-TR"/>
-        </w:rPr>
-        <w:t>saatinde</w:t>
-      </w:r>
-      <w:proofErr w:type="gramEnd"/>
-      <w:r>
-        <w:rPr>
-          <w:rFonts w:ascii="Arial" w:eastAsia="Arial" w:hAnsi="Arial" w:cs="Arial"/>
-          <w:color w:val="000000"/>
-          <w:sz w:val="18"/>
-          <w:szCs w:val="18"/>
-          <w:lang w:val="tr-TR"/>
-        </w:rPr>
-        <w:t xml:space="preserve"> yapılacak, öğrenciler proje gereksinimlerini ve E-R diyagramlarını </w:t>
+        <w:t xml:space="preserve">2. Notlandırma yukarıda belirtilen tarihlerde lab. saatinde yapılacak, öğrenciler proje gereksinimlerini ve E-R diyagramlarını </w:t>
       </w:r>
       <w:r>
         <w:rPr>
@@ -848,29 +699,7 @@
           <w:szCs w:val="18"/>
           <w:lang w:val="tr-TR"/>
         </w:rPr>
-        <w:t xml:space="preserve"> beklenmektedir. Örneğin bir e-ticaret </w:t>
-      </w:r>
-      <w:proofErr w:type="spellStart"/>
-      <w:r>
-        <w:rPr>
-          <w:rFonts w:ascii="Arial" w:eastAsia="Arial" w:hAnsi="Arial" w:cs="Arial"/>
-          <w:color w:val="000000"/>
-          <w:sz w:val="18"/>
-          <w:szCs w:val="18"/>
-          <w:lang w:val="tr-TR"/>
-        </w:rPr>
-        <w:t>veritabanı</w:t>
-      </w:r>
-      <w:proofErr w:type="spellEnd"/>
-      <w:r>
-        <w:rPr>
-          <w:rFonts w:ascii="Arial" w:eastAsia="Arial" w:hAnsi="Arial" w:cs="Arial"/>
-          <w:color w:val="000000"/>
-          <w:sz w:val="18"/>
-          <w:szCs w:val="18"/>
-          <w:lang w:val="tr-TR"/>
-        </w:rPr>
-        <w:t xml:space="preserve"> projesi için “Müşterilerin şimdiye </w:t>
+        <w:t xml:space="preserve"> beklenmektedir. Örneğin bir e-ticaret veritabanı projesi için “Müşterilerin şimdiye </w:t>
       </w:r>
       <w:r>
         <w:rPr>
@@ -1016,20 +845,8 @@
           <w:szCs w:val="18"/>
           <w:lang w:val="tr-TR"/>
         </w:rPr>
-        <w:t xml:space="preserve">Proje grupları veri tabanı dönem projelerinin gereksinimleri detaylı bir şekilde açıklanacaktır. Projede olması gereken özellikler yapılacak işlemler açıklanacaktır. </w:t>
+        <w:t xml:space="preserve">Proje grupları veri tabanı dönem projelerinin gereksinimleri detaylı bir şekilde açıklanacaktır. Projede olması gereken özellikler yapılacak işlemler açıklanacaktır. Projede hangi varlıkların olacağı bu varlıkların niteliklerinin neler olacağı, bu varlıklar arasında ne gibi ilişkiler olacağı, ilişkilerde ne gibi sayısal kısıtlamalar (1:1,1:n, n:m vb.) olacağı (örneğin bir müşteri birden fazla sipariş verebilecek, ancak her sipariş tek bir müşteri tarafından yapılabilecek), varlıkların nitelikleri ile ilgili ne gibi kısıtlamalar olacağı açıklayacaklardır. </w:t>
       </w:r>
-      <w:proofErr w:type="gramStart"/>
-      <w:r>
-        <w:rPr>
-          <w:rFonts w:ascii="Arial" w:eastAsia="Arial" w:hAnsi="Arial" w:cs="Arial"/>
-          <w:color w:val="000000"/>
-          <w:sz w:val="18"/>
-          <w:szCs w:val="18"/>
-          <w:lang w:val="tr-TR"/>
-        </w:rPr>
-        <w:t xml:space="preserve">Projede hangi varlıkların olacağı bu varlıkların niteliklerinin neler olacağı, bu varlıklar arasında ne gibi ilişkiler olacağı, ilişkilerde ne gibi sayısal kısıtlamalar (1:1,1:n, n:m vb.) olacağı (örneğin bir müşteri birden fazla sipariş verebilecek, ancak her sipariş tek bir müşteri tarafından yapılabilecek), varlıkların nitelikleri ile ilgili ne gibi kısıtlamalar olacağı açıklayacaklardır. </w:t>
-      </w:r>
-      <w:proofErr w:type="gramEnd"/>
     </w:p>
     <w:p>
       <w:pPr>
@@ -1245,29 +1062,7 @@
                 <w:szCs w:val="18"/>
                 <w:lang w:val="tr-TR"/>
               </w:rPr>
-              <w:t xml:space="preserve">Bu projenin amacı, çiftçilerin tarımsal faaliyetlerini daha verimli ve bilinçli bir şekilde yönetmelerini sağlayan bir veri tabanı sistemi tasarlamaktır. Sistem, tarlalara yerleştirilen </w:t>
-            </w:r>
-            <w:proofErr w:type="spellStart"/>
-            <w:r>
-              <w:rPr>
-                <w:rFonts w:ascii="Arial" w:eastAsia="Arial" w:hAnsi="Arial" w:cs="Arial"/>
-                <w:color w:val="000000"/>
-                <w:sz w:val="18"/>
-                <w:szCs w:val="18"/>
-                <w:lang w:val="tr-TR"/>
-              </w:rPr>
-              <w:t>sensörlerden</w:t>
-            </w:r>
-            <w:proofErr w:type="spellEnd"/>
-            <w:r>
-              <w:rPr>
-                <w:rFonts w:ascii="Arial" w:eastAsia="Arial" w:hAnsi="Arial" w:cs="Arial"/>
-                <w:color w:val="000000"/>
-                <w:sz w:val="18"/>
-                <w:szCs w:val="18"/>
-                <w:lang w:val="tr-TR"/>
-              </w:rPr>
-              <w:t xml:space="preserve"> gelen verileri (toprak, nem, sıcaklık vb.) toplayarak bu verileri analiz edecek. Sonrasında çiftçilere sulama, gübreleme gibi konularda öneriler ve uyarılar sunacaktır. Ayrıca geçmiş verileri raporlayarak ve ekin takibi yaparak tarımsal verimliliğin arttırılmasına yardımcı olacaktır. </w:t>
+              <w:t xml:space="preserve">Bu projenin amacı, çiftçilerin tarımsal faaliyetlerini daha verimli ve bilinçli bir şekilde yönetmelerini sağlayan bir veri tabanı sistemi tasarlamaktır. Sistem, tarlalara yerleştirilen sensörlerden gelen verileri (toprak, nem, sıcaklık vb.) toplayarak bu verileri analiz edecek. Sonrasında çiftçilere sulama, gübreleme gibi konularda öneriler ve uyarılar sunacaktır. Ayrıca geçmiş verileri raporlayarak ve ekin takibi yaparak tarımsal verimliliğin arttırılmasına yardımcı olacaktır. </w:t>
             </w:r>
           </w:p>
           <w:p>
@@ -1433,7 +1228,6 @@
                 <w:lang w:val="tr-TR"/>
               </w:rPr>
             </w:pPr>
-            <w:proofErr w:type="spellStart"/>
             <w:r>
               <w:rPr>
                 <w:rFonts w:ascii="Arial" w:eastAsia="Arial" w:hAnsi="Arial" w:cs="Arial"/>
@@ -1443,19 +1237,7 @@
                 <w:szCs w:val="18"/>
                 <w:lang w:val="tr-TR"/>
               </w:rPr>
-              <w:t>Ciftci</w:t>
-            </w:r>
-            <w:proofErr w:type="spellEnd"/>
-            <w:r>
-              <w:rPr>
-                <w:rFonts w:ascii="Arial" w:eastAsia="Arial" w:hAnsi="Arial" w:cs="Arial"/>
-                <w:b/>
-                <w:color w:val="000000"/>
-                <w:sz w:val="18"/>
-                <w:szCs w:val="18"/>
-                <w:lang w:val="tr-TR"/>
-              </w:rPr>
-              <w:t>:</w:t>
+              <w:t>Ciftci:</w:t>
             </w:r>
             <w:r>
               <w:rPr>
@@ -1494,62 +1276,16 @@
                 <w:lang w:val="tr-TR"/>
               </w:rPr>
             </w:pPr>
-            <w:proofErr w:type="spellStart"/>
-            <w:r>
-              <w:rPr>
-                <w:rFonts w:ascii="Arial" w:eastAsia="Arial" w:hAnsi="Arial" w:cs="Arial"/>
-                <w:color w:val="000000"/>
-                <w:sz w:val="18"/>
-                <w:szCs w:val="18"/>
-                <w:lang w:val="tr-TR"/>
-              </w:rPr>
-              <w:t>id</w:t>
-            </w:r>
-            <w:proofErr w:type="spellEnd"/>
-            <w:r>
-              <w:rPr>
-                <w:rFonts w:ascii="Arial" w:eastAsia="Arial" w:hAnsi="Arial" w:cs="Arial"/>
-                <w:color w:val="000000"/>
-                <w:sz w:val="18"/>
-                <w:szCs w:val="18"/>
-                <w:lang w:val="tr-TR"/>
-              </w:rPr>
-              <w:t xml:space="preserve">, ad, </w:t>
-            </w:r>
-            <w:proofErr w:type="spellStart"/>
-            <w:r>
-              <w:rPr>
-                <w:rFonts w:ascii="Arial" w:eastAsia="Arial" w:hAnsi="Arial" w:cs="Arial"/>
-                <w:color w:val="000000"/>
-                <w:sz w:val="18"/>
-                <w:szCs w:val="18"/>
-                <w:lang w:val="tr-TR"/>
-              </w:rPr>
-              <w:t>soyad</w:t>
-            </w:r>
-            <w:proofErr w:type="spellEnd"/>
-            <w:r>
-              <w:rPr>
-                <w:rFonts w:ascii="Arial" w:eastAsia="Arial" w:hAnsi="Arial" w:cs="Arial"/>
-                <w:color w:val="000000"/>
-                <w:sz w:val="18"/>
-                <w:szCs w:val="18"/>
-                <w:lang w:val="tr-TR"/>
-              </w:rPr>
-              <w:t xml:space="preserve">, </w:t>
-            </w:r>
-            <w:proofErr w:type="spellStart"/>
-            <w:r>
-              <w:rPr>
-                <w:rFonts w:ascii="Arial" w:eastAsia="Arial" w:hAnsi="Arial" w:cs="Arial"/>
-                <w:color w:val="000000"/>
-                <w:sz w:val="18"/>
-                <w:szCs w:val="18"/>
-                <w:lang w:val="tr-TR"/>
-              </w:rPr>
-              <w:t>telefon_numarasi</w:t>
-            </w:r>
-            <w:proofErr w:type="spellEnd"/>
+            <w:r>
+              <w:rPr>
+                <w:rFonts w:ascii="Arial" w:eastAsia="Arial" w:hAnsi="Arial" w:cs="Arial"/>
+                <w:color w:val="000000"/>
+                <w:sz w:val="18"/>
+                <w:szCs w:val="18"/>
+                <w:lang w:val="tr-TR"/>
+              </w:rPr>
+              <w:t>id, ad, soyad, telefon_numarasi</w:t>
+            </w:r>
           </w:p>
           <w:p>
             <w:pPr>
@@ -1625,137 +1361,15 @@
                 <w:lang w:val="tr-TR"/>
               </w:rPr>
             </w:pPr>
-            <w:proofErr w:type="spellStart"/>
-            <w:r>
-              <w:rPr>
-                <w:rFonts w:ascii="Arial" w:eastAsia="Arial" w:hAnsi="Arial" w:cs="Arial"/>
-                <w:color w:val="000000"/>
-                <w:sz w:val="18"/>
-                <w:szCs w:val="18"/>
-                <w:lang w:val="tr-TR"/>
-              </w:rPr>
-              <w:t>id</w:t>
-            </w:r>
-            <w:proofErr w:type="spellEnd"/>
-            <w:r>
-              <w:rPr>
-                <w:rFonts w:ascii="Arial" w:eastAsia="Arial" w:hAnsi="Arial" w:cs="Arial"/>
-                <w:color w:val="000000"/>
-                <w:sz w:val="18"/>
-                <w:szCs w:val="18"/>
-                <w:lang w:val="tr-TR"/>
-              </w:rPr>
-              <w:t xml:space="preserve">, </w:t>
-            </w:r>
-            <w:proofErr w:type="spellStart"/>
-            <w:r>
-              <w:rPr>
-                <w:rFonts w:ascii="Arial" w:eastAsia="Arial" w:hAnsi="Arial" w:cs="Arial"/>
-                <w:color w:val="000000"/>
-                <w:sz w:val="18"/>
-                <w:szCs w:val="18"/>
-                <w:lang w:val="tr-TR"/>
-              </w:rPr>
-              <w:t>çiftçi_id</w:t>
-            </w:r>
-            <w:proofErr w:type="spellEnd"/>
-            <w:r>
-              <w:rPr>
-                <w:rFonts w:ascii="Arial" w:eastAsia="Arial" w:hAnsi="Arial" w:cs="Arial"/>
-                <w:color w:val="000000"/>
-                <w:sz w:val="18"/>
-                <w:szCs w:val="18"/>
-                <w:lang w:val="tr-TR"/>
-              </w:rPr>
-              <w:t xml:space="preserve">(FK), konum, </w:t>
-            </w:r>
-            <w:proofErr w:type="spellStart"/>
-            <w:r>
-              <w:rPr>
-                <w:rFonts w:ascii="Arial" w:eastAsia="Arial" w:hAnsi="Arial" w:cs="Arial"/>
-                <w:color w:val="000000"/>
-                <w:sz w:val="18"/>
-                <w:szCs w:val="18"/>
-                <w:lang w:val="tr-TR"/>
-              </w:rPr>
-              <w:t>tarla_en</w:t>
-            </w:r>
-            <w:proofErr w:type="spellEnd"/>
-            <w:r>
-              <w:rPr>
-                <w:rFonts w:ascii="Arial" w:eastAsia="Arial" w:hAnsi="Arial" w:cs="Arial"/>
-                <w:color w:val="000000"/>
-                <w:sz w:val="18"/>
-                <w:szCs w:val="18"/>
-                <w:lang w:val="tr-TR"/>
-              </w:rPr>
-              <w:t xml:space="preserve">, </w:t>
-            </w:r>
-            <w:proofErr w:type="spellStart"/>
-            <w:r>
-              <w:rPr>
-                <w:rFonts w:ascii="Arial" w:eastAsia="Arial" w:hAnsi="Arial" w:cs="Arial"/>
-                <w:color w:val="000000"/>
-                <w:sz w:val="18"/>
-                <w:szCs w:val="18"/>
-                <w:lang w:val="tr-TR"/>
-              </w:rPr>
-              <w:t>tarla_boy</w:t>
-            </w:r>
-            <w:proofErr w:type="spellEnd"/>
-            <w:r>
-              <w:rPr>
-                <w:rFonts w:ascii="Arial" w:eastAsia="Arial" w:hAnsi="Arial" w:cs="Arial"/>
-                <w:color w:val="000000"/>
-                <w:sz w:val="18"/>
-                <w:szCs w:val="18"/>
-                <w:lang w:val="tr-TR"/>
-              </w:rPr>
-              <w:t xml:space="preserve">, </w:t>
-            </w:r>
-            <w:proofErr w:type="spellStart"/>
-            <w:r>
-              <w:rPr>
-                <w:rFonts w:ascii="Arial" w:eastAsia="Arial" w:hAnsi="Arial" w:cs="Arial"/>
-                <w:color w:val="000000"/>
-                <w:sz w:val="18"/>
-                <w:szCs w:val="18"/>
-                <w:lang w:val="tr-TR"/>
-              </w:rPr>
-              <w:t>tarla_boyut</w:t>
-            </w:r>
-            <w:proofErr w:type="spellEnd"/>
-            <w:r>
-              <w:rPr>
-                <w:rFonts w:ascii="Arial" w:eastAsia="Arial" w:hAnsi="Arial" w:cs="Arial"/>
-                <w:color w:val="000000"/>
-                <w:sz w:val="18"/>
-                <w:szCs w:val="18"/>
-                <w:lang w:val="tr-TR"/>
-              </w:rPr>
-              <w:t xml:space="preserve">, </w:t>
-            </w:r>
-            <w:proofErr w:type="spellStart"/>
-            <w:r>
-              <w:rPr>
-                <w:rFonts w:ascii="Arial" w:eastAsia="Arial" w:hAnsi="Arial" w:cs="Arial"/>
-                <w:color w:val="000000"/>
-                <w:sz w:val="18"/>
-                <w:szCs w:val="18"/>
-                <w:lang w:val="tr-TR"/>
-              </w:rPr>
-              <w:t>toprak_tipi</w:t>
-            </w:r>
-            <w:proofErr w:type="spellEnd"/>
-            <w:r>
-              <w:rPr>
-                <w:rFonts w:ascii="Arial" w:eastAsia="Arial" w:hAnsi="Arial" w:cs="Arial"/>
-                <w:color w:val="000000"/>
-                <w:sz w:val="18"/>
-                <w:szCs w:val="18"/>
-                <w:lang w:val="tr-TR"/>
-              </w:rPr>
-              <w:t>.</w:t>
+            <w:r>
+              <w:rPr>
+                <w:rFonts w:ascii="Arial" w:eastAsia="Arial" w:hAnsi="Arial" w:cs="Arial"/>
+                <w:color w:val="000000"/>
+                <w:sz w:val="18"/>
+                <w:szCs w:val="18"/>
+                <w:lang w:val="tr-TR"/>
+              </w:rPr>
+              <w:t>id, çiftçi_id(FK), konum, tarla_en, tarla_boy, tarla_boyut, toprak_tipi.</w:t>
             </w:r>
           </w:p>
           <w:p>
@@ -1832,27 +1446,15 @@
                 <w:lang w:val="tr-TR"/>
               </w:rPr>
             </w:pPr>
-            <w:proofErr w:type="spellStart"/>
-            <w:r>
-              <w:rPr>
-                <w:rFonts w:ascii="Arial" w:eastAsia="Arial" w:hAnsi="Arial" w:cs="Arial"/>
-                <w:color w:val="000000"/>
-                <w:sz w:val="18"/>
-                <w:szCs w:val="18"/>
-                <w:lang w:val="tr-TR"/>
-              </w:rPr>
-              <w:t>id</w:t>
-            </w:r>
-            <w:proofErr w:type="spellEnd"/>
-            <w:r>
-              <w:rPr>
-                <w:rFonts w:ascii="Arial" w:eastAsia="Arial" w:hAnsi="Arial" w:cs="Arial"/>
-                <w:color w:val="000000"/>
-                <w:sz w:val="18"/>
-                <w:szCs w:val="18"/>
-                <w:lang w:val="tr-TR"/>
-              </w:rPr>
-              <w:t>: Benzersiz ekin numarası</w:t>
+            <w:r>
+              <w:rPr>
+                <w:rFonts w:ascii="Arial" w:eastAsia="Arial" w:hAnsi="Arial" w:cs="Arial"/>
+                <w:color w:val="000000"/>
+                <w:sz w:val="18"/>
+                <w:szCs w:val="18"/>
+                <w:lang w:val="tr-TR"/>
+              </w:rPr>
+              <w:t>id: Benzersiz ekin numarası</w:t>
             </w:r>
           </w:p>
           <w:p>
@@ -1881,27 +1483,15 @@
                 <w:lang w:val="tr-TR"/>
               </w:rPr>
             </w:pPr>
-            <w:proofErr w:type="gramStart"/>
-            <w:r>
-              <w:rPr>
-                <w:rFonts w:ascii="Arial" w:eastAsia="Arial" w:hAnsi="Arial" w:cs="Arial"/>
-                <w:color w:val="000000"/>
-                <w:sz w:val="18"/>
-                <w:szCs w:val="18"/>
-                <w:lang w:val="tr-TR"/>
-              </w:rPr>
-              <w:t>ad</w:t>
-            </w:r>
-            <w:proofErr w:type="gramEnd"/>
-            <w:r>
-              <w:rPr>
-                <w:rFonts w:ascii="Arial" w:eastAsia="Arial" w:hAnsi="Arial" w:cs="Arial"/>
-                <w:color w:val="000000"/>
-                <w:sz w:val="18"/>
-                <w:szCs w:val="18"/>
-                <w:lang w:val="tr-TR"/>
-              </w:rPr>
-              <w:t>: Ekinin genel adı</w:t>
+            <w:r>
+              <w:rPr>
+                <w:rFonts w:ascii="Arial" w:eastAsia="Arial" w:hAnsi="Arial" w:cs="Arial"/>
+                <w:color w:val="000000"/>
+                <w:sz w:val="18"/>
+                <w:szCs w:val="18"/>
+                <w:lang w:val="tr-TR"/>
+              </w:rPr>
+              <w:t>ad: Ekinin genel adı</w:t>
             </w:r>
           </w:p>
           <w:p>
@@ -1930,7 +1520,6 @@
                 <w:lang w:val="tr-TR"/>
               </w:rPr>
             </w:pPr>
-            <w:proofErr w:type="gramStart"/>
             <w:r>
               <w:rPr>
                 <w:rFonts w:ascii="Arial" w:eastAsia="Arial" w:hAnsi="Arial" w:cs="Arial"/>
@@ -1949,18 +1538,7 @@
                 <w:szCs w:val="18"/>
                 <w:lang w:val="tr-TR"/>
               </w:rPr>
-              <w:t>te</w:t>
-            </w:r>
-            <w:proofErr w:type="gramEnd"/>
-            <w:r>
-              <w:rPr>
-                <w:rFonts w:ascii="Arial" w:eastAsia="Arial" w:hAnsi="Arial" w:cs="Arial"/>
-                <w:color w:val="000000"/>
-                <w:sz w:val="18"/>
-                <w:szCs w:val="18"/>
-                <w:lang w:val="tr-TR"/>
-              </w:rPr>
-              <w:t>: Ekinin özel türü, cinsi</w:t>
+              <w:t>te: Ekinin özel türü, cinsi</w:t>
             </w:r>
           </w:p>
           <w:p>
@@ -1989,7 +1567,6 @@
                 <w:lang w:val="tr-TR"/>
               </w:rPr>
             </w:pPr>
-            <w:proofErr w:type="spellStart"/>
             <w:r>
               <w:rPr>
                 <w:rFonts w:ascii="Arial" w:eastAsia="Arial" w:hAnsi="Arial" w:cs="Arial"/>
@@ -1999,19 +1576,7 @@
                 <w:szCs w:val="18"/>
                 <w:lang w:val="tr-TR"/>
               </w:rPr>
-              <w:t>Tarla_Ekinleri</w:t>
-            </w:r>
-            <w:proofErr w:type="spellEnd"/>
-            <w:r>
-              <w:rPr>
-                <w:rFonts w:ascii="Arial" w:eastAsia="Arial" w:hAnsi="Arial" w:cs="Arial"/>
-                <w:b/>
-                <w:color w:val="000000"/>
-                <w:sz w:val="18"/>
-                <w:szCs w:val="18"/>
-                <w:lang w:val="tr-TR"/>
-              </w:rPr>
-              <w:t>:</w:t>
+              <w:t>Tarla_Ekinleri:</w:t>
             </w:r>
             <w:r>
               <w:rPr>
@@ -2050,39 +1615,15 @@
                 <w:lang w:val="tr-TR"/>
               </w:rPr>
             </w:pPr>
-            <w:proofErr w:type="spellStart"/>
-            <w:proofErr w:type="gramStart"/>
-            <w:r>
-              <w:rPr>
-                <w:rFonts w:ascii="Arial" w:eastAsia="Arial" w:hAnsi="Arial" w:cs="Arial"/>
-                <w:color w:val="000000"/>
-                <w:sz w:val="18"/>
-                <w:szCs w:val="18"/>
-                <w:lang w:val="tr-TR"/>
-              </w:rPr>
-              <w:t>tarla</w:t>
-            </w:r>
-            <w:proofErr w:type="gramEnd"/>
-            <w:r>
-              <w:rPr>
-                <w:rFonts w:ascii="Arial" w:eastAsia="Arial" w:hAnsi="Arial" w:cs="Arial"/>
-                <w:color w:val="000000"/>
-                <w:sz w:val="18"/>
-                <w:szCs w:val="18"/>
-                <w:lang w:val="tr-TR"/>
-              </w:rPr>
-              <w:t>_id</w:t>
-            </w:r>
-            <w:proofErr w:type="spellEnd"/>
-            <w:r>
-              <w:rPr>
-                <w:rFonts w:ascii="Arial" w:eastAsia="Arial" w:hAnsi="Arial" w:cs="Arial"/>
-                <w:color w:val="000000"/>
-                <w:sz w:val="18"/>
-                <w:szCs w:val="18"/>
-                <w:lang w:val="tr-TR"/>
-              </w:rPr>
-              <w:t xml:space="preserve"> (FK): İşlemin yapıldığı tarla</w:t>
+            <w:r>
+              <w:rPr>
+                <w:rFonts w:ascii="Arial" w:eastAsia="Arial" w:hAnsi="Arial" w:cs="Arial"/>
+                <w:color w:val="000000"/>
+                <w:sz w:val="18"/>
+                <w:szCs w:val="18"/>
+                <w:lang w:val="tr-TR"/>
+              </w:rPr>
+              <w:t>tarla_id (FK): İşlemin yapıldığı tarla</w:t>
             </w:r>
           </w:p>
           <w:p>
@@ -2111,39 +1652,15 @@
                 <w:lang w:val="tr-TR"/>
               </w:rPr>
             </w:pPr>
-            <w:proofErr w:type="spellStart"/>
-            <w:proofErr w:type="gramStart"/>
-            <w:r>
-              <w:rPr>
-                <w:rFonts w:ascii="Arial" w:eastAsia="Arial" w:hAnsi="Arial" w:cs="Arial"/>
-                <w:color w:val="000000"/>
-                <w:sz w:val="18"/>
-                <w:szCs w:val="18"/>
-                <w:lang w:val="tr-TR"/>
-              </w:rPr>
-              <w:t>ekin</w:t>
-            </w:r>
-            <w:proofErr w:type="gramEnd"/>
-            <w:r>
-              <w:rPr>
-                <w:rFonts w:ascii="Arial" w:eastAsia="Arial" w:hAnsi="Arial" w:cs="Arial"/>
-                <w:color w:val="000000"/>
-                <w:sz w:val="18"/>
-                <w:szCs w:val="18"/>
-                <w:lang w:val="tr-TR"/>
-              </w:rPr>
-              <w:t>_id</w:t>
-            </w:r>
-            <w:proofErr w:type="spellEnd"/>
-            <w:r>
-              <w:rPr>
-                <w:rFonts w:ascii="Arial" w:eastAsia="Arial" w:hAnsi="Arial" w:cs="Arial"/>
-                <w:color w:val="000000"/>
-                <w:sz w:val="18"/>
-                <w:szCs w:val="18"/>
-                <w:lang w:val="tr-TR"/>
-              </w:rPr>
-              <w:t xml:space="preserve"> (FK): Tarlaya ekilen ekin.</w:t>
+            <w:r>
+              <w:rPr>
+                <w:rFonts w:ascii="Arial" w:eastAsia="Arial" w:hAnsi="Arial" w:cs="Arial"/>
+                <w:color w:val="000000"/>
+                <w:sz w:val="18"/>
+                <w:szCs w:val="18"/>
+                <w:lang w:val="tr-TR"/>
+              </w:rPr>
+              <w:t>ekin_id (FK): Tarlaya ekilen ekin.</w:t>
             </w:r>
           </w:p>
           <w:p>
@@ -2172,39 +1689,15 @@
                 <w:lang w:val="tr-TR"/>
               </w:rPr>
             </w:pPr>
-            <w:proofErr w:type="spellStart"/>
-            <w:proofErr w:type="gramStart"/>
-            <w:r>
-              <w:rPr>
-                <w:rFonts w:ascii="Arial" w:eastAsia="Arial" w:hAnsi="Arial" w:cs="Arial"/>
-                <w:color w:val="000000"/>
-                <w:sz w:val="18"/>
-                <w:szCs w:val="18"/>
-                <w:lang w:val="tr-TR"/>
-              </w:rPr>
-              <w:t>ekim</w:t>
-            </w:r>
-            <w:proofErr w:type="gramEnd"/>
-            <w:r>
-              <w:rPr>
-                <w:rFonts w:ascii="Arial" w:eastAsia="Arial" w:hAnsi="Arial" w:cs="Arial"/>
-                <w:color w:val="000000"/>
-                <w:sz w:val="18"/>
-                <w:szCs w:val="18"/>
-                <w:lang w:val="tr-TR"/>
-              </w:rPr>
-              <w:t>_tarihi</w:t>
-            </w:r>
-            <w:proofErr w:type="spellEnd"/>
-            <w:r>
-              <w:rPr>
-                <w:rFonts w:ascii="Arial" w:eastAsia="Arial" w:hAnsi="Arial" w:cs="Arial"/>
-                <w:color w:val="000000"/>
-                <w:sz w:val="18"/>
-                <w:szCs w:val="18"/>
-                <w:lang w:val="tr-TR"/>
-              </w:rPr>
-              <w:t>: Ekinin tarlaya ekildiği tarih.</w:t>
+            <w:r>
+              <w:rPr>
+                <w:rFonts w:ascii="Arial" w:eastAsia="Arial" w:hAnsi="Arial" w:cs="Arial"/>
+                <w:color w:val="000000"/>
+                <w:sz w:val="18"/>
+                <w:szCs w:val="18"/>
+                <w:lang w:val="tr-TR"/>
+              </w:rPr>
+              <w:t>ekim_tarihi: Ekinin tarlaya ekildiği tarih.</w:t>
             </w:r>
           </w:p>
           <w:p>
@@ -2233,8 +1726,6 @@
                 <w:lang w:val="tr-TR"/>
               </w:rPr>
             </w:pPr>
-            <w:proofErr w:type="spellStart"/>
-            <w:proofErr w:type="gramStart"/>
             <w:r>
               <w:rPr>
                 <w:rFonts w:ascii="Arial" w:eastAsia="Arial" w:hAnsi="Arial" w:cs="Arial"/>
@@ -2244,29 +1735,7 @@
                 <w:lang w:val="tr-TR"/>
               </w:rPr>
               <w:lastRenderedPageBreak/>
-              <w:t>beklenen</w:t>
-            </w:r>
-            <w:proofErr w:type="gramEnd"/>
-            <w:r>
-              <w:rPr>
-                <w:rFonts w:ascii="Arial" w:eastAsia="Arial" w:hAnsi="Arial" w:cs="Arial"/>
-                <w:color w:val="000000"/>
-                <w:sz w:val="18"/>
-                <w:szCs w:val="18"/>
-                <w:lang w:val="tr-TR"/>
-              </w:rPr>
-              <w:t>_hasat_tarihi</w:t>
-            </w:r>
-            <w:proofErr w:type="spellEnd"/>
-            <w:r>
-              <w:rPr>
-                <w:rFonts w:ascii="Arial" w:eastAsia="Arial" w:hAnsi="Arial" w:cs="Arial"/>
-                <w:color w:val="000000"/>
-                <w:sz w:val="18"/>
-                <w:szCs w:val="18"/>
-                <w:lang w:val="tr-TR"/>
-              </w:rPr>
-              <w:t>: Tahmini hasat zamanı.</w:t>
+              <w:t>beklenen_hasat_tarihi: Tahmini hasat zamanı.</w:t>
             </w:r>
           </w:p>
           <w:p>
@@ -2295,27 +1764,15 @@
                 <w:lang w:val="tr-TR"/>
               </w:rPr>
             </w:pPr>
-            <w:proofErr w:type="gramStart"/>
-            <w:r>
-              <w:rPr>
-                <w:rFonts w:ascii="Arial" w:eastAsia="Arial" w:hAnsi="Arial" w:cs="Arial"/>
-                <w:color w:val="000000"/>
-                <w:sz w:val="18"/>
-                <w:szCs w:val="18"/>
-                <w:lang w:val="tr-TR"/>
-              </w:rPr>
-              <w:t>durum</w:t>
-            </w:r>
-            <w:proofErr w:type="gramEnd"/>
-            <w:r>
-              <w:rPr>
-                <w:rFonts w:ascii="Arial" w:eastAsia="Arial" w:hAnsi="Arial" w:cs="Arial"/>
-                <w:color w:val="000000"/>
-                <w:sz w:val="18"/>
-                <w:szCs w:val="18"/>
-                <w:lang w:val="tr-TR"/>
-              </w:rPr>
-              <w:t>: Ekinin güncel durumu.</w:t>
+            <w:r>
+              <w:rPr>
+                <w:rFonts w:ascii="Arial" w:eastAsia="Arial" w:hAnsi="Arial" w:cs="Arial"/>
+                <w:color w:val="000000"/>
+                <w:sz w:val="18"/>
+                <w:szCs w:val="18"/>
+                <w:lang w:val="tr-TR"/>
+              </w:rPr>
+              <w:t>durum: Ekinin güncel durumu.</w:t>
             </w:r>
           </w:p>
           <w:p>
@@ -2363,29 +1820,7 @@
                 <w:szCs w:val="18"/>
                 <w:lang w:val="tr-TR"/>
               </w:rPr>
-              <w:t xml:space="preserve"> Tarlalara yerleştirilen ve ölçüm yapan </w:t>
-            </w:r>
-            <w:proofErr w:type="spellStart"/>
-            <w:r>
-              <w:rPr>
-                <w:rFonts w:ascii="Arial" w:eastAsia="Arial" w:hAnsi="Arial" w:cs="Arial"/>
-                <w:color w:val="000000"/>
-                <w:sz w:val="18"/>
-                <w:szCs w:val="18"/>
-                <w:lang w:val="tr-TR"/>
-              </w:rPr>
-              <w:t>sensörlerin</w:t>
-            </w:r>
-            <w:proofErr w:type="spellEnd"/>
-            <w:r>
-              <w:rPr>
-                <w:rFonts w:ascii="Arial" w:eastAsia="Arial" w:hAnsi="Arial" w:cs="Arial"/>
-                <w:color w:val="000000"/>
-                <w:sz w:val="18"/>
-                <w:szCs w:val="18"/>
-                <w:lang w:val="tr-TR"/>
-              </w:rPr>
-              <w:t xml:space="preserve"> bilgilerini saklar.</w:t>
+              <w:t xml:space="preserve"> Tarlalara yerleştirilen ve ölçüm yapan sensörlerin bilgilerini saklar.</w:t>
             </w:r>
           </w:p>
           <w:p>
@@ -2414,83 +1849,15 @@
                 <w:lang w:val="tr-TR"/>
               </w:rPr>
             </w:pPr>
-            <w:proofErr w:type="spellStart"/>
-            <w:r>
-              <w:rPr>
-                <w:rFonts w:ascii="Arial" w:eastAsia="Arial" w:hAnsi="Arial" w:cs="Arial"/>
-                <w:color w:val="000000"/>
-                <w:sz w:val="18"/>
-                <w:szCs w:val="18"/>
-                <w:lang w:val="tr-TR"/>
-              </w:rPr>
-              <w:t>id</w:t>
-            </w:r>
-            <w:proofErr w:type="spellEnd"/>
-            <w:r>
-              <w:rPr>
-                <w:rFonts w:ascii="Arial" w:eastAsia="Arial" w:hAnsi="Arial" w:cs="Arial"/>
-                <w:color w:val="000000"/>
-                <w:sz w:val="18"/>
-                <w:szCs w:val="18"/>
-                <w:lang w:val="tr-TR"/>
-              </w:rPr>
-              <w:t xml:space="preserve">, </w:t>
-            </w:r>
-            <w:proofErr w:type="spellStart"/>
-            <w:proofErr w:type="gramStart"/>
-            <w:r>
-              <w:rPr>
-                <w:rFonts w:ascii="Arial" w:eastAsia="Arial" w:hAnsi="Arial" w:cs="Arial"/>
-                <w:color w:val="000000"/>
-                <w:sz w:val="18"/>
-                <w:szCs w:val="18"/>
-                <w:lang w:val="tr-TR"/>
-              </w:rPr>
-              <w:t>sensor</w:t>
-            </w:r>
-            <w:proofErr w:type="gramEnd"/>
-            <w:r>
-              <w:rPr>
-                <w:rFonts w:ascii="Arial" w:eastAsia="Arial" w:hAnsi="Arial" w:cs="Arial"/>
-                <w:color w:val="000000"/>
-                <w:sz w:val="18"/>
-                <w:szCs w:val="18"/>
-                <w:lang w:val="tr-TR"/>
-              </w:rPr>
-              <w:t>_tipi</w:t>
-            </w:r>
-            <w:proofErr w:type="spellEnd"/>
-            <w:r>
-              <w:rPr>
-                <w:rFonts w:ascii="Arial" w:eastAsia="Arial" w:hAnsi="Arial" w:cs="Arial"/>
-                <w:color w:val="000000"/>
-                <w:sz w:val="18"/>
-                <w:szCs w:val="18"/>
-                <w:lang w:val="tr-TR"/>
-              </w:rPr>
-              <w:t xml:space="preserve">, </w:t>
-            </w:r>
-            <w:proofErr w:type="spellStart"/>
-            <w:r>
-              <w:rPr>
-                <w:rFonts w:ascii="Arial" w:eastAsia="Arial" w:hAnsi="Arial" w:cs="Arial"/>
-                <w:color w:val="000000"/>
-                <w:sz w:val="18"/>
-                <w:szCs w:val="18"/>
-                <w:lang w:val="tr-TR"/>
-              </w:rPr>
-              <w:t>tarla_id</w:t>
-            </w:r>
-            <w:proofErr w:type="spellEnd"/>
-            <w:r>
-              <w:rPr>
-                <w:rFonts w:ascii="Arial" w:eastAsia="Arial" w:hAnsi="Arial" w:cs="Arial"/>
-                <w:color w:val="000000"/>
-                <w:sz w:val="18"/>
-                <w:szCs w:val="18"/>
-                <w:lang w:val="tr-TR"/>
-              </w:rPr>
-              <w:t xml:space="preserve"> (FK).</w:t>
+            <w:r>
+              <w:rPr>
+                <w:rFonts w:ascii="Arial" w:eastAsia="Arial" w:hAnsi="Arial" w:cs="Arial"/>
+                <w:color w:val="000000"/>
+                <w:sz w:val="18"/>
+                <w:szCs w:val="18"/>
+                <w:lang w:val="tr-TR"/>
+              </w:rPr>
+              <w:t>id, sensor_tipi, tarla_id (FK).</w:t>
             </w:r>
           </w:p>
           <w:p>
@@ -2519,7 +1886,6 @@
                 <w:lang w:val="tr-TR"/>
               </w:rPr>
             </w:pPr>
-            <w:proofErr w:type="spellStart"/>
             <w:r>
               <w:rPr>
                 <w:rFonts w:ascii="Arial" w:eastAsia="Arial" w:hAnsi="Arial" w:cs="Arial"/>
@@ -2529,51 +1895,17 @@
                 <w:szCs w:val="18"/>
                 <w:lang w:val="tr-TR"/>
               </w:rPr>
-              <w:t>Olcum</w:t>
-            </w:r>
-            <w:proofErr w:type="spellEnd"/>
-            <w:r>
-              <w:rPr>
-                <w:rFonts w:ascii="Arial" w:eastAsia="Arial" w:hAnsi="Arial" w:cs="Arial"/>
-                <w:b/>
-                <w:color w:val="000000"/>
-                <w:sz w:val="18"/>
-                <w:szCs w:val="18"/>
-                <w:lang w:val="tr-TR"/>
-              </w:rPr>
-              <w:t>:</w:t>
-            </w:r>
-            <w:r>
-              <w:rPr>
-                <w:rFonts w:ascii="Arial" w:eastAsia="Arial" w:hAnsi="Arial" w:cs="Arial"/>
-                <w:color w:val="000000"/>
-                <w:sz w:val="18"/>
-                <w:szCs w:val="18"/>
-                <w:lang w:val="tr-TR"/>
-              </w:rPr>
-              <w:t xml:space="preserve"> </w:t>
-            </w:r>
-            <w:proofErr w:type="spellStart"/>
-            <w:r>
-              <w:rPr>
-                <w:rFonts w:ascii="Arial" w:eastAsia="Arial" w:hAnsi="Arial" w:cs="Arial"/>
-                <w:color w:val="000000"/>
-                <w:sz w:val="18"/>
-                <w:szCs w:val="18"/>
-                <w:lang w:val="tr-TR"/>
-              </w:rPr>
-              <w:t>Sensörler</w:t>
-            </w:r>
-            <w:proofErr w:type="spellEnd"/>
-            <w:r>
-              <w:rPr>
-                <w:rFonts w:ascii="Arial" w:eastAsia="Arial" w:hAnsi="Arial" w:cs="Arial"/>
-                <w:color w:val="000000"/>
-                <w:sz w:val="18"/>
-                <w:szCs w:val="18"/>
-                <w:lang w:val="tr-TR"/>
-              </w:rPr>
-              <w:t xml:space="preserve"> tarafından anlık olarak kaydedilen verileri tutar. </w:t>
+              <w:t>Olcum:</w:t>
+            </w:r>
+            <w:r>
+              <w:rPr>
+                <w:rFonts w:ascii="Arial" w:eastAsia="Arial" w:hAnsi="Arial" w:cs="Arial"/>
+                <w:color w:val="000000"/>
+                <w:sz w:val="18"/>
+                <w:szCs w:val="18"/>
+                <w:lang w:val="tr-TR"/>
+              </w:rPr>
+              <w:t xml:space="preserve"> Sensörler tarafından anlık olarak kaydedilen verileri tutar. </w:t>
             </w:r>
           </w:p>
           <w:p>
@@ -2602,83 +1934,15 @@
                 <w:lang w:val="tr-TR"/>
               </w:rPr>
             </w:pPr>
-            <w:proofErr w:type="spellStart"/>
-            <w:r>
-              <w:rPr>
-                <w:rFonts w:ascii="Arial" w:eastAsia="Arial" w:hAnsi="Arial" w:cs="Arial"/>
-                <w:color w:val="000000"/>
-                <w:sz w:val="18"/>
-                <w:szCs w:val="18"/>
-                <w:lang w:val="tr-TR"/>
-              </w:rPr>
-              <w:t>id</w:t>
-            </w:r>
-            <w:proofErr w:type="spellEnd"/>
-            <w:r>
-              <w:rPr>
-                <w:rFonts w:ascii="Arial" w:eastAsia="Arial" w:hAnsi="Arial" w:cs="Arial"/>
-                <w:color w:val="000000"/>
-                <w:sz w:val="18"/>
-                <w:szCs w:val="18"/>
-                <w:lang w:val="tr-TR"/>
-              </w:rPr>
-              <w:t xml:space="preserve">, </w:t>
-            </w:r>
-            <w:proofErr w:type="spellStart"/>
-            <w:proofErr w:type="gramStart"/>
-            <w:r>
-              <w:rPr>
-                <w:rFonts w:ascii="Arial" w:eastAsia="Arial" w:hAnsi="Arial" w:cs="Arial"/>
-                <w:color w:val="000000"/>
-                <w:sz w:val="18"/>
-                <w:szCs w:val="18"/>
-                <w:lang w:val="tr-TR"/>
-              </w:rPr>
-              <w:t>sensor</w:t>
-            </w:r>
-            <w:proofErr w:type="gramEnd"/>
-            <w:r>
-              <w:rPr>
-                <w:rFonts w:ascii="Arial" w:eastAsia="Arial" w:hAnsi="Arial" w:cs="Arial"/>
-                <w:color w:val="000000"/>
-                <w:sz w:val="18"/>
-                <w:szCs w:val="18"/>
-                <w:lang w:val="tr-TR"/>
-              </w:rPr>
-              <w:t>_id</w:t>
-            </w:r>
-            <w:proofErr w:type="spellEnd"/>
-            <w:r>
-              <w:rPr>
-                <w:rFonts w:ascii="Arial" w:eastAsia="Arial" w:hAnsi="Arial" w:cs="Arial"/>
-                <w:color w:val="000000"/>
-                <w:sz w:val="18"/>
-                <w:szCs w:val="18"/>
-                <w:lang w:val="tr-TR"/>
-              </w:rPr>
-              <w:t xml:space="preserve"> (FK), </w:t>
-            </w:r>
-            <w:proofErr w:type="spellStart"/>
-            <w:r>
-              <w:rPr>
-                <w:rFonts w:ascii="Arial" w:eastAsia="Arial" w:hAnsi="Arial" w:cs="Arial"/>
-                <w:color w:val="000000"/>
-                <w:sz w:val="18"/>
-                <w:szCs w:val="18"/>
-                <w:lang w:val="tr-TR"/>
-              </w:rPr>
-              <w:t>deger</w:t>
-            </w:r>
-            <w:proofErr w:type="spellEnd"/>
-            <w:r>
-              <w:rPr>
-                <w:rFonts w:ascii="Arial" w:eastAsia="Arial" w:hAnsi="Arial" w:cs="Arial"/>
-                <w:color w:val="000000"/>
-                <w:sz w:val="18"/>
-                <w:szCs w:val="18"/>
-                <w:lang w:val="tr-TR"/>
-              </w:rPr>
-              <w:t>, tarih.</w:t>
+            <w:r>
+              <w:rPr>
+                <w:rFonts w:ascii="Arial" w:eastAsia="Arial" w:hAnsi="Arial" w:cs="Arial"/>
+                <w:color w:val="000000"/>
+                <w:sz w:val="18"/>
+                <w:szCs w:val="18"/>
+                <w:lang w:val="tr-TR"/>
+              </w:rPr>
+              <w:t>id, sensor_id (FK), deger, tarih.</w:t>
             </w:r>
           </w:p>
           <w:p>
@@ -2708,7 +1972,6 @@
                 <w:lang w:val="tr-TR"/>
               </w:rPr>
             </w:pPr>
-            <w:proofErr w:type="spellStart"/>
             <w:r>
               <w:rPr>
                 <w:rStyle w:val="ng-star-inserted1"/>
@@ -2718,168 +1981,16 @@
                 <w:sz w:val="18"/>
                 <w:szCs w:val="18"/>
               </w:rPr>
-              <w:t>Olcum</w:t>
-            </w:r>
-            <w:proofErr w:type="spellEnd"/>
+              <w:t>Olcum:</w:t>
+            </w:r>
             <w:r>
               <w:rPr>
                 <w:rStyle w:val="ng-star-inserted1"/>
                 <w:rFonts w:ascii="Arial" w:hAnsi="Arial" w:cs="Arial"/>
-                <w:b/>
-                <w:bCs/>
-                <w:sz w:val="18"/>
-                <w:szCs w:val="18"/>
-              </w:rPr>
-              <w:t>:</w:t>
-            </w:r>
-            <w:r>
-              <w:rPr>
-                <w:rStyle w:val="ng-star-inserted1"/>
-                <w:rFonts w:ascii="Arial" w:hAnsi="Arial" w:cs="Arial"/>
-                <w:sz w:val="18"/>
-                <w:szCs w:val="18"/>
-              </w:rPr>
-              <w:t xml:space="preserve"> </w:t>
-            </w:r>
-            <w:proofErr w:type="spellStart"/>
-            <w:r>
-              <w:rPr>
-                <w:rStyle w:val="ng-star-inserted1"/>
-                <w:rFonts w:ascii="Arial" w:hAnsi="Arial" w:cs="Arial"/>
-                <w:sz w:val="18"/>
-                <w:szCs w:val="18"/>
-              </w:rPr>
-              <w:t>Sensörler</w:t>
-            </w:r>
-            <w:proofErr w:type="spellEnd"/>
-            <w:r>
-              <w:rPr>
-                <w:rStyle w:val="ng-star-inserted1"/>
-                <w:rFonts w:ascii="Arial" w:hAnsi="Arial" w:cs="Arial"/>
-                <w:sz w:val="18"/>
-                <w:szCs w:val="18"/>
-              </w:rPr>
-              <w:t xml:space="preserve"> </w:t>
-            </w:r>
-            <w:proofErr w:type="spellStart"/>
-            <w:r>
-              <w:rPr>
-                <w:rStyle w:val="ng-star-inserted1"/>
-                <w:rFonts w:ascii="Arial" w:hAnsi="Arial" w:cs="Arial"/>
-                <w:sz w:val="18"/>
-                <w:szCs w:val="18"/>
-              </w:rPr>
-              <w:t>tarafından</w:t>
-            </w:r>
-            <w:proofErr w:type="spellEnd"/>
-            <w:r>
-              <w:rPr>
-                <w:rStyle w:val="ng-star-inserted1"/>
-                <w:rFonts w:ascii="Arial" w:hAnsi="Arial" w:cs="Arial"/>
-                <w:sz w:val="18"/>
-                <w:szCs w:val="18"/>
-              </w:rPr>
-              <w:t xml:space="preserve"> </w:t>
-            </w:r>
-            <w:proofErr w:type="spellStart"/>
-            <w:r>
-              <w:rPr>
-                <w:rStyle w:val="ng-star-inserted1"/>
-                <w:rFonts w:ascii="Arial" w:hAnsi="Arial" w:cs="Arial"/>
-                <w:sz w:val="18"/>
-                <w:szCs w:val="18"/>
-              </w:rPr>
-              <w:t>anlık</w:t>
-            </w:r>
-            <w:proofErr w:type="spellEnd"/>
-            <w:r>
-              <w:rPr>
-                <w:rStyle w:val="ng-star-inserted1"/>
-                <w:rFonts w:ascii="Arial" w:hAnsi="Arial" w:cs="Arial"/>
-                <w:sz w:val="18"/>
-                <w:szCs w:val="18"/>
-              </w:rPr>
-              <w:t xml:space="preserve"> </w:t>
-            </w:r>
-            <w:proofErr w:type="spellStart"/>
-            <w:r>
-              <w:rPr>
-                <w:rStyle w:val="ng-star-inserted1"/>
-                <w:rFonts w:ascii="Arial" w:hAnsi="Arial" w:cs="Arial"/>
-                <w:sz w:val="18"/>
-                <w:szCs w:val="18"/>
-              </w:rPr>
-              <w:t>olarak</w:t>
-            </w:r>
-            <w:proofErr w:type="spellEnd"/>
-            <w:r>
-              <w:rPr>
-                <w:rStyle w:val="ng-star-inserted1"/>
-                <w:rFonts w:ascii="Arial" w:hAnsi="Arial" w:cs="Arial"/>
-                <w:sz w:val="18"/>
-                <w:szCs w:val="18"/>
-              </w:rPr>
-              <w:t xml:space="preserve"> </w:t>
-            </w:r>
-            <w:proofErr w:type="spellStart"/>
-            <w:r>
-              <w:rPr>
-                <w:rStyle w:val="ng-star-inserted1"/>
-                <w:rFonts w:ascii="Arial" w:hAnsi="Arial" w:cs="Arial"/>
-                <w:sz w:val="18"/>
-                <w:szCs w:val="18"/>
-              </w:rPr>
-              <w:t>kaydedilen</w:t>
-            </w:r>
-            <w:proofErr w:type="spellEnd"/>
-            <w:r>
-              <w:rPr>
-                <w:rStyle w:val="ng-star-inserted1"/>
-                <w:rFonts w:ascii="Arial" w:hAnsi="Arial" w:cs="Arial"/>
-                <w:sz w:val="18"/>
-                <w:szCs w:val="18"/>
-              </w:rPr>
-              <w:t xml:space="preserve"> </w:t>
-            </w:r>
-            <w:proofErr w:type="spellStart"/>
-            <w:r>
-              <w:rPr>
-                <w:rStyle w:val="ng-star-inserted1"/>
-                <w:rFonts w:ascii="Arial" w:hAnsi="Arial" w:cs="Arial"/>
-                <w:sz w:val="18"/>
-                <w:szCs w:val="18"/>
-              </w:rPr>
-              <w:t>verileri</w:t>
-            </w:r>
-            <w:proofErr w:type="spellEnd"/>
-            <w:r>
-              <w:rPr>
-                <w:rStyle w:val="ng-star-inserted1"/>
-                <w:rFonts w:ascii="Arial" w:hAnsi="Arial" w:cs="Arial"/>
-                <w:sz w:val="18"/>
-                <w:szCs w:val="18"/>
-              </w:rPr>
-              <w:t xml:space="preserve"> </w:t>
-            </w:r>
-            <w:proofErr w:type="spellStart"/>
-            <w:r>
-              <w:rPr>
-                <w:rStyle w:val="ng-star-inserted1"/>
-                <w:rFonts w:ascii="Arial" w:hAnsi="Arial" w:cs="Arial"/>
-                <w:sz w:val="18"/>
-                <w:szCs w:val="18"/>
-              </w:rPr>
-              <w:t>tutar</w:t>
-            </w:r>
-            <w:proofErr w:type="spellEnd"/>
-            <w:r>
-              <w:rPr>
-                <w:rStyle w:val="ng-star-inserted1"/>
-                <w:rFonts w:ascii="Arial" w:hAnsi="Arial" w:cs="Arial"/>
-                <w:sz w:val="18"/>
-                <w:szCs w:val="18"/>
-              </w:rPr>
-              <w:t>.</w:t>
+                <w:sz w:val="18"/>
+                <w:szCs w:val="18"/>
+              </w:rPr>
+              <w:t xml:space="preserve"> Sensörler tarafından anlık olarak kaydedilen verileri tutar.</w:t>
             </w:r>
           </w:p>
           <w:p>
@@ -2927,7 +2038,6 @@
               </w:rPr>
               <w:t xml:space="preserve">, </w:t>
             </w:r>
-            <w:proofErr w:type="spellStart"/>
             <w:r>
               <w:rPr>
                 <w:rStyle w:val="inline-code"/>
@@ -2937,7 +2047,6 @@
               </w:rPr>
               <w:t>sensor_id</w:t>
             </w:r>
-            <w:proofErr w:type="spellEnd"/>
             <w:r>
               <w:rPr>
                 <w:rStyle w:val="ng-star-inserted1"/>
@@ -2947,7 +2056,6 @@
               </w:rPr>
               <w:t xml:space="preserve"> (FK), </w:t>
             </w:r>
-            <w:proofErr w:type="spellStart"/>
             <w:r>
               <w:rPr>
                 <w:rStyle w:val="inline-code"/>
@@ -2957,7 +2065,6 @@
               </w:rPr>
               <w:t>deger</w:t>
             </w:r>
-            <w:proofErr w:type="spellEnd"/>
             <w:r>
               <w:rPr>
                 <w:rStyle w:val="ng-star-inserted1"/>
@@ -2967,7 +2074,6 @@
               </w:rPr>
               <w:t xml:space="preserve">, </w:t>
             </w:r>
-            <w:proofErr w:type="spellStart"/>
             <w:r>
               <w:rPr>
                 <w:rStyle w:val="inline-code"/>
@@ -2977,7 +2083,6 @@
               </w:rPr>
               <w:t>tarih</w:t>
             </w:r>
-            <w:proofErr w:type="spellEnd"/>
             <w:r>
               <w:rPr>
                 <w:rStyle w:val="ng-star-inserted1"/>
@@ -3015,7 +2120,6 @@
                 <w:lang w:val="tr-TR"/>
               </w:rPr>
             </w:pPr>
-            <w:proofErr w:type="spellStart"/>
             <w:r>
               <w:rPr>
                 <w:rStyle w:val="ng-star-inserted1"/>
@@ -3025,248 +2129,16 @@
                 <w:sz w:val="18"/>
                 <w:szCs w:val="18"/>
               </w:rPr>
-              <w:t>Oneri</w:t>
-            </w:r>
-            <w:proofErr w:type="spellEnd"/>
+              <w:t>Oneri:</w:t>
+            </w:r>
             <w:r>
               <w:rPr>
                 <w:rStyle w:val="ng-star-inserted1"/>
                 <w:rFonts w:ascii="Arial" w:hAnsi="Arial" w:cs="Arial"/>
-                <w:b/>
-                <w:bCs/>
-                <w:sz w:val="18"/>
-                <w:szCs w:val="18"/>
-              </w:rPr>
-              <w:t>:</w:t>
-            </w:r>
-            <w:r>
-              <w:rPr>
-                <w:rStyle w:val="ng-star-inserted1"/>
-                <w:rFonts w:ascii="Arial" w:hAnsi="Arial" w:cs="Arial"/>
-                <w:sz w:val="18"/>
-                <w:szCs w:val="18"/>
-              </w:rPr>
-              <w:t xml:space="preserve"> </w:t>
-            </w:r>
-            <w:proofErr w:type="spellStart"/>
-            <w:r>
-              <w:rPr>
-                <w:rStyle w:val="ng-star-inserted1"/>
-                <w:rFonts w:ascii="Arial" w:hAnsi="Arial" w:cs="Arial"/>
-                <w:sz w:val="18"/>
-                <w:szCs w:val="18"/>
-              </w:rPr>
-              <w:t>Sistem</w:t>
-            </w:r>
-            <w:proofErr w:type="spellEnd"/>
-            <w:r>
-              <w:rPr>
-                <w:rStyle w:val="ng-star-inserted1"/>
-                <w:rFonts w:ascii="Arial" w:hAnsi="Arial" w:cs="Arial"/>
-                <w:sz w:val="18"/>
-                <w:szCs w:val="18"/>
-              </w:rPr>
-              <w:t xml:space="preserve"> </w:t>
-            </w:r>
-            <w:proofErr w:type="spellStart"/>
-            <w:r>
-              <w:rPr>
-                <w:rStyle w:val="ng-star-inserted1"/>
-                <w:rFonts w:ascii="Arial" w:hAnsi="Arial" w:cs="Arial"/>
-                <w:sz w:val="18"/>
-                <w:szCs w:val="18"/>
-              </w:rPr>
-              <w:t>tarafından</w:t>
-            </w:r>
-            <w:proofErr w:type="spellEnd"/>
-            <w:r>
-              <w:rPr>
-                <w:rStyle w:val="ng-star-inserted1"/>
-                <w:rFonts w:ascii="Arial" w:hAnsi="Arial" w:cs="Arial"/>
-                <w:sz w:val="18"/>
-                <w:szCs w:val="18"/>
-              </w:rPr>
-              <w:t xml:space="preserve"> </w:t>
-            </w:r>
-            <w:proofErr w:type="spellStart"/>
-            <w:r>
-              <w:rPr>
-                <w:rStyle w:val="ng-star-inserted1"/>
-                <w:rFonts w:ascii="Arial" w:hAnsi="Arial" w:cs="Arial"/>
-                <w:sz w:val="18"/>
-                <w:szCs w:val="18"/>
-              </w:rPr>
-              <w:t>analiz</w:t>
-            </w:r>
-            <w:proofErr w:type="spellEnd"/>
-            <w:r>
-              <w:rPr>
-                <w:rStyle w:val="ng-star-inserted1"/>
-                <w:rFonts w:ascii="Arial" w:hAnsi="Arial" w:cs="Arial"/>
-                <w:sz w:val="18"/>
-                <w:szCs w:val="18"/>
-              </w:rPr>
-              <w:t xml:space="preserve"> </w:t>
-            </w:r>
-            <w:proofErr w:type="spellStart"/>
-            <w:r>
-              <w:rPr>
-                <w:rStyle w:val="ng-star-inserted1"/>
-                <w:rFonts w:ascii="Arial" w:hAnsi="Arial" w:cs="Arial"/>
-                <w:sz w:val="18"/>
-                <w:szCs w:val="18"/>
-              </w:rPr>
-              <w:t>edilen</w:t>
-            </w:r>
-            <w:proofErr w:type="spellEnd"/>
-            <w:r>
-              <w:rPr>
-                <w:rStyle w:val="ng-star-inserted1"/>
-                <w:rFonts w:ascii="Arial" w:hAnsi="Arial" w:cs="Arial"/>
-                <w:sz w:val="18"/>
-                <w:szCs w:val="18"/>
-              </w:rPr>
-              <w:t xml:space="preserve"> </w:t>
-            </w:r>
-            <w:proofErr w:type="spellStart"/>
-            <w:r>
-              <w:rPr>
-                <w:rStyle w:val="ng-star-inserted1"/>
-                <w:rFonts w:ascii="Arial" w:hAnsi="Arial" w:cs="Arial"/>
-                <w:sz w:val="18"/>
-                <w:szCs w:val="18"/>
-              </w:rPr>
-              <w:t>verilere</w:t>
-            </w:r>
-            <w:proofErr w:type="spellEnd"/>
-            <w:r>
-              <w:rPr>
-                <w:rStyle w:val="ng-star-inserted1"/>
-                <w:rFonts w:ascii="Arial" w:hAnsi="Arial" w:cs="Arial"/>
-                <w:sz w:val="18"/>
-                <w:szCs w:val="18"/>
-              </w:rPr>
-              <w:t xml:space="preserve"> </w:t>
-            </w:r>
-            <w:proofErr w:type="spellStart"/>
-            <w:r>
-              <w:rPr>
-                <w:rStyle w:val="ng-star-inserted1"/>
-                <w:rFonts w:ascii="Arial" w:hAnsi="Arial" w:cs="Arial"/>
-                <w:sz w:val="18"/>
-                <w:szCs w:val="18"/>
-              </w:rPr>
-              <w:t>göre</w:t>
-            </w:r>
-            <w:proofErr w:type="spellEnd"/>
-            <w:r>
-              <w:rPr>
-                <w:rStyle w:val="ng-star-inserted1"/>
-                <w:rFonts w:ascii="Arial" w:hAnsi="Arial" w:cs="Arial"/>
-                <w:sz w:val="18"/>
-                <w:szCs w:val="18"/>
-              </w:rPr>
-              <w:t xml:space="preserve"> </w:t>
-            </w:r>
-            <w:proofErr w:type="spellStart"/>
-            <w:r>
-              <w:rPr>
-                <w:rStyle w:val="ng-star-inserted1"/>
-                <w:rFonts w:ascii="Arial" w:hAnsi="Arial" w:cs="Arial"/>
-                <w:sz w:val="18"/>
-                <w:szCs w:val="18"/>
-              </w:rPr>
-              <w:t>tarlalar</w:t>
-            </w:r>
-            <w:proofErr w:type="spellEnd"/>
-            <w:r>
-              <w:rPr>
-                <w:rStyle w:val="ng-star-inserted1"/>
-                <w:rFonts w:ascii="Arial" w:hAnsi="Arial" w:cs="Arial"/>
-                <w:sz w:val="18"/>
-                <w:szCs w:val="18"/>
-              </w:rPr>
-              <w:t xml:space="preserve"> </w:t>
-            </w:r>
-            <w:proofErr w:type="spellStart"/>
-            <w:r>
-              <w:rPr>
-                <w:rStyle w:val="ng-star-inserted1"/>
-                <w:rFonts w:ascii="Arial" w:hAnsi="Arial" w:cs="Arial"/>
-                <w:sz w:val="18"/>
-                <w:szCs w:val="18"/>
-              </w:rPr>
-              <w:t>için</w:t>
-            </w:r>
-            <w:proofErr w:type="spellEnd"/>
-            <w:r>
-              <w:rPr>
-                <w:rStyle w:val="ng-star-inserted1"/>
-                <w:rFonts w:ascii="Arial" w:hAnsi="Arial" w:cs="Arial"/>
-                <w:sz w:val="18"/>
-                <w:szCs w:val="18"/>
-              </w:rPr>
-              <w:t xml:space="preserve"> </w:t>
-            </w:r>
-            <w:proofErr w:type="spellStart"/>
-            <w:r>
-              <w:rPr>
-                <w:rStyle w:val="ng-star-inserted1"/>
-                <w:rFonts w:ascii="Arial" w:hAnsi="Arial" w:cs="Arial"/>
-                <w:sz w:val="18"/>
-                <w:szCs w:val="18"/>
-              </w:rPr>
-              <w:t>oluşturulan</w:t>
-            </w:r>
-            <w:proofErr w:type="spellEnd"/>
-            <w:r>
-              <w:rPr>
-                <w:rStyle w:val="ng-star-inserted1"/>
-                <w:rFonts w:ascii="Arial" w:hAnsi="Arial" w:cs="Arial"/>
-                <w:sz w:val="18"/>
-                <w:szCs w:val="18"/>
-              </w:rPr>
-              <w:t xml:space="preserve"> </w:t>
-            </w:r>
-            <w:proofErr w:type="spellStart"/>
-            <w:r>
-              <w:rPr>
-                <w:rStyle w:val="ng-star-inserted1"/>
-                <w:rFonts w:ascii="Arial" w:hAnsi="Arial" w:cs="Arial"/>
-                <w:sz w:val="18"/>
-                <w:szCs w:val="18"/>
-              </w:rPr>
-              <w:t>tavsiyeleri</w:t>
-            </w:r>
-            <w:proofErr w:type="spellEnd"/>
-            <w:r>
-              <w:rPr>
-                <w:rStyle w:val="ng-star-inserted1"/>
-                <w:rFonts w:ascii="Arial" w:hAnsi="Arial" w:cs="Arial"/>
-                <w:sz w:val="18"/>
-                <w:szCs w:val="18"/>
-              </w:rPr>
-              <w:t xml:space="preserve"> </w:t>
-            </w:r>
-            <w:proofErr w:type="spellStart"/>
-            <w:r>
-              <w:rPr>
-                <w:rStyle w:val="ng-star-inserted1"/>
-                <w:rFonts w:ascii="Arial" w:hAnsi="Arial" w:cs="Arial"/>
-                <w:sz w:val="18"/>
-                <w:szCs w:val="18"/>
-              </w:rPr>
-              <w:t>içerir</w:t>
-            </w:r>
-            <w:proofErr w:type="spellEnd"/>
-            <w:r>
-              <w:rPr>
-                <w:rStyle w:val="ng-star-inserted1"/>
-                <w:rFonts w:ascii="Arial" w:hAnsi="Arial" w:cs="Arial"/>
-                <w:sz w:val="18"/>
-                <w:szCs w:val="18"/>
-              </w:rPr>
-              <w:t>.</w:t>
+                <w:sz w:val="18"/>
+                <w:szCs w:val="18"/>
+              </w:rPr>
+              <w:t xml:space="preserve"> Sistem tarafından analiz edilen verilere göre tarlalar için oluşturulan tavsiyeleri içerir.</w:t>
             </w:r>
           </w:p>
           <w:p>
@@ -3314,7 +2186,6 @@
               </w:rPr>
               <w:t xml:space="preserve">, </w:t>
             </w:r>
-            <w:proofErr w:type="spellStart"/>
             <w:r>
               <w:rPr>
                 <w:rStyle w:val="inline-code"/>
@@ -3324,7 +2195,6 @@
               </w:rPr>
               <w:t>tarla_id</w:t>
             </w:r>
-            <w:proofErr w:type="spellEnd"/>
             <w:r>
               <w:rPr>
                 <w:rStyle w:val="ng-star-inserted1"/>
@@ -3334,7 +2204,6 @@
               </w:rPr>
               <w:t xml:space="preserve"> (FK), </w:t>
             </w:r>
-            <w:proofErr w:type="spellStart"/>
             <w:r>
               <w:rPr>
                 <w:rStyle w:val="inline-code"/>
@@ -3344,7 +2213,6 @@
               </w:rPr>
               <w:t>hedef_nem</w:t>
             </w:r>
-            <w:proofErr w:type="spellEnd"/>
             <w:r>
               <w:rPr>
                 <w:rStyle w:val="ng-star-inserted1"/>
@@ -3354,7 +2222,6 @@
               </w:rPr>
               <w:t xml:space="preserve">, </w:t>
             </w:r>
-            <w:proofErr w:type="spellStart"/>
             <w:r>
               <w:rPr>
                 <w:rStyle w:val="inline-code"/>
@@ -3364,7 +2231,6 @@
               </w:rPr>
               <w:t>hedef_sicaklik</w:t>
             </w:r>
-            <w:proofErr w:type="spellEnd"/>
             <w:r>
               <w:rPr>
                 <w:rStyle w:val="ng-star-inserted1"/>
@@ -3374,7 +2240,6 @@
               </w:rPr>
               <w:t xml:space="preserve">, </w:t>
             </w:r>
-            <w:proofErr w:type="spellStart"/>
             <w:r>
               <w:rPr>
                 <w:rStyle w:val="inline-code"/>
@@ -3384,7 +2249,6 @@
               </w:rPr>
               <w:t>hedef_ph</w:t>
             </w:r>
-            <w:proofErr w:type="spellEnd"/>
             <w:r>
               <w:rPr>
                 <w:rStyle w:val="ng-star-inserted1"/>
@@ -3394,7 +2258,6 @@
               </w:rPr>
               <w:t xml:space="preserve">, </w:t>
             </w:r>
-            <w:proofErr w:type="spellStart"/>
             <w:r>
               <w:rPr>
                 <w:rStyle w:val="inline-code"/>
@@ -3404,7 +2267,6 @@
               </w:rPr>
               <w:t>hedef_su_miktari</w:t>
             </w:r>
-            <w:proofErr w:type="spellEnd"/>
             <w:r>
               <w:rPr>
                 <w:rStyle w:val="ng-star-inserted1"/>
@@ -3414,7 +2276,6 @@
               </w:rPr>
               <w:t xml:space="preserve">, </w:t>
             </w:r>
-            <w:proofErr w:type="spellStart"/>
             <w:r>
               <w:rPr>
                 <w:rStyle w:val="inline-code"/>
@@ -3424,7 +2285,6 @@
               </w:rPr>
               <w:t>hedef_gubre_miktari</w:t>
             </w:r>
-            <w:proofErr w:type="spellEnd"/>
             <w:r>
               <w:rPr>
                 <w:rStyle w:val="ng-star-inserted1"/>
@@ -3434,7 +2294,6 @@
               </w:rPr>
               <w:t xml:space="preserve">, </w:t>
             </w:r>
-            <w:proofErr w:type="spellStart"/>
             <w:r>
               <w:rPr>
                 <w:rStyle w:val="inline-code"/>
@@ -3444,7 +2303,6 @@
               </w:rPr>
               <w:t>tarih</w:t>
             </w:r>
-            <w:proofErr w:type="spellEnd"/>
             <w:r>
               <w:rPr>
                 <w:rStyle w:val="ng-star-inserted1"/>
@@ -3454,7 +2312,6 @@
               </w:rPr>
               <w:t xml:space="preserve">, </w:t>
             </w:r>
-            <w:proofErr w:type="spellStart"/>
             <w:r>
               <w:rPr>
                 <w:rStyle w:val="inline-code"/>
@@ -3464,7 +2321,6 @@
               </w:rPr>
               <w:t>uygulandi_mi</w:t>
             </w:r>
-            <w:proofErr w:type="spellEnd"/>
             <w:r>
               <w:rPr>
                 <w:rStyle w:val="ng-star-inserted1"/>
@@ -3502,7 +2358,6 @@
                 <w:lang w:val="tr-TR"/>
               </w:rPr>
             </w:pPr>
-            <w:proofErr w:type="spellStart"/>
             <w:r>
               <w:rPr>
                 <w:rStyle w:val="ng-star-inserted1"/>
@@ -3512,208 +2367,16 @@
                 <w:sz w:val="18"/>
                 <w:szCs w:val="18"/>
               </w:rPr>
-              <w:t>Uyari</w:t>
-            </w:r>
-            <w:proofErr w:type="spellEnd"/>
+              <w:t>Uyari:</w:t>
+            </w:r>
             <w:r>
               <w:rPr>
                 <w:rStyle w:val="ng-star-inserted1"/>
                 <w:rFonts w:ascii="Arial" w:hAnsi="Arial" w:cs="Arial"/>
-                <w:b/>
-                <w:bCs/>
-                <w:sz w:val="18"/>
-                <w:szCs w:val="18"/>
-              </w:rPr>
-              <w:t>:</w:t>
-            </w:r>
-            <w:r>
-              <w:rPr>
-                <w:rStyle w:val="ng-star-inserted1"/>
-                <w:rFonts w:ascii="Arial" w:hAnsi="Arial" w:cs="Arial"/>
-                <w:sz w:val="18"/>
-                <w:szCs w:val="18"/>
-              </w:rPr>
-              <w:t xml:space="preserve"> </w:t>
-            </w:r>
-            <w:proofErr w:type="spellStart"/>
-            <w:r>
-              <w:rPr>
-                <w:rStyle w:val="ng-star-inserted1"/>
-                <w:rFonts w:ascii="Arial" w:hAnsi="Arial" w:cs="Arial"/>
-                <w:sz w:val="18"/>
-                <w:szCs w:val="18"/>
-              </w:rPr>
-              <w:t>Toprak</w:t>
-            </w:r>
-            <w:proofErr w:type="spellEnd"/>
-            <w:r>
-              <w:rPr>
-                <w:rStyle w:val="ng-star-inserted1"/>
-                <w:rFonts w:ascii="Arial" w:hAnsi="Arial" w:cs="Arial"/>
-                <w:sz w:val="18"/>
-                <w:szCs w:val="18"/>
-              </w:rPr>
-              <w:t xml:space="preserve"> </w:t>
-            </w:r>
-            <w:proofErr w:type="spellStart"/>
-            <w:r>
-              <w:rPr>
-                <w:rStyle w:val="ng-star-inserted1"/>
-                <w:rFonts w:ascii="Arial" w:hAnsi="Arial" w:cs="Arial"/>
-                <w:sz w:val="18"/>
-                <w:szCs w:val="18"/>
-              </w:rPr>
-              <w:t>değerleri</w:t>
-            </w:r>
-            <w:proofErr w:type="spellEnd"/>
-            <w:r>
-              <w:rPr>
-                <w:rStyle w:val="ng-star-inserted1"/>
-                <w:rFonts w:ascii="Arial" w:hAnsi="Arial" w:cs="Arial"/>
-                <w:sz w:val="18"/>
-                <w:szCs w:val="18"/>
-              </w:rPr>
-              <w:t xml:space="preserve"> </w:t>
-            </w:r>
-            <w:proofErr w:type="spellStart"/>
-            <w:r>
-              <w:rPr>
-                <w:rStyle w:val="ng-star-inserted1"/>
-                <w:rFonts w:ascii="Arial" w:hAnsi="Arial" w:cs="Arial"/>
-                <w:sz w:val="18"/>
-                <w:szCs w:val="18"/>
-              </w:rPr>
-              <w:t>kritik</w:t>
-            </w:r>
-            <w:proofErr w:type="spellEnd"/>
-            <w:r>
-              <w:rPr>
-                <w:rStyle w:val="ng-star-inserted1"/>
-                <w:rFonts w:ascii="Arial" w:hAnsi="Arial" w:cs="Arial"/>
-                <w:sz w:val="18"/>
-                <w:szCs w:val="18"/>
-              </w:rPr>
-              <w:t xml:space="preserve"> </w:t>
-            </w:r>
-            <w:proofErr w:type="spellStart"/>
-            <w:r>
-              <w:rPr>
-                <w:rStyle w:val="ng-star-inserted1"/>
-                <w:rFonts w:ascii="Arial" w:hAnsi="Arial" w:cs="Arial"/>
-                <w:sz w:val="18"/>
-                <w:szCs w:val="18"/>
-              </w:rPr>
-              <w:t>seviyelere</w:t>
-            </w:r>
-            <w:proofErr w:type="spellEnd"/>
-            <w:r>
-              <w:rPr>
-                <w:rStyle w:val="ng-star-inserted1"/>
-                <w:rFonts w:ascii="Arial" w:hAnsi="Arial" w:cs="Arial"/>
-                <w:sz w:val="18"/>
-                <w:szCs w:val="18"/>
-              </w:rPr>
-              <w:t xml:space="preserve"> </w:t>
-            </w:r>
-            <w:proofErr w:type="spellStart"/>
-            <w:r>
-              <w:rPr>
-                <w:rStyle w:val="ng-star-inserted1"/>
-                <w:rFonts w:ascii="Arial" w:hAnsi="Arial" w:cs="Arial"/>
-                <w:sz w:val="18"/>
-                <w:szCs w:val="18"/>
-              </w:rPr>
-              <w:t>ulaştığında</w:t>
-            </w:r>
-            <w:proofErr w:type="spellEnd"/>
-            <w:r>
-              <w:rPr>
-                <w:rStyle w:val="ng-star-inserted1"/>
-                <w:rFonts w:ascii="Arial" w:hAnsi="Arial" w:cs="Arial"/>
-                <w:sz w:val="18"/>
-                <w:szCs w:val="18"/>
-              </w:rPr>
-              <w:t xml:space="preserve"> </w:t>
-            </w:r>
-            <w:proofErr w:type="spellStart"/>
-            <w:r>
-              <w:rPr>
-                <w:rStyle w:val="ng-star-inserted1"/>
-                <w:rFonts w:ascii="Arial" w:hAnsi="Arial" w:cs="Arial"/>
-                <w:sz w:val="18"/>
-                <w:szCs w:val="18"/>
-              </w:rPr>
-              <w:t>oluşturulan</w:t>
-            </w:r>
-            <w:proofErr w:type="spellEnd"/>
-            <w:r>
-              <w:rPr>
-                <w:rStyle w:val="ng-star-inserted1"/>
-                <w:rFonts w:ascii="Arial" w:hAnsi="Arial" w:cs="Arial"/>
-                <w:sz w:val="18"/>
-                <w:szCs w:val="18"/>
-              </w:rPr>
-              <w:t xml:space="preserve"> </w:t>
-            </w:r>
-            <w:proofErr w:type="spellStart"/>
-            <w:r>
-              <w:rPr>
-                <w:rStyle w:val="ng-star-inserted1"/>
-                <w:rFonts w:ascii="Arial" w:hAnsi="Arial" w:cs="Arial"/>
-                <w:sz w:val="18"/>
-                <w:szCs w:val="18"/>
-              </w:rPr>
-              <w:t>acil</w:t>
-            </w:r>
-            <w:proofErr w:type="spellEnd"/>
-            <w:r>
-              <w:rPr>
-                <w:rStyle w:val="ng-star-inserted1"/>
-                <w:rFonts w:ascii="Arial" w:hAnsi="Arial" w:cs="Arial"/>
-                <w:sz w:val="18"/>
-                <w:szCs w:val="18"/>
-              </w:rPr>
-              <w:t xml:space="preserve"> durum </w:t>
-            </w:r>
-            <w:proofErr w:type="spellStart"/>
-            <w:r>
-              <w:rPr>
-                <w:rStyle w:val="ng-star-inserted1"/>
-                <w:rFonts w:ascii="Arial" w:hAnsi="Arial" w:cs="Arial"/>
-                <w:sz w:val="18"/>
-                <w:szCs w:val="18"/>
-              </w:rPr>
-              <w:t>mesajlarını</w:t>
-            </w:r>
-            <w:proofErr w:type="spellEnd"/>
-            <w:r>
-              <w:rPr>
-                <w:rStyle w:val="ng-star-inserted1"/>
-                <w:rFonts w:ascii="Arial" w:hAnsi="Arial" w:cs="Arial"/>
-                <w:sz w:val="18"/>
-                <w:szCs w:val="18"/>
-              </w:rPr>
-              <w:t xml:space="preserve"> </w:t>
-            </w:r>
-            <w:proofErr w:type="spellStart"/>
-            <w:r>
-              <w:rPr>
-                <w:rStyle w:val="ng-star-inserted1"/>
-                <w:rFonts w:ascii="Arial" w:hAnsi="Arial" w:cs="Arial"/>
-                <w:sz w:val="18"/>
-                <w:szCs w:val="18"/>
-              </w:rPr>
-              <w:t>saklar</w:t>
-            </w:r>
-            <w:proofErr w:type="spellEnd"/>
-            <w:r>
-              <w:rPr>
-                <w:rStyle w:val="ng-star-inserted1"/>
-                <w:rFonts w:ascii="Arial" w:hAnsi="Arial" w:cs="Arial"/>
-                <w:sz w:val="18"/>
-                <w:szCs w:val="18"/>
-              </w:rPr>
-              <w:t>.</w:t>
+                <w:sz w:val="18"/>
+                <w:szCs w:val="18"/>
+              </w:rPr>
+              <w:t xml:space="preserve"> Toprak değerleri kritik seviyelere ulaştığında oluşturulan acil durum mesajlarını saklar.</w:t>
             </w:r>
           </w:p>
           <w:p>
@@ -3761,7 +2424,6 @@
               </w:rPr>
               <w:t xml:space="preserve">, </w:t>
             </w:r>
-            <w:proofErr w:type="spellStart"/>
             <w:r>
               <w:rPr>
                 <w:rStyle w:val="inline-code"/>
@@ -3771,7 +2433,6 @@
               </w:rPr>
               <w:t>tarla_id</w:t>
             </w:r>
-            <w:proofErr w:type="spellEnd"/>
             <w:r>
               <w:rPr>
                 <w:rStyle w:val="ng-star-inserted1"/>
@@ -3781,7 +2442,6 @@
               </w:rPr>
               <w:t xml:space="preserve"> (FK), </w:t>
             </w:r>
-            <w:proofErr w:type="spellStart"/>
             <w:r>
               <w:rPr>
                 <w:rStyle w:val="inline-code"/>
@@ -3791,7 +2451,6 @@
               </w:rPr>
               <w:t>mesaj</w:t>
             </w:r>
-            <w:proofErr w:type="spellEnd"/>
             <w:r>
               <w:rPr>
                 <w:rStyle w:val="ng-star-inserted1"/>
@@ -3801,7 +2460,6 @@
               </w:rPr>
               <w:t xml:space="preserve">, </w:t>
             </w:r>
-            <w:proofErr w:type="spellStart"/>
             <w:r>
               <w:rPr>
                 <w:rStyle w:val="inline-code"/>
@@ -3811,7 +2469,6 @@
               </w:rPr>
               <w:t>oneri_id</w:t>
             </w:r>
-            <w:proofErr w:type="spellEnd"/>
             <w:r>
               <w:rPr>
                 <w:rStyle w:val="ng-star-inserted1"/>
@@ -3819,29 +2476,8 @@
                 <w:sz w:val="18"/>
                 <w:szCs w:val="18"/>
               </w:rPr>
-              <w:t xml:space="preserve"> (FK, </w:t>
-            </w:r>
-            <w:proofErr w:type="spellStart"/>
-            <w:r>
-              <w:rPr>
-                <w:rStyle w:val="ng-star-inserted1"/>
-                <w:rFonts w:ascii="Arial" w:hAnsi="Arial" w:cs="Arial"/>
-                <w:sz w:val="18"/>
-                <w:szCs w:val="18"/>
-              </w:rPr>
-              <w:t>Nullable</w:t>
-            </w:r>
-            <w:proofErr w:type="spellEnd"/>
-            <w:r>
-              <w:rPr>
-                <w:rStyle w:val="ng-star-inserted1"/>
-                <w:rFonts w:ascii="Arial" w:hAnsi="Arial" w:cs="Arial"/>
-                <w:sz w:val="18"/>
-                <w:szCs w:val="18"/>
-              </w:rPr>
-              <w:t xml:space="preserve">), </w:t>
-            </w:r>
-            <w:proofErr w:type="spellStart"/>
+              <w:t xml:space="preserve"> (FK, Nullable), </w:t>
+            </w:r>
             <w:r>
               <w:rPr>
                 <w:rStyle w:val="inline-code"/>
@@ -3851,7 +2487,6 @@
               </w:rPr>
               <w:t>tarih</w:t>
             </w:r>
-            <w:proofErr w:type="spellEnd"/>
             <w:r>
               <w:rPr>
                 <w:rStyle w:val="ng-star-inserted1"/>
@@ -3889,7 +2524,6 @@
                 <w:lang w:val="tr-TR"/>
               </w:rPr>
             </w:pPr>
-            <w:proofErr w:type="spellStart"/>
             <w:r>
               <w:rPr>
                 <w:rStyle w:val="ng-star-inserted1"/>
@@ -3899,188 +2533,16 @@
                 <w:sz w:val="18"/>
                 <w:szCs w:val="18"/>
               </w:rPr>
-              <w:t>Rapor</w:t>
-            </w:r>
-            <w:proofErr w:type="spellEnd"/>
+              <w:t>Rapor:</w:t>
+            </w:r>
             <w:r>
               <w:rPr>
                 <w:rStyle w:val="ng-star-inserted1"/>
                 <w:rFonts w:ascii="Arial" w:hAnsi="Arial" w:cs="Arial"/>
-                <w:b/>
-                <w:bCs/>
-                <w:sz w:val="18"/>
-                <w:szCs w:val="18"/>
-              </w:rPr>
-              <w:t>:</w:t>
-            </w:r>
-            <w:r>
-              <w:rPr>
-                <w:rStyle w:val="ng-star-inserted1"/>
-                <w:rFonts w:ascii="Arial" w:hAnsi="Arial" w:cs="Arial"/>
-                <w:sz w:val="18"/>
-                <w:szCs w:val="18"/>
-              </w:rPr>
-              <w:t xml:space="preserve"> </w:t>
-            </w:r>
-            <w:proofErr w:type="spellStart"/>
-            <w:r>
-              <w:rPr>
-                <w:rStyle w:val="ng-star-inserted1"/>
-                <w:rFonts w:ascii="Arial" w:hAnsi="Arial" w:cs="Arial"/>
-                <w:sz w:val="18"/>
-                <w:szCs w:val="18"/>
-              </w:rPr>
-              <w:t>Tarlaların</w:t>
-            </w:r>
-            <w:proofErr w:type="spellEnd"/>
-            <w:r>
-              <w:rPr>
-                <w:rStyle w:val="ng-star-inserted1"/>
-                <w:rFonts w:ascii="Arial" w:hAnsi="Arial" w:cs="Arial"/>
-                <w:sz w:val="18"/>
-                <w:szCs w:val="18"/>
-              </w:rPr>
-              <w:t xml:space="preserve"> </w:t>
-            </w:r>
-            <w:proofErr w:type="spellStart"/>
-            <w:r>
-              <w:rPr>
-                <w:rStyle w:val="ng-star-inserted1"/>
-                <w:rFonts w:ascii="Arial" w:hAnsi="Arial" w:cs="Arial"/>
-                <w:sz w:val="18"/>
-                <w:szCs w:val="18"/>
-              </w:rPr>
-              <w:t>belirli</w:t>
-            </w:r>
-            <w:proofErr w:type="spellEnd"/>
-            <w:r>
-              <w:rPr>
-                <w:rStyle w:val="ng-star-inserted1"/>
-                <w:rFonts w:ascii="Arial" w:hAnsi="Arial" w:cs="Arial"/>
-                <w:sz w:val="18"/>
-                <w:szCs w:val="18"/>
-              </w:rPr>
-              <w:t xml:space="preserve"> </w:t>
-            </w:r>
-            <w:proofErr w:type="spellStart"/>
-            <w:r>
-              <w:rPr>
-                <w:rStyle w:val="ng-star-inserted1"/>
-                <w:rFonts w:ascii="Arial" w:hAnsi="Arial" w:cs="Arial"/>
-                <w:sz w:val="18"/>
-                <w:szCs w:val="18"/>
-              </w:rPr>
-              <w:t>periyotlardaki</w:t>
-            </w:r>
-            <w:proofErr w:type="spellEnd"/>
-            <w:r>
-              <w:rPr>
-                <w:rStyle w:val="ng-star-inserted1"/>
-                <w:rFonts w:ascii="Arial" w:hAnsi="Arial" w:cs="Arial"/>
-                <w:sz w:val="18"/>
-                <w:szCs w:val="18"/>
-              </w:rPr>
-              <w:t xml:space="preserve"> (</w:t>
-            </w:r>
-            <w:proofErr w:type="spellStart"/>
-            <w:r>
-              <w:rPr>
-                <w:rStyle w:val="ng-star-inserted1"/>
-                <w:rFonts w:ascii="Arial" w:hAnsi="Arial" w:cs="Arial"/>
-                <w:sz w:val="18"/>
-                <w:szCs w:val="18"/>
-              </w:rPr>
-              <w:t>aylık</w:t>
-            </w:r>
-            <w:proofErr w:type="spellEnd"/>
-            <w:r>
-              <w:rPr>
-                <w:rStyle w:val="ng-star-inserted1"/>
-                <w:rFonts w:ascii="Arial" w:hAnsi="Arial" w:cs="Arial"/>
-                <w:sz w:val="18"/>
-                <w:szCs w:val="18"/>
-              </w:rPr>
-              <w:t>/</w:t>
-            </w:r>
-            <w:proofErr w:type="spellStart"/>
-            <w:r>
-              <w:rPr>
-                <w:rStyle w:val="ng-star-inserted1"/>
-                <w:rFonts w:ascii="Arial" w:hAnsi="Arial" w:cs="Arial"/>
-                <w:sz w:val="18"/>
-                <w:szCs w:val="18"/>
-              </w:rPr>
-              <w:t>yıllık</w:t>
-            </w:r>
-            <w:proofErr w:type="spellEnd"/>
-            <w:r>
-              <w:rPr>
-                <w:rStyle w:val="ng-star-inserted1"/>
-                <w:rFonts w:ascii="Arial" w:hAnsi="Arial" w:cs="Arial"/>
-                <w:sz w:val="18"/>
-                <w:szCs w:val="18"/>
-              </w:rPr>
-              <w:t xml:space="preserve">) </w:t>
-            </w:r>
-            <w:proofErr w:type="spellStart"/>
-            <w:r>
-              <w:rPr>
-                <w:rStyle w:val="ng-star-inserted1"/>
-                <w:rFonts w:ascii="Arial" w:hAnsi="Arial" w:cs="Arial"/>
-                <w:sz w:val="18"/>
-                <w:szCs w:val="18"/>
-              </w:rPr>
-              <w:t>performans</w:t>
-            </w:r>
-            <w:proofErr w:type="spellEnd"/>
-            <w:r>
-              <w:rPr>
-                <w:rStyle w:val="ng-star-inserted1"/>
-                <w:rFonts w:ascii="Arial" w:hAnsi="Arial" w:cs="Arial"/>
-                <w:sz w:val="18"/>
-                <w:szCs w:val="18"/>
-              </w:rPr>
-              <w:t xml:space="preserve"> </w:t>
-            </w:r>
-            <w:proofErr w:type="spellStart"/>
-            <w:r>
-              <w:rPr>
-                <w:rStyle w:val="ng-star-inserted1"/>
-                <w:rFonts w:ascii="Arial" w:hAnsi="Arial" w:cs="Arial"/>
-                <w:sz w:val="18"/>
-                <w:szCs w:val="18"/>
-              </w:rPr>
-              <w:t>özetlerini</w:t>
-            </w:r>
-            <w:proofErr w:type="spellEnd"/>
-            <w:r>
-              <w:rPr>
-                <w:rStyle w:val="ng-star-inserted1"/>
-                <w:rFonts w:ascii="Arial" w:hAnsi="Arial" w:cs="Arial"/>
-                <w:sz w:val="18"/>
-                <w:szCs w:val="18"/>
-              </w:rPr>
-              <w:t xml:space="preserve"> </w:t>
-            </w:r>
-            <w:proofErr w:type="spellStart"/>
-            <w:r>
-              <w:rPr>
-                <w:rStyle w:val="ng-star-inserted1"/>
-                <w:rFonts w:ascii="Arial" w:hAnsi="Arial" w:cs="Arial"/>
-                <w:sz w:val="18"/>
-                <w:szCs w:val="18"/>
-              </w:rPr>
-              <w:t>tutar</w:t>
-            </w:r>
-            <w:proofErr w:type="spellEnd"/>
-            <w:r>
-              <w:rPr>
-                <w:rStyle w:val="ng-star-inserted1"/>
-                <w:rFonts w:ascii="Arial" w:hAnsi="Arial" w:cs="Arial"/>
-                <w:sz w:val="18"/>
-                <w:szCs w:val="18"/>
-              </w:rPr>
-              <w:t>.</w:t>
+                <w:sz w:val="18"/>
+                <w:szCs w:val="18"/>
+              </w:rPr>
+              <w:t xml:space="preserve"> Tarlaların belirli periyotlardaki (aylık/yıllık) performans özetlerini tutar.</w:t>
             </w:r>
           </w:p>
           <w:p>
@@ -4128,7 +2590,6 @@
               </w:rPr>
               <w:t xml:space="preserve">, </w:t>
             </w:r>
-            <w:proofErr w:type="spellStart"/>
             <w:r>
               <w:rPr>
                 <w:rStyle w:val="inline-code"/>
@@ -4138,7 +2599,6 @@
               </w:rPr>
               <w:t>tarla_id</w:t>
             </w:r>
-            <w:proofErr w:type="spellEnd"/>
             <w:r>
               <w:rPr>
                 <w:rStyle w:val="ng-star-inserted1"/>
@@ -4166,7 +2626,6 @@
               </w:rPr>
               <w:t xml:space="preserve">, </w:t>
             </w:r>
-            <w:proofErr w:type="spellStart"/>
             <w:r>
               <w:rPr>
                 <w:rStyle w:val="inline-code"/>
@@ -4176,7 +2635,6 @@
               </w:rPr>
               <w:t>yil</w:t>
             </w:r>
-            <w:proofErr w:type="spellEnd"/>
             <w:r>
               <w:rPr>
                 <w:rStyle w:val="ng-star-inserted1"/>
@@ -4186,7 +2644,6 @@
               </w:rPr>
               <w:t xml:space="preserve">, </w:t>
             </w:r>
-            <w:proofErr w:type="spellStart"/>
             <w:r>
               <w:rPr>
                 <w:rStyle w:val="inline-code"/>
@@ -4196,7 +2653,6 @@
               </w:rPr>
               <w:t>ortalama_nem</w:t>
             </w:r>
-            <w:proofErr w:type="spellEnd"/>
             <w:r>
               <w:rPr>
                 <w:rStyle w:val="ng-star-inserted1"/>
@@ -4206,7 +2662,6 @@
               </w:rPr>
               <w:t xml:space="preserve">, </w:t>
             </w:r>
-            <w:proofErr w:type="spellStart"/>
             <w:r>
               <w:rPr>
                 <w:rStyle w:val="inline-code"/>
@@ -4216,7 +2671,6 @@
               </w:rPr>
               <w:t>ortalama_sicaklik</w:t>
             </w:r>
-            <w:proofErr w:type="spellEnd"/>
             <w:r>
               <w:rPr>
                 <w:rStyle w:val="ng-star-inserted1"/>
@@ -4226,7 +2680,6 @@
               </w:rPr>
               <w:t xml:space="preserve">, </w:t>
             </w:r>
-            <w:proofErr w:type="spellStart"/>
             <w:r>
               <w:rPr>
                 <w:rStyle w:val="inline-code"/>
@@ -4236,7 +2689,6 @@
               </w:rPr>
               <w:t>ortalama_ph</w:t>
             </w:r>
-            <w:proofErr w:type="spellEnd"/>
             <w:r>
               <w:rPr>
                 <w:rStyle w:val="ng-star-inserted1"/>
@@ -4246,7 +2698,6 @@
               </w:rPr>
               <w:t xml:space="preserve">, </w:t>
             </w:r>
-            <w:proofErr w:type="spellStart"/>
             <w:r>
               <w:rPr>
                 <w:rStyle w:val="inline-code"/>
@@ -4256,7 +2707,6 @@
               </w:rPr>
               <w:t>toplam_uyari</w:t>
             </w:r>
-            <w:proofErr w:type="spellEnd"/>
             <w:r>
               <w:rPr>
                 <w:rStyle w:val="ng-star-inserted1"/>
@@ -4266,7 +2716,6 @@
               </w:rPr>
               <w:t xml:space="preserve">, </w:t>
             </w:r>
-            <w:proofErr w:type="spellStart"/>
             <w:r>
               <w:rPr>
                 <w:rStyle w:val="inline-code"/>
@@ -4276,7 +2725,6 @@
               </w:rPr>
               <w:t>basari_orani</w:t>
             </w:r>
-            <w:proofErr w:type="spellEnd"/>
             <w:r>
               <w:rPr>
                 <w:rStyle w:val="ng-star-inserted1"/>
@@ -4314,7 +2762,6 @@
                 <w:lang w:val="tr-TR"/>
               </w:rPr>
             </w:pPr>
-            <w:proofErr w:type="spellStart"/>
             <w:r>
               <w:rPr>
                 <w:rStyle w:val="ng-star-inserted1"/>
@@ -4324,228 +2771,16 @@
                 <w:sz w:val="18"/>
                 <w:szCs w:val="18"/>
               </w:rPr>
-              <w:t>Ciftci_Islemleri</w:t>
-            </w:r>
-            <w:proofErr w:type="spellEnd"/>
+              <w:t>Ciftci_Islemleri:</w:t>
+            </w:r>
             <w:r>
               <w:rPr>
                 <w:rStyle w:val="ng-star-inserted1"/>
                 <w:rFonts w:ascii="Arial" w:hAnsi="Arial" w:cs="Arial"/>
-                <w:b/>
-                <w:bCs/>
-                <w:sz w:val="18"/>
-                <w:szCs w:val="18"/>
-              </w:rPr>
-              <w:t>:</w:t>
-            </w:r>
-            <w:r>
-              <w:rPr>
-                <w:rStyle w:val="ng-star-inserted1"/>
-                <w:rFonts w:ascii="Arial" w:hAnsi="Arial" w:cs="Arial"/>
-                <w:sz w:val="18"/>
-                <w:szCs w:val="18"/>
-              </w:rPr>
-              <w:t xml:space="preserve"> </w:t>
-            </w:r>
-            <w:proofErr w:type="spellStart"/>
-            <w:r>
-              <w:rPr>
-                <w:rStyle w:val="ng-star-inserted1"/>
-                <w:rFonts w:ascii="Arial" w:hAnsi="Arial" w:cs="Arial"/>
-                <w:sz w:val="18"/>
-                <w:szCs w:val="18"/>
-              </w:rPr>
-              <w:t>Çiftçinin</w:t>
-            </w:r>
-            <w:proofErr w:type="spellEnd"/>
-            <w:r>
-              <w:rPr>
-                <w:rStyle w:val="ng-star-inserted1"/>
-                <w:rFonts w:ascii="Arial" w:hAnsi="Arial" w:cs="Arial"/>
-                <w:sz w:val="18"/>
-                <w:szCs w:val="18"/>
-              </w:rPr>
-              <w:t xml:space="preserve"> </w:t>
-            </w:r>
-            <w:proofErr w:type="spellStart"/>
-            <w:r>
-              <w:rPr>
-                <w:rStyle w:val="ng-star-inserted1"/>
-                <w:rFonts w:ascii="Arial" w:hAnsi="Arial" w:cs="Arial"/>
-                <w:sz w:val="18"/>
-                <w:szCs w:val="18"/>
-              </w:rPr>
-              <w:t>tarlada</w:t>
-            </w:r>
-            <w:proofErr w:type="spellEnd"/>
-            <w:r>
-              <w:rPr>
-                <w:rStyle w:val="ng-star-inserted1"/>
-                <w:rFonts w:ascii="Arial" w:hAnsi="Arial" w:cs="Arial"/>
-                <w:sz w:val="18"/>
-                <w:szCs w:val="18"/>
-              </w:rPr>
-              <w:t xml:space="preserve"> </w:t>
-            </w:r>
-            <w:proofErr w:type="spellStart"/>
-            <w:r>
-              <w:rPr>
-                <w:rStyle w:val="ng-star-inserted1"/>
-                <w:rFonts w:ascii="Arial" w:hAnsi="Arial" w:cs="Arial"/>
-                <w:sz w:val="18"/>
-                <w:szCs w:val="18"/>
-              </w:rPr>
-              <w:t>yaptığı</w:t>
-            </w:r>
-            <w:proofErr w:type="spellEnd"/>
-            <w:r>
-              <w:rPr>
-                <w:rStyle w:val="ng-star-inserted1"/>
-                <w:rFonts w:ascii="Arial" w:hAnsi="Arial" w:cs="Arial"/>
-                <w:sz w:val="18"/>
-                <w:szCs w:val="18"/>
-              </w:rPr>
-              <w:t xml:space="preserve"> </w:t>
-            </w:r>
-            <w:proofErr w:type="spellStart"/>
-            <w:r>
-              <w:rPr>
-                <w:rStyle w:val="ng-star-inserted1"/>
-                <w:rFonts w:ascii="Arial" w:hAnsi="Arial" w:cs="Arial"/>
-                <w:sz w:val="18"/>
-                <w:szCs w:val="18"/>
-              </w:rPr>
-              <w:t>sulama</w:t>
-            </w:r>
-            <w:proofErr w:type="spellEnd"/>
-            <w:r>
-              <w:rPr>
-                <w:rStyle w:val="ng-star-inserted1"/>
-                <w:rFonts w:ascii="Arial" w:hAnsi="Arial" w:cs="Arial"/>
-                <w:sz w:val="18"/>
-                <w:szCs w:val="18"/>
-              </w:rPr>
-              <w:t xml:space="preserve">, </w:t>
-            </w:r>
-            <w:proofErr w:type="spellStart"/>
-            <w:r>
-              <w:rPr>
-                <w:rStyle w:val="ng-star-inserted1"/>
-                <w:rFonts w:ascii="Arial" w:hAnsi="Arial" w:cs="Arial"/>
-                <w:sz w:val="18"/>
-                <w:szCs w:val="18"/>
-              </w:rPr>
-              <w:t>gübreleme</w:t>
-            </w:r>
-            <w:proofErr w:type="spellEnd"/>
-            <w:r>
-              <w:rPr>
-                <w:rStyle w:val="ng-star-inserted1"/>
-                <w:rFonts w:ascii="Arial" w:hAnsi="Arial" w:cs="Arial"/>
-                <w:sz w:val="18"/>
-                <w:szCs w:val="18"/>
-              </w:rPr>
-              <w:t xml:space="preserve"> </w:t>
-            </w:r>
-            <w:proofErr w:type="spellStart"/>
-            <w:r>
-              <w:rPr>
-                <w:rStyle w:val="ng-star-inserted1"/>
-                <w:rFonts w:ascii="Arial" w:hAnsi="Arial" w:cs="Arial"/>
-                <w:sz w:val="18"/>
-                <w:szCs w:val="18"/>
-              </w:rPr>
-              <w:t>gibi</w:t>
-            </w:r>
-            <w:proofErr w:type="spellEnd"/>
-            <w:r>
-              <w:rPr>
-                <w:rStyle w:val="ng-star-inserted1"/>
-                <w:rFonts w:ascii="Arial" w:hAnsi="Arial" w:cs="Arial"/>
-                <w:sz w:val="18"/>
-                <w:szCs w:val="18"/>
-              </w:rPr>
-              <w:t xml:space="preserve"> </w:t>
-            </w:r>
-            <w:proofErr w:type="spellStart"/>
-            <w:r>
-              <w:rPr>
-                <w:rStyle w:val="ng-star-inserted1"/>
-                <w:rFonts w:ascii="Arial" w:hAnsi="Arial" w:cs="Arial"/>
-                <w:sz w:val="18"/>
-                <w:szCs w:val="18"/>
-              </w:rPr>
-              <w:t>manuel</w:t>
-            </w:r>
-            <w:proofErr w:type="spellEnd"/>
-            <w:r>
-              <w:rPr>
-                <w:rStyle w:val="ng-star-inserted1"/>
-                <w:rFonts w:ascii="Arial" w:hAnsi="Arial" w:cs="Arial"/>
-                <w:sz w:val="18"/>
-                <w:szCs w:val="18"/>
-              </w:rPr>
-              <w:t xml:space="preserve"> </w:t>
-            </w:r>
-            <w:proofErr w:type="spellStart"/>
-            <w:r>
-              <w:rPr>
-                <w:rStyle w:val="ng-star-inserted1"/>
-                <w:rFonts w:ascii="Arial" w:hAnsi="Arial" w:cs="Arial"/>
-                <w:sz w:val="18"/>
-                <w:szCs w:val="18"/>
-              </w:rPr>
-              <w:t>işlemleri</w:t>
-            </w:r>
-            <w:proofErr w:type="spellEnd"/>
-            <w:r>
-              <w:rPr>
-                <w:rStyle w:val="ng-star-inserted1"/>
-                <w:rFonts w:ascii="Arial" w:hAnsi="Arial" w:cs="Arial"/>
-                <w:sz w:val="18"/>
-                <w:szCs w:val="18"/>
-              </w:rPr>
-              <w:t xml:space="preserve"> </w:t>
-            </w:r>
-            <w:proofErr w:type="spellStart"/>
-            <w:r>
-              <w:rPr>
-                <w:rStyle w:val="ng-star-inserted1"/>
-                <w:rFonts w:ascii="Arial" w:hAnsi="Arial" w:cs="Arial"/>
-                <w:sz w:val="18"/>
-                <w:szCs w:val="18"/>
-              </w:rPr>
-              <w:t>kaydettiği</w:t>
-            </w:r>
-            <w:proofErr w:type="spellEnd"/>
-            <w:r>
-              <w:rPr>
-                <w:rStyle w:val="ng-star-inserted1"/>
-                <w:rFonts w:ascii="Arial" w:hAnsi="Arial" w:cs="Arial"/>
-                <w:sz w:val="18"/>
-                <w:szCs w:val="18"/>
-              </w:rPr>
-              <w:t xml:space="preserve"> </w:t>
-            </w:r>
-            <w:proofErr w:type="spellStart"/>
-            <w:r>
-              <w:rPr>
-                <w:rStyle w:val="ng-star-inserted1"/>
-                <w:rFonts w:ascii="Arial" w:hAnsi="Arial" w:cs="Arial"/>
-                <w:sz w:val="18"/>
-                <w:szCs w:val="18"/>
-              </w:rPr>
-              <w:t>tablodur</w:t>
-            </w:r>
-            <w:proofErr w:type="spellEnd"/>
-            <w:r>
-              <w:rPr>
-                <w:rStyle w:val="ng-star-inserted1"/>
-                <w:rFonts w:ascii="Arial" w:hAnsi="Arial" w:cs="Arial"/>
-                <w:sz w:val="18"/>
-                <w:szCs w:val="18"/>
-              </w:rPr>
-              <w:t>.</w:t>
+                <w:sz w:val="18"/>
+                <w:szCs w:val="18"/>
+              </w:rPr>
+              <w:t xml:space="preserve"> Çiftçinin tarlada yaptığı sulama, gübreleme gibi manuel işlemleri kaydettiği tablodur.</w:t>
             </w:r>
           </w:p>
           <w:p>
@@ -4593,7 +2828,6 @@
               </w:rPr>
               <w:t xml:space="preserve">, </w:t>
             </w:r>
-            <w:proofErr w:type="spellStart"/>
             <w:r>
               <w:rPr>
                 <w:rStyle w:val="inline-code"/>
@@ -4603,7 +2837,6 @@
               </w:rPr>
               <w:t>ciftci_id</w:t>
             </w:r>
-            <w:proofErr w:type="spellEnd"/>
             <w:r>
               <w:rPr>
                 <w:rStyle w:val="ng-star-inserted1"/>
@@ -4613,7 +2846,6 @@
               </w:rPr>
               <w:t xml:space="preserve"> (FK), </w:t>
             </w:r>
-            <w:proofErr w:type="spellStart"/>
             <w:r>
               <w:rPr>
                 <w:rStyle w:val="inline-code"/>
@@ -4623,7 +2855,6 @@
               </w:rPr>
               <w:t>tarla_id</w:t>
             </w:r>
-            <w:proofErr w:type="spellEnd"/>
             <w:r>
               <w:rPr>
                 <w:rStyle w:val="ng-star-inserted1"/>
@@ -4633,7 +2864,6 @@
               </w:rPr>
               <w:t xml:space="preserve"> (FK), </w:t>
             </w:r>
-            <w:proofErr w:type="spellStart"/>
             <w:r>
               <w:rPr>
                 <w:rStyle w:val="inline-code"/>
@@ -4643,7 +2873,6 @@
               </w:rPr>
               <w:t>islem_turu</w:t>
             </w:r>
-            <w:proofErr w:type="spellEnd"/>
             <w:r>
               <w:rPr>
                 <w:rStyle w:val="ng-star-inserted1"/>
@@ -4653,7 +2882,6 @@
               </w:rPr>
               <w:t xml:space="preserve">, </w:t>
             </w:r>
-            <w:proofErr w:type="spellStart"/>
             <w:r>
               <w:rPr>
                 <w:rStyle w:val="inline-code"/>
@@ -4663,7 +2891,6 @@
               </w:rPr>
               <w:t>miktar</w:t>
             </w:r>
-            <w:proofErr w:type="spellEnd"/>
             <w:r>
               <w:rPr>
                 <w:rStyle w:val="ng-star-inserted1"/>
@@ -4673,7 +2900,6 @@
               </w:rPr>
               <w:t xml:space="preserve">, </w:t>
             </w:r>
-            <w:proofErr w:type="spellStart"/>
             <w:r>
               <w:rPr>
                 <w:rStyle w:val="inline-code"/>
@@ -4683,7 +2909,6 @@
               </w:rPr>
               <w:t>birim</w:t>
             </w:r>
-            <w:proofErr w:type="spellEnd"/>
             <w:r>
               <w:rPr>
                 <w:rStyle w:val="ng-star-inserted1"/>
@@ -4693,7 +2918,6 @@
               </w:rPr>
               <w:t xml:space="preserve">, </w:t>
             </w:r>
-            <w:proofErr w:type="spellStart"/>
             <w:r>
               <w:rPr>
                 <w:rStyle w:val="inline-code"/>
@@ -4703,7 +2927,6 @@
               </w:rPr>
               <w:t>tarih</w:t>
             </w:r>
-            <w:proofErr w:type="spellEnd"/>
             <w:r>
               <w:rPr>
                 <w:rStyle w:val="ng-star-inserted1"/>
@@ -4713,7 +2936,6 @@
               </w:rPr>
               <w:t xml:space="preserve">, </w:t>
             </w:r>
-            <w:proofErr w:type="spellStart"/>
             <w:r>
               <w:rPr>
                 <w:rStyle w:val="inline-code"/>
@@ -4723,7 +2945,6 @@
               </w:rPr>
               <w:t>aciklama</w:t>
             </w:r>
-            <w:proofErr w:type="spellEnd"/>
             <w:r>
               <w:rPr>
                 <w:rStyle w:val="ng-star-inserted1"/>
@@ -4909,177 +3130,29 @@
                 <w:szCs w:val="18"/>
                 <w:lang w:val="tr-TR"/>
               </w:rPr>
-              <w:t>Tarla – Ekin İlişkisi (</w:t>
-            </w:r>
-            <w:proofErr w:type="spellStart"/>
+              <w:t>Tarla – Ekin İlişkisi (n:m – Çoka-Çok):</w:t>
+            </w:r>
             <w:r>
               <w:rPr>
                 <w:rStyle w:val="ng-star-inserted1"/>
                 <w:rFonts w:ascii="Arial" w:eastAsia="Arial" w:hAnsi="Arial" w:cs="Arial"/>
-                <w:b/>
-                <w:color w:val="000000"/>
-                <w:sz w:val="18"/>
-                <w:szCs w:val="18"/>
-                <w:lang w:val="tr-TR"/>
-              </w:rPr>
-              <w:t>n:m</w:t>
-            </w:r>
-            <w:proofErr w:type="spellEnd"/>
+                <w:color w:val="000000"/>
+                <w:sz w:val="18"/>
+                <w:szCs w:val="18"/>
+                <w:lang w:val="tr-TR"/>
+              </w:rPr>
+              <w:t xml:space="preserve"> Bir tarlada zaman içinde (farklı yıllarda) birden fazla farklı ekin yetiştirilebilir. Aynı şekilde bir ekin türü </w:t>
+            </w:r>
             <w:r>
               <w:rPr>
                 <w:rStyle w:val="ng-star-inserted1"/>
                 <w:rFonts w:ascii="Arial" w:eastAsia="Arial" w:hAnsi="Arial" w:cs="Arial"/>
-                <w:b/>
-                <w:color w:val="000000"/>
-                <w:sz w:val="18"/>
-                <w:szCs w:val="18"/>
-                <w:lang w:val="tr-TR"/>
-              </w:rPr>
-              <w:t xml:space="preserve"> – </w:t>
-            </w:r>
-            <w:proofErr w:type="spellStart"/>
-            <w:r>
-              <w:rPr>
-                <w:rStyle w:val="ng-star-inserted1"/>
-                <w:rFonts w:ascii="Arial" w:eastAsia="Arial" w:hAnsi="Arial" w:cs="Arial"/>
-                <w:b/>
-                <w:color w:val="000000"/>
-                <w:sz w:val="18"/>
-                <w:szCs w:val="18"/>
-                <w:lang w:val="tr-TR"/>
-              </w:rPr>
-              <w:t>Çoka</w:t>
-            </w:r>
-            <w:proofErr w:type="spellEnd"/>
-            <w:r>
-              <w:rPr>
-                <w:rStyle w:val="ng-star-inserted1"/>
-                <w:rFonts w:ascii="Arial" w:eastAsia="Arial" w:hAnsi="Arial" w:cs="Arial"/>
-                <w:b/>
-                <w:color w:val="000000"/>
-                <w:sz w:val="18"/>
-                <w:szCs w:val="18"/>
-                <w:lang w:val="tr-TR"/>
-              </w:rPr>
-              <w:t>-Çok):</w:t>
-            </w:r>
-            <w:r>
-              <w:rPr>
-                <w:rStyle w:val="ng-star-inserted1"/>
-                <w:rFonts w:ascii="Arial" w:eastAsia="Arial" w:hAnsi="Arial" w:cs="Arial"/>
-                <w:color w:val="000000"/>
-                <w:sz w:val="18"/>
-                <w:szCs w:val="18"/>
-                <w:lang w:val="tr-TR"/>
-              </w:rPr>
-              <w:t xml:space="preserve"> Bir tarlada zaman içinde (farklı yıllarda) birden fazla farklı ekin yetiştirilebilir. Aynı şekilde bir ekin türü </w:t>
-            </w:r>
-            <w:r>
-              <w:rPr>
-                <w:rStyle w:val="ng-star-inserted1"/>
-                <w:rFonts w:ascii="Arial" w:eastAsia="Arial" w:hAnsi="Arial" w:cs="Arial"/>
-                <w:color w:val="000000"/>
-                <w:sz w:val="18"/>
-                <w:szCs w:val="18"/>
-                <w:lang w:val="tr-TR"/>
-              </w:rPr>
-              <w:t xml:space="preserve">(örneğin buğday) birden fazla farklı tarlada yetiştirilebilir. Bu </w:t>
-            </w:r>
-            <w:proofErr w:type="spellStart"/>
-            <w:r>
-              <w:rPr>
-                <w:rStyle w:val="ng-star-inserted1"/>
-                <w:rFonts w:ascii="Arial" w:eastAsia="Arial" w:hAnsi="Arial" w:cs="Arial"/>
-                <w:color w:val="000000"/>
-                <w:sz w:val="18"/>
-                <w:szCs w:val="18"/>
-                <w:lang w:val="tr-TR"/>
-              </w:rPr>
-              <w:t>çoka</w:t>
-            </w:r>
-            <w:proofErr w:type="spellEnd"/>
-            <w:r>
-              <w:rPr>
-                <w:rStyle w:val="ng-star-inserted1"/>
-                <w:rFonts w:ascii="Arial" w:eastAsia="Arial" w:hAnsi="Arial" w:cs="Arial"/>
-                <w:color w:val="000000"/>
-                <w:sz w:val="18"/>
-                <w:szCs w:val="18"/>
-                <w:lang w:val="tr-TR"/>
-              </w:rPr>
-              <w:t>-çok (</w:t>
-            </w:r>
-            <w:proofErr w:type="spellStart"/>
-            <w:r>
-              <w:rPr>
-                <w:rStyle w:val="ng-star-inserted1"/>
-                <w:rFonts w:ascii="Arial" w:eastAsia="Arial" w:hAnsi="Arial" w:cs="Arial"/>
-                <w:color w:val="000000"/>
-                <w:sz w:val="18"/>
-                <w:szCs w:val="18"/>
-                <w:lang w:val="tr-TR"/>
-              </w:rPr>
-              <w:t>n:m</w:t>
-            </w:r>
-            <w:proofErr w:type="spellEnd"/>
-            <w:r>
-              <w:rPr>
-                <w:rStyle w:val="ng-star-inserted1"/>
-                <w:rFonts w:ascii="Arial" w:eastAsia="Arial" w:hAnsi="Arial" w:cs="Arial"/>
-                <w:color w:val="000000"/>
-                <w:sz w:val="18"/>
-                <w:szCs w:val="18"/>
-                <w:lang w:val="tr-TR"/>
-              </w:rPr>
-              <w:t xml:space="preserve">) </w:t>
-            </w:r>
-            <w:proofErr w:type="spellStart"/>
-            <w:r>
-              <w:rPr>
-                <w:rStyle w:val="ng-star-inserted1"/>
-                <w:rFonts w:ascii="Arial" w:eastAsia="Arial" w:hAnsi="Arial" w:cs="Arial"/>
-                <w:color w:val="000000"/>
-                <w:sz w:val="18"/>
-                <w:szCs w:val="18"/>
-                <w:lang w:val="tr-TR"/>
-              </w:rPr>
-              <w:t>ilişşkisi</w:t>
-            </w:r>
-            <w:proofErr w:type="spellEnd"/>
-            <w:r>
-              <w:rPr>
-                <w:rStyle w:val="ng-star-inserted1"/>
-                <w:rFonts w:ascii="Arial" w:eastAsia="Arial" w:hAnsi="Arial" w:cs="Arial"/>
-                <w:color w:val="000000"/>
-                <w:sz w:val="18"/>
-                <w:szCs w:val="18"/>
-                <w:lang w:val="tr-TR"/>
-              </w:rPr>
-              <w:t xml:space="preserve"> “</w:t>
-            </w:r>
-            <w:proofErr w:type="spellStart"/>
-            <w:r>
-              <w:rPr>
-                <w:rStyle w:val="ng-star-inserted1"/>
-                <w:rFonts w:ascii="Arial" w:eastAsia="Arial" w:hAnsi="Arial" w:cs="Arial"/>
-                <w:color w:val="000000"/>
-                <w:sz w:val="18"/>
-                <w:szCs w:val="18"/>
-                <w:lang w:val="tr-TR"/>
-              </w:rPr>
-              <w:t>Tarla_Ekinleri</w:t>
-            </w:r>
-            <w:proofErr w:type="spellEnd"/>
-            <w:r>
-              <w:rPr>
-                <w:rStyle w:val="ng-star-inserted1"/>
-                <w:rFonts w:ascii="Arial" w:eastAsia="Arial" w:hAnsi="Arial" w:cs="Arial"/>
-                <w:color w:val="000000"/>
-                <w:sz w:val="18"/>
-                <w:szCs w:val="18"/>
-                <w:lang w:val="tr-TR"/>
-              </w:rPr>
-              <w:t xml:space="preserve">” adından bir ara tablo kullanılarak çözülmüştür. </w:t>
+                <w:color w:val="000000"/>
+                <w:sz w:val="18"/>
+                <w:szCs w:val="18"/>
+                <w:lang w:val="tr-TR"/>
+              </w:rPr>
+              <w:t xml:space="preserve">(örneğin buğday) birden fazla farklı tarlada yetiştirilebilir. Bu çoka-çok (n:m) ilişşkisi “Tarla_Ekinleri” adından bir ara tablo kullanılarak çözülmüştür. </w:t>
             </w:r>
           </w:p>
           <w:p>
@@ -5118,31 +3191,7 @@
                 <w:szCs w:val="18"/>
                 <w:lang w:val="tr-TR"/>
               </w:rPr>
-              <w:t xml:space="preserve">Tarla – </w:t>
-            </w:r>
-            <w:proofErr w:type="spellStart"/>
-            <w:r>
-              <w:rPr>
-                <w:rStyle w:val="ng-star-inserted1"/>
-                <w:rFonts w:ascii="Arial" w:eastAsia="Arial" w:hAnsi="Arial" w:cs="Arial"/>
-                <w:color w:val="000000"/>
-                <w:sz w:val="18"/>
-                <w:szCs w:val="18"/>
-                <w:lang w:val="tr-TR"/>
-              </w:rPr>
-              <w:t>Tarla_Ekinleri</w:t>
-            </w:r>
-            <w:proofErr w:type="spellEnd"/>
-            <w:r>
-              <w:rPr>
-                <w:rStyle w:val="ng-star-inserted1"/>
-                <w:rFonts w:ascii="Arial" w:eastAsia="Arial" w:hAnsi="Arial" w:cs="Arial"/>
-                <w:color w:val="000000"/>
-                <w:sz w:val="18"/>
-                <w:szCs w:val="18"/>
-                <w:lang w:val="tr-TR"/>
-              </w:rPr>
-              <w:t xml:space="preserve"> İlişkisi (1:n): Bir tarla birden fazla ekim kaydına sahip olabilir.</w:t>
+              <w:t>Tarla – Tarla_Ekinleri İlişkisi (1:n): Bir tarla birden fazla ekim kaydına sahip olabilir.</w:t>
             </w:r>
           </w:p>
           <w:p>
@@ -5181,31 +3230,7 @@
                 <w:szCs w:val="18"/>
                 <w:lang w:val="tr-TR"/>
               </w:rPr>
-              <w:t xml:space="preserve">Ekin – </w:t>
-            </w:r>
-            <w:proofErr w:type="spellStart"/>
-            <w:r>
-              <w:rPr>
-                <w:rStyle w:val="ng-star-inserted1"/>
-                <w:rFonts w:ascii="Arial" w:eastAsia="Arial" w:hAnsi="Arial" w:cs="Arial"/>
-                <w:color w:val="000000"/>
-                <w:sz w:val="18"/>
-                <w:szCs w:val="18"/>
-                <w:lang w:val="tr-TR"/>
-              </w:rPr>
-              <w:t>Tarla_Ekinleri</w:t>
-            </w:r>
-            <w:proofErr w:type="spellEnd"/>
-            <w:r>
-              <w:rPr>
-                <w:rStyle w:val="ng-star-inserted1"/>
-                <w:rFonts w:ascii="Arial" w:eastAsia="Arial" w:hAnsi="Arial" w:cs="Arial"/>
-                <w:color w:val="000000"/>
-                <w:sz w:val="18"/>
-                <w:szCs w:val="18"/>
-                <w:lang w:val="tr-TR"/>
-              </w:rPr>
-              <w:t xml:space="preserve"> İlişkisi (1:n): Bir ekin türü farklı tarlalarda olmak üzere birden fazla kez ekilebilir.</w:t>
+              <w:t>Ekin – Tarla_Ekinleri İlişkisi (1:n): Bir ekin türü farklı tarlalarda olmak üzere birden fazla kez ekilebilir.</w:t>
             </w:r>
           </w:p>
           <w:p>
@@ -5245,92 +3270,18 @@
                 <w:szCs w:val="18"/>
                 <w:lang w:val="tr-TR"/>
               </w:rPr>
-              <w:t xml:space="preserve">Tarla - </w:t>
-            </w:r>
-            <w:proofErr w:type="spellStart"/>
+              <w:t>Tarla - Sensör İlişkisi (1:n):</w:t>
+            </w:r>
             <w:r>
               <w:rPr>
                 <w:rStyle w:val="ng-star-inserted1"/>
                 <w:rFonts w:ascii="Arial" w:eastAsia="Arial" w:hAnsi="Arial" w:cs="Arial"/>
-                <w:b/>
-                <w:color w:val="000000"/>
-                <w:sz w:val="18"/>
-                <w:szCs w:val="18"/>
-                <w:lang w:val="tr-TR"/>
-              </w:rPr>
-              <w:t>Sensör</w:t>
-            </w:r>
-            <w:proofErr w:type="spellEnd"/>
-            <w:r>
-              <w:rPr>
-                <w:rStyle w:val="ng-star-inserted1"/>
-                <w:rFonts w:ascii="Arial" w:eastAsia="Arial" w:hAnsi="Arial" w:cs="Arial"/>
-                <w:b/>
-                <w:color w:val="000000"/>
-                <w:sz w:val="18"/>
-                <w:szCs w:val="18"/>
-                <w:lang w:val="tr-TR"/>
-              </w:rPr>
-              <w:t xml:space="preserve"> İlişkisi (1:n):</w:t>
-            </w:r>
-            <w:r>
-              <w:rPr>
-                <w:rStyle w:val="ng-star-inserted1"/>
-                <w:rFonts w:ascii="Arial" w:eastAsia="Arial" w:hAnsi="Arial" w:cs="Arial"/>
-                <w:color w:val="000000"/>
-                <w:sz w:val="18"/>
-                <w:szCs w:val="18"/>
-                <w:lang w:val="tr-TR"/>
-              </w:rPr>
-              <w:t xml:space="preserve"> Bir tarlada birden fazla </w:t>
-            </w:r>
-            <w:proofErr w:type="spellStart"/>
-            <w:r>
-              <w:rPr>
-                <w:rStyle w:val="ng-star-inserted1"/>
-                <w:rFonts w:ascii="Arial" w:eastAsia="Arial" w:hAnsi="Arial" w:cs="Arial"/>
-                <w:color w:val="000000"/>
-                <w:sz w:val="18"/>
-                <w:szCs w:val="18"/>
-                <w:lang w:val="tr-TR"/>
-              </w:rPr>
-              <w:t>sensör</w:t>
-            </w:r>
-            <w:proofErr w:type="spellEnd"/>
-            <w:r>
-              <w:rPr>
-                <w:rStyle w:val="ng-star-inserted1"/>
-                <w:rFonts w:ascii="Arial" w:eastAsia="Arial" w:hAnsi="Arial" w:cs="Arial"/>
-                <w:color w:val="000000"/>
-                <w:sz w:val="18"/>
-                <w:szCs w:val="18"/>
-                <w:lang w:val="tr-TR"/>
-              </w:rPr>
-              <w:t xml:space="preserve"> bulunabilir, ancak her </w:t>
-            </w:r>
-            <w:proofErr w:type="spellStart"/>
-            <w:r>
-              <w:rPr>
-                <w:rStyle w:val="ng-star-inserted1"/>
-                <w:rFonts w:ascii="Arial" w:eastAsia="Arial" w:hAnsi="Arial" w:cs="Arial"/>
-                <w:color w:val="000000"/>
-                <w:sz w:val="18"/>
-                <w:szCs w:val="18"/>
-                <w:lang w:val="tr-TR"/>
-              </w:rPr>
-              <w:t>sensör</w:t>
-            </w:r>
-            <w:proofErr w:type="spellEnd"/>
-            <w:r>
-              <w:rPr>
-                <w:rStyle w:val="ng-star-inserted1"/>
-                <w:rFonts w:ascii="Arial" w:eastAsia="Arial" w:hAnsi="Arial" w:cs="Arial"/>
-                <w:color w:val="000000"/>
-                <w:sz w:val="18"/>
-                <w:szCs w:val="18"/>
-                <w:lang w:val="tr-TR"/>
-              </w:rPr>
-              <w:t xml:space="preserve"> sadece bir tarlaya atanmıştır.</w:t>
+                <w:color w:val="000000"/>
+                <w:sz w:val="18"/>
+                <w:szCs w:val="18"/>
+                <w:lang w:val="tr-TR"/>
+              </w:rPr>
+              <w:t xml:space="preserve"> Bir tarlada birden fazla sensör bulunabilir, ancak her sensör sadece bir tarlaya atanmıştır.</w:t>
             </w:r>
           </w:p>
           <w:p>
@@ -5360,7 +3311,6 @@
                 <w:lang w:val="tr-TR"/>
               </w:rPr>
             </w:pPr>
-            <w:proofErr w:type="spellStart"/>
             <w:r>
               <w:rPr>
                 <w:rStyle w:val="ng-star-inserted1"/>
@@ -5371,79 +3321,18 @@
                 <w:szCs w:val="18"/>
                 <w:lang w:val="tr-TR"/>
               </w:rPr>
-              <w:t>Sensör</w:t>
-            </w:r>
-            <w:proofErr w:type="spellEnd"/>
+              <w:t>Sensör - Ölçüm İlişkisi (1:n):</w:t>
+            </w:r>
             <w:r>
               <w:rPr>
                 <w:rStyle w:val="ng-star-inserted1"/>
                 <w:rFonts w:ascii="Arial" w:eastAsia="Arial" w:hAnsi="Arial" w:cs="Arial"/>
-                <w:b/>
-                <w:color w:val="000000"/>
-                <w:sz w:val="18"/>
-                <w:szCs w:val="18"/>
-                <w:lang w:val="tr-TR"/>
-              </w:rPr>
-              <w:t xml:space="preserve"> - Ölçüm İlişkisi (1:n):</w:t>
-            </w:r>
-            <w:r>
-              <w:rPr>
-                <w:rStyle w:val="ng-star-inserted1"/>
-                <w:rFonts w:ascii="Arial" w:eastAsia="Arial" w:hAnsi="Arial" w:cs="Arial"/>
-                <w:color w:val="000000"/>
-                <w:sz w:val="18"/>
-                <w:szCs w:val="18"/>
-                <w:lang w:val="tr-TR"/>
-              </w:rPr>
-              <w:t xml:space="preserve"> Bir </w:t>
-            </w:r>
-            <w:proofErr w:type="spellStart"/>
-            <w:r>
-              <w:rPr>
-                <w:rStyle w:val="ng-star-inserted1"/>
-                <w:rFonts w:ascii="Arial" w:eastAsia="Arial" w:hAnsi="Arial" w:cs="Arial"/>
-                <w:color w:val="000000"/>
-                <w:sz w:val="18"/>
-                <w:szCs w:val="18"/>
-                <w:lang w:val="tr-TR"/>
-              </w:rPr>
-              <w:t>sensör</w:t>
-            </w:r>
-            <w:proofErr w:type="spellEnd"/>
-            <w:r>
-              <w:rPr>
-                <w:rStyle w:val="ng-star-inserted1"/>
-                <w:rFonts w:ascii="Arial" w:eastAsia="Arial" w:hAnsi="Arial" w:cs="Arial"/>
-                <w:color w:val="000000"/>
-                <w:sz w:val="18"/>
-                <w:szCs w:val="18"/>
-                <w:lang w:val="tr-TR"/>
-              </w:rPr>
-              <w:t xml:space="preserve"> çok sayıda ölçüm yapar, ancak her ölçüm kaydı yalnızca bir </w:t>
-            </w:r>
-            <w:proofErr w:type="spellStart"/>
-            <w:r>
-              <w:rPr>
-                <w:rStyle w:val="ng-star-inserted1"/>
-                <w:rFonts w:ascii="Arial" w:eastAsia="Arial" w:hAnsi="Arial" w:cs="Arial"/>
-                <w:color w:val="000000"/>
-                <w:sz w:val="18"/>
-                <w:szCs w:val="18"/>
-                <w:lang w:val="tr-TR"/>
-              </w:rPr>
-              <w:t>sensör</w:t>
-            </w:r>
-            <w:proofErr w:type="spellEnd"/>
-            <w:r>
-              <w:rPr>
-                <w:rStyle w:val="ng-star-inserted1"/>
-                <w:rFonts w:ascii="Arial" w:eastAsia="Arial" w:hAnsi="Arial" w:cs="Arial"/>
-                <w:color w:val="000000"/>
-                <w:sz w:val="18"/>
-                <w:szCs w:val="18"/>
-                <w:lang w:val="tr-TR"/>
-              </w:rPr>
-              <w:t xml:space="preserve"> tarafından oluşturulur.</w:t>
+                <w:color w:val="000000"/>
+                <w:sz w:val="18"/>
+                <w:szCs w:val="18"/>
+                <w:lang w:val="tr-TR"/>
+              </w:rPr>
+              <w:t xml:space="preserve"> Bir sensör çok sayıda ölçüm yapar, ancak her ölçüm kaydı yalnızca bir sensör tarafından oluşturulur.</w:t>
             </w:r>
           </w:p>
           <w:p>
@@ -5585,68 +3474,18 @@
                 <w:szCs w:val="18"/>
                 <w:lang w:val="tr-TR"/>
               </w:rPr>
-              <w:t>Öneri - Uyarı İlişkisi (1:0</w:t>
-            </w:r>
-            <w:proofErr w:type="gramStart"/>
+              <w:t>Öneri - Uyarı İlişkisi (1:0..1):</w:t>
+            </w:r>
             <w:r>
               <w:rPr>
                 <w:rStyle w:val="ng-star-inserted1"/>
                 <w:rFonts w:ascii="Arial" w:eastAsia="Arial" w:hAnsi="Arial" w:cs="Arial"/>
-                <w:b/>
-                <w:color w:val="000000"/>
-                <w:sz w:val="18"/>
-                <w:szCs w:val="18"/>
-                <w:lang w:val="tr-TR"/>
-              </w:rPr>
-              <w:t>..</w:t>
-            </w:r>
-            <w:proofErr w:type="gramEnd"/>
-            <w:r>
-              <w:rPr>
-                <w:rStyle w:val="ng-star-inserted1"/>
-                <w:rFonts w:ascii="Arial" w:eastAsia="Arial" w:hAnsi="Arial" w:cs="Arial"/>
-                <w:b/>
-                <w:color w:val="000000"/>
-                <w:sz w:val="18"/>
-                <w:szCs w:val="18"/>
-                <w:lang w:val="tr-TR"/>
-              </w:rPr>
-              <w:t>1):</w:t>
-            </w:r>
-            <w:r>
-              <w:rPr>
-                <w:rStyle w:val="ng-star-inserted1"/>
-                <w:rFonts w:ascii="Arial" w:eastAsia="Arial" w:hAnsi="Arial" w:cs="Arial"/>
-                <w:color w:val="000000"/>
-                <w:sz w:val="18"/>
-                <w:szCs w:val="18"/>
-                <w:lang w:val="tr-TR"/>
-              </w:rPr>
-              <w:t xml:space="preserve"> Her uyarı, bir öneriye bağlı olarak (</w:t>
-            </w:r>
-            <w:proofErr w:type="spellStart"/>
-            <w:r>
-              <w:rPr>
-                <w:rStyle w:val="ng-star-inserted1"/>
-                <w:rFonts w:ascii="Arial" w:eastAsia="Arial" w:hAnsi="Arial" w:cs="Arial"/>
-                <w:color w:val="000000"/>
-                <w:sz w:val="18"/>
-                <w:szCs w:val="18"/>
-                <w:lang w:val="tr-TR"/>
-              </w:rPr>
-              <w:t>opsiyonel</w:t>
-            </w:r>
-            <w:proofErr w:type="spellEnd"/>
-            <w:r>
-              <w:rPr>
-                <w:rStyle w:val="ng-star-inserted1"/>
-                <w:rFonts w:ascii="Arial" w:eastAsia="Arial" w:hAnsi="Arial" w:cs="Arial"/>
-                <w:color w:val="000000"/>
-                <w:sz w:val="18"/>
-                <w:szCs w:val="18"/>
-                <w:lang w:val="tr-TR"/>
-              </w:rPr>
-              <w:t>) tetiklenebilir. Ancak her öneri bir uyarı ile sonuçlanmak zorunda değildir.</w:t>
+                <w:color w:val="000000"/>
+                <w:sz w:val="18"/>
+                <w:szCs w:val="18"/>
+                <w:lang w:val="tr-TR"/>
+              </w:rPr>
+              <w:t xml:space="preserve"> Her uyarı, bir öneriye bağlı olarak (opsiyonel) tetiklenebilir. Ancak her öneri bir uyarı ile sonuçlanmak zorunda değildir.</w:t>
             </w:r>
           </w:p>
           <w:p>
@@ -5737,116 +3576,18 @@
                 <w:szCs w:val="18"/>
                 <w:lang w:val="tr-TR"/>
               </w:rPr>
-              <w:t xml:space="preserve">Çiftçi/Tarla - </w:t>
-            </w:r>
-            <w:proofErr w:type="spellStart"/>
+              <w:t>Çiftçi/Tarla - Ciftci_Islemleri İlişkisi:</w:t>
+            </w:r>
             <w:r>
               <w:rPr>
                 <w:rStyle w:val="ng-star-inserted1"/>
                 <w:rFonts w:ascii="Arial" w:eastAsia="Arial" w:hAnsi="Arial" w:cs="Arial"/>
-                <w:b/>
-                <w:color w:val="000000"/>
-                <w:sz w:val="18"/>
-                <w:szCs w:val="18"/>
-                <w:lang w:val="tr-TR"/>
-              </w:rPr>
-              <w:t>Ciftci_Islemleri</w:t>
-            </w:r>
-            <w:proofErr w:type="spellEnd"/>
-            <w:r>
-              <w:rPr>
-                <w:rStyle w:val="ng-star-inserted1"/>
-                <w:rFonts w:ascii="Arial" w:eastAsia="Arial" w:hAnsi="Arial" w:cs="Arial"/>
-                <w:b/>
-                <w:color w:val="000000"/>
-                <w:sz w:val="18"/>
-                <w:szCs w:val="18"/>
-                <w:lang w:val="tr-TR"/>
-              </w:rPr>
-              <w:t xml:space="preserve"> İlişkisi:</w:t>
-            </w:r>
-            <w:r>
-              <w:rPr>
-                <w:rStyle w:val="ng-star-inserted1"/>
-                <w:rFonts w:ascii="Arial" w:eastAsia="Arial" w:hAnsi="Arial" w:cs="Arial"/>
-                <w:color w:val="000000"/>
-                <w:sz w:val="18"/>
-                <w:szCs w:val="18"/>
-                <w:lang w:val="tr-TR"/>
-              </w:rPr>
-              <w:t xml:space="preserve"> Bir çiftçi bir tarlada birden fazla işlem yapabilir. Bu ilişki </w:t>
-            </w:r>
-            <w:proofErr w:type="spellStart"/>
-            <w:r>
-              <w:rPr>
-                <w:rStyle w:val="ng-star-inserted1"/>
-                <w:rFonts w:ascii="Arial" w:eastAsia="Arial" w:hAnsi="Arial" w:cs="Arial"/>
-                <w:color w:val="000000"/>
-                <w:sz w:val="18"/>
-                <w:szCs w:val="18"/>
-                <w:lang w:val="tr-TR"/>
-              </w:rPr>
-              <w:t>Ciftci_Islemleri</w:t>
-            </w:r>
-            <w:proofErr w:type="spellEnd"/>
-            <w:r>
-              <w:rPr>
-                <w:rStyle w:val="ng-star-inserted1"/>
-                <w:rFonts w:ascii="Arial" w:eastAsia="Arial" w:hAnsi="Arial" w:cs="Arial"/>
-                <w:color w:val="000000"/>
-                <w:sz w:val="18"/>
-                <w:szCs w:val="18"/>
-                <w:lang w:val="tr-TR"/>
-              </w:rPr>
-              <w:t xml:space="preserve"> tablosu üzerinden </w:t>
-            </w:r>
-            <w:proofErr w:type="spellStart"/>
-            <w:r>
-              <w:rPr>
-                <w:rStyle w:val="ng-star-inserted1"/>
-                <w:rFonts w:ascii="Arial" w:eastAsia="Arial" w:hAnsi="Arial" w:cs="Arial"/>
-                <w:color w:val="000000"/>
-                <w:sz w:val="18"/>
-                <w:szCs w:val="18"/>
-                <w:lang w:val="tr-TR"/>
-              </w:rPr>
-              <w:t>ciftci_id</w:t>
-            </w:r>
-            <w:proofErr w:type="spellEnd"/>
-            <w:r>
-              <w:rPr>
-                <w:rStyle w:val="ng-star-inserted1"/>
-                <w:rFonts w:ascii="Arial" w:eastAsia="Arial" w:hAnsi="Arial" w:cs="Arial"/>
-                <w:color w:val="000000"/>
-                <w:sz w:val="18"/>
-                <w:szCs w:val="18"/>
-                <w:lang w:val="tr-TR"/>
-              </w:rPr>
-              <w:t xml:space="preserve"> ve </w:t>
-            </w:r>
-            <w:proofErr w:type="spellStart"/>
-            <w:r>
-              <w:rPr>
-                <w:rStyle w:val="ng-star-inserted1"/>
-                <w:rFonts w:ascii="Arial" w:eastAsia="Arial" w:hAnsi="Arial" w:cs="Arial"/>
-                <w:color w:val="000000"/>
-                <w:sz w:val="18"/>
-                <w:szCs w:val="18"/>
-                <w:lang w:val="tr-TR"/>
-              </w:rPr>
-              <w:t>tarla_id</w:t>
-            </w:r>
-            <w:proofErr w:type="spellEnd"/>
-            <w:r>
-              <w:rPr>
-                <w:rStyle w:val="ng-star-inserted1"/>
-                <w:rFonts w:ascii="Arial" w:eastAsia="Arial" w:hAnsi="Arial" w:cs="Arial"/>
-                <w:color w:val="000000"/>
-                <w:sz w:val="18"/>
-                <w:szCs w:val="18"/>
-                <w:lang w:val="tr-TR"/>
-              </w:rPr>
-              <w:t xml:space="preserve"> yabancı anahtarları ile kurulur.</w:t>
+                <w:color w:val="000000"/>
+                <w:sz w:val="18"/>
+                <w:szCs w:val="18"/>
+                <w:lang w:val="tr-TR"/>
+              </w:rPr>
+              <w:t xml:space="preserve"> Bir çiftçi bir tarlada birden fazla işlem yapabilir. Bu ilişki Ciftci_Islemleri tablosu üzerinden ciftci_id ve tarla_id yabancı anahtarları ile kurulur.</w:t>
             </w:r>
           </w:p>
           <w:p>
@@ -5898,7 +3639,6 @@
                 <w:lang w:val="tr-TR"/>
               </w:rPr>
             </w:pPr>
-            <w:bookmarkStart w:id="1" w:name="_GoBack"/>
             <w:r>
               <w:rPr>
                 <w:rFonts w:ascii="Arial" w:eastAsia="Arial" w:hAnsi="Arial" w:cs="Arial"/>
@@ -5911,7 +3651,6 @@
               <w:t>Kullanıcı Rolleri ve Gereksinimler</w:t>
             </w:r>
           </w:p>
-          <w:bookmarkEnd w:id="1"/>
           <w:p>
             <w:pPr>
               <w:widowControl/>
@@ -5960,7 +3699,6 @@
                 <w:lang w:val="tr-TR"/>
               </w:rPr>
             </w:pPr>
-            <w:proofErr w:type="spellStart"/>
             <w:r>
               <w:rPr>
                 <w:rStyle w:val="ng-star-inserted1"/>
@@ -5970,43 +3708,7 @@
                 <w:sz w:val="18"/>
                 <w:szCs w:val="18"/>
               </w:rPr>
-              <w:t>Çiftçi</w:t>
-            </w:r>
-            <w:proofErr w:type="spellEnd"/>
-            <w:r>
-              <w:rPr>
-                <w:rStyle w:val="ng-star-inserted1"/>
-                <w:rFonts w:ascii="Arial" w:hAnsi="Arial" w:cs="Arial"/>
-                <w:b/>
-                <w:bCs/>
-                <w:sz w:val="18"/>
-                <w:szCs w:val="18"/>
-              </w:rPr>
-              <w:t xml:space="preserve"> (</w:t>
-            </w:r>
-            <w:proofErr w:type="spellStart"/>
-            <w:r>
-              <w:rPr>
-                <w:rStyle w:val="ng-star-inserted1"/>
-                <w:rFonts w:ascii="Arial" w:hAnsi="Arial" w:cs="Arial"/>
-                <w:b/>
-                <w:bCs/>
-                <w:sz w:val="18"/>
-                <w:szCs w:val="18"/>
-              </w:rPr>
-              <w:t>Kullanıcı</w:t>
-            </w:r>
-            <w:proofErr w:type="spellEnd"/>
-            <w:r>
-              <w:rPr>
-                <w:rStyle w:val="ng-star-inserted1"/>
-                <w:rFonts w:ascii="Arial" w:hAnsi="Arial" w:cs="Arial"/>
-                <w:b/>
-                <w:bCs/>
-                <w:sz w:val="18"/>
-                <w:szCs w:val="18"/>
-              </w:rPr>
-              <w:t>):</w:t>
+              <w:t>Çiftçi (Kullanıcı):</w:t>
             </w:r>
           </w:p>
           <w:p>
@@ -6111,27 +3813,7 @@
                 <w:sz w:val="18"/>
                 <w:szCs w:val="18"/>
               </w:rPr>
-              <w:t xml:space="preserve">Tarlalarındaki </w:t>
-            </w:r>
-            <w:proofErr w:type="spellStart"/>
-            <w:r>
-              <w:rPr>
-                <w:rStyle w:val="ng-star-inserted1"/>
-                <w:rFonts w:ascii="Arial" w:hAnsi="Arial" w:cs="Arial"/>
-                <w:sz w:val="18"/>
-                <w:szCs w:val="18"/>
-              </w:rPr>
-              <w:t>sensörlerden</w:t>
-            </w:r>
-            <w:proofErr w:type="spellEnd"/>
-            <w:r>
-              <w:rPr>
-                <w:rStyle w:val="ng-star-inserted1"/>
-                <w:rFonts w:ascii="Arial" w:hAnsi="Arial" w:cs="Arial"/>
-                <w:sz w:val="18"/>
-                <w:szCs w:val="18"/>
-              </w:rPr>
-              <w:t xml:space="preserve"> gelen anlık ölçüm verilerini görüntüleyebilir.</w:t>
+              <w:t>Tarlalarındaki sensörlerden gelen anlık ölçüm verilerini görüntüleyebilir.</w:t>
             </w:r>
           </w:p>
           <w:p>
@@ -6248,31 +3930,7 @@
                 <w:sz w:val="18"/>
                 <w:szCs w:val="18"/>
               </w:rPr>
-              <w:t>Yönetici / Ziraat Mühendisi (</w:t>
-            </w:r>
-            <w:proofErr w:type="spellStart"/>
-            <w:r>
-              <w:rPr>
-                <w:rStyle w:val="ng-star-inserted1"/>
-                <w:rFonts w:ascii="Arial" w:hAnsi="Arial" w:cs="Arial"/>
-                <w:b/>
-                <w:bCs/>
-                <w:sz w:val="18"/>
-                <w:szCs w:val="18"/>
-              </w:rPr>
-              <w:t>Admin</w:t>
-            </w:r>
-            <w:proofErr w:type="spellEnd"/>
-            <w:r>
-              <w:rPr>
-                <w:rStyle w:val="ng-star-inserted1"/>
-                <w:rFonts w:ascii="Arial" w:hAnsi="Arial" w:cs="Arial"/>
-                <w:b/>
-                <w:bCs/>
-                <w:sz w:val="18"/>
-                <w:szCs w:val="18"/>
-              </w:rPr>
-              <w:t>):</w:t>
+              <w:t>Yönetici / Ziraat Mühendisi (Admin):</w:t>
             </w:r>
           </w:p>
           <w:p>
@@ -6341,27 +3999,7 @@
                 <w:sz w:val="18"/>
                 <w:szCs w:val="18"/>
               </w:rPr>
-              <w:t xml:space="preserve">Sistemdeki tüm tarlaları, ekinleri ve </w:t>
-            </w:r>
-            <w:proofErr w:type="spellStart"/>
-            <w:r>
-              <w:rPr>
-                <w:rStyle w:val="ng-star-inserted1"/>
-                <w:rFonts w:ascii="Arial" w:hAnsi="Arial" w:cs="Arial"/>
-                <w:sz w:val="18"/>
-                <w:szCs w:val="18"/>
-              </w:rPr>
-              <w:t>sensör</w:t>
-            </w:r>
-            <w:proofErr w:type="spellEnd"/>
-            <w:r>
-              <w:rPr>
-                <w:rStyle w:val="ng-star-inserted1"/>
-                <w:rFonts w:ascii="Arial" w:hAnsi="Arial" w:cs="Arial"/>
-                <w:sz w:val="18"/>
-                <w:szCs w:val="18"/>
-              </w:rPr>
-              <w:t xml:space="preserve"> verilerini denetleyebilir.</w:t>
+              <w:t>Sistemdeki tüm tarlaları, ekinleri ve sensör verilerini denetleyebilir.</w:t>
             </w:r>
           </w:p>
           <w:p>
@@ -6384,27 +4022,7 @@
                 <w:sz w:val="18"/>
                 <w:szCs w:val="18"/>
               </w:rPr>
-              <w:t>Sistem genelinde genel istatistiksel raporlar alabilir (</w:t>
-            </w:r>
-            <w:proofErr w:type="spellStart"/>
-            <w:r>
-              <w:rPr>
-                <w:rStyle w:val="ng-star-inserted1"/>
-                <w:rFonts w:ascii="Arial" w:hAnsi="Arial" w:cs="Arial"/>
-                <w:sz w:val="18"/>
-                <w:szCs w:val="18"/>
-              </w:rPr>
-              <w:t>örn</w:t>
-            </w:r>
-            <w:proofErr w:type="spellEnd"/>
-            <w:r>
-              <w:rPr>
-                <w:rStyle w:val="ng-star-inserted1"/>
-                <w:rFonts w:ascii="Arial" w:hAnsi="Arial" w:cs="Arial"/>
-                <w:sz w:val="18"/>
-                <w:szCs w:val="18"/>
-              </w:rPr>
-              <w:t>: bölgedeki en verimli toprak tipi, belirli bir ekinin ortalama verimliliği vb.).</w:t>
+              <w:t>Sistem genelinde genel istatistiksel raporlar alabilir (örn: bölgedeki en verimli toprak tipi, belirli bir ekinin ortalama verimliliği vb.).</w:t>
             </w:r>
           </w:p>
           <w:p>
@@ -6463,6 +4081,19 @@
           <w:lang w:val="tr-TR"/>
         </w:rPr>
       </w:pPr>
+      <w:r>
+        <w:rPr>
+          <w:rFonts w:ascii="Arial" w:eastAsia="Arial" w:hAnsi="Arial" w:cs="Arial"/>
+          <w:color w:val="000000"/>
+          <w:sz w:val="18"/>
+          <w:szCs w:val="18"/>
+          <w:lang w:val="tr-TR"/>
+        </w:rPr>
+        <w:lastRenderedPageBreak/>
+        <w:t>3</w:t>
+      </w:r>
+      <w:bookmarkStart w:id="1" w:name="_GoBack"/>
+      <w:bookmarkEnd w:id="1"/>
     </w:p>
     <w:p>
       <w:pPr>

</xml_diff>